<commit_message>
entrega del dimarts 28
</commit_message>
<xml_diff>
--- a/Memòria_del_codi_tests.docx
+++ b/Memòria_del_codi_tests.docx
@@ -1,11 +1,15 @@
 
 <file path=word/document.xml><?xml version="1.0" encoding="utf-8"?>
-<w:document xmlns:wpc="http://schemas.microsoft.com/office/word/2010/wordprocessingCanvas" xmlns:mc="http://schemas.openxmlformats.org/markup-compatibility/2006" xmlns:o="urn:schemas-microsoft-com:office:office" xmlns:r="http://schemas.openxmlformats.org/officeDocument/2006/relationships" xmlns:m="http://schemas.openxmlformats.org/officeDocument/2006/math" xmlns:v="urn:schemas-microsoft-com:vml" xmlns:wp14="http://schemas.microsoft.com/office/word/2010/wordprocessingDrawing" xmlns:wp="http://schemas.openxmlformats.org/drawingml/2006/wordprocessingDrawing" xmlns:w10="urn:schemas-microsoft-com:office:word" xmlns:w="http://schemas.openxmlformats.org/wordprocessingml/2006/main" xmlns:w14="http://schemas.microsoft.com/office/word/2010/wordml" xmlns:wpg="http://schemas.microsoft.com/office/word/2010/wordprocessingGroup" xmlns:wpi="http://schemas.microsoft.com/office/word/2010/wordprocessingInk" xmlns:wne="http://schemas.microsoft.com/office/word/2006/wordml" xmlns:wps="http://schemas.microsoft.com/office/word/2010/wordprocessingShape" mc:Ignorable="w14 wp14">
+<w:document xmlns:ve="http://schemas.openxmlformats.org/markup-compatibility/2006" xmlns:o="urn:schemas-microsoft-com:office:office" xmlns:r="http://schemas.openxmlformats.org/officeDocument/2006/relationships" xmlns:m="http://schemas.openxmlformats.org/officeDocument/2006/math" xmlns:v="urn:schemas-microsoft-com:vml" xmlns:wp="http://schemas.openxmlformats.org/drawingml/2006/wordprocessingDrawing" xmlns:w10="urn:schemas-microsoft-com:office:word" xmlns:w="http://schemas.openxmlformats.org/wordprocessingml/2006/main" xmlns:wne="http://schemas.microsoft.com/office/word/2006/wordml">
   <w:body>
     <w:sdt>
       <w:sdtPr>
         <w:rPr>
           <w:rFonts w:asciiTheme="majorHAnsi" w:eastAsiaTheme="majorEastAsia" w:hAnsiTheme="majorHAnsi" w:cstheme="majorBidi"/>
+          <w:color w:val="000000"/>
+          <w:sz w:val="24"/>
+          <w:szCs w:val="24"/>
+          <w:lang w:eastAsia="en-US"/>
         </w:rPr>
         <w:id w:val="1788624474"/>
         <w:docPartObj>
@@ -16,10 +20,7 @@
       <w:sdtEndPr>
         <w:rPr>
           <w:rFonts w:asciiTheme="minorHAnsi" w:eastAsia="DejaVu Sans" w:hAnsiTheme="minorHAnsi" w:cs="Calibri"/>
-          <w:color w:val="000000"/>
-          <w:sz w:val="24"/>
-          <w:szCs w:val="24"/>
-          <w:lang w:val="ca-ES" w:eastAsia="en-US"/>
+          <w:lang w:val="ca-ES"/>
         </w:rPr>
       </w:sdtEndPr>
       <w:sdtContent>
@@ -30,7 +31,7 @@
             <w:tblBorders>
               <w:left w:val="single" w:sz="18" w:space="0" w:color="4F81BD" w:themeColor="accent1"/>
             </w:tblBorders>
-            <w:tblLook w:val="04A0" w:firstRow="1" w:lastRow="0" w:firstColumn="1" w:lastColumn="0" w:noHBand="0" w:noVBand="1"/>
+            <w:tblLook w:val="04A0"/>
           </w:tblPr>
           <w:tblGrid>
             <w:gridCol w:w="10074"/>
@@ -43,6 +44,10 @@
               <w:sdtPr>
                 <w:rPr>
                   <w:rFonts w:asciiTheme="majorHAnsi" w:eastAsiaTheme="majorEastAsia" w:hAnsiTheme="majorHAnsi" w:cstheme="majorBidi"/>
+                  <w:color w:val="000000"/>
+                  <w:sz w:val="24"/>
+                  <w:szCs w:val="24"/>
+                  <w:lang w:eastAsia="en-US"/>
                 </w:rPr>
                 <w:alias w:val="Compañía"/>
                 <w:id w:val="13406915"/>
@@ -54,8 +59,10 @@
               </w:sdtPr>
               <w:sdtEndPr>
                 <w:rPr>
+                  <w:color w:val="auto"/>
                   <w:sz w:val="52"/>
                   <w:szCs w:val="52"/>
+                  <w:lang w:eastAsia="es-ES"/>
                 </w:rPr>
               </w:sdtEndPr>
               <w:sdtContent>
@@ -270,7 +277,7 @@
           <w:tblPr>
             <w:tblpPr w:leftFromText="187" w:rightFromText="187" w:horzAnchor="margin" w:tblpXSpec="center" w:tblpYSpec="bottom"/>
             <w:tblW w:w="4000" w:type="pct"/>
-            <w:tblLook w:val="04A0" w:firstRow="1" w:lastRow="0" w:firstColumn="1" w:lastColumn="0" w:noHBand="0" w:noVBand="1"/>
+            <w:tblLook w:val="04A0"/>
           </w:tblPr>
           <w:tblGrid>
             <w:gridCol w:w="6987"/>
@@ -334,107 +341,14 @@
           <w:lang w:eastAsia="es-ES"/>
         </w:rPr>
         <w:lastRenderedPageBreak/>
-        <mc:AlternateContent>
-          <mc:Choice Requires="wps">
-            <w:drawing>
-              <wp:anchor distT="0" distB="0" distL="114300" distR="114300" simplePos="0" relativeHeight="251654656" behindDoc="0" locked="0" layoutInCell="1" allowOverlap="1" wp14:anchorId="0600908A" wp14:editId="5EB5A22C">
-                <wp:simplePos x="0" y="0"/>
-                <wp:positionH relativeFrom="column">
-                  <wp:posOffset>0</wp:posOffset>
-                </wp:positionH>
-                <wp:positionV relativeFrom="paragraph">
-                  <wp:posOffset>0</wp:posOffset>
-                </wp:positionV>
-                <wp:extent cx="635000" cy="635000"/>
-                <wp:effectExtent l="9525" t="9525" r="12700" b="12700"/>
-                <wp:wrapNone/>
-                <wp:docPr id="1" name="shapetype_32" hidden="1"/>
-                <wp:cNvGraphicFramePr>
-                  <a:graphicFrameLocks xmlns:a="http://schemas.openxmlformats.org/drawingml/2006/main" noSelect="1"/>
-                </wp:cNvGraphicFramePr>
-                <a:graphic xmlns:a="http://schemas.openxmlformats.org/drawingml/2006/main">
-                  <a:graphicData uri="http://schemas.microsoft.com/office/word/2010/wordprocessingShape">
-                    <wps:wsp>
-                      <wps:cNvSpPr>
-                        <a:spLocks noSelect="1" noChangeArrowheads="1"/>
-                      </wps:cNvSpPr>
-                      <wps:spPr bwMode="auto">
-                        <a:xfrm>
-                          <a:off x="0" y="0"/>
-                          <a:ext cx="635000" cy="635000"/>
-                        </a:xfrm>
-                        <a:custGeom>
-                          <a:avLst/>
-                          <a:gdLst>
-                            <a:gd name="T0" fmla="*/ 0 w 21600"/>
-                            <a:gd name="T1" fmla="*/ 0 h 21600"/>
-                            <a:gd name="T2" fmla="*/ 21600 w 21600"/>
-                            <a:gd name="T3" fmla="*/ 21600 h 21600"/>
-                          </a:gdLst>
-                          <a:ahLst/>
-                          <a:cxnLst>
-                            <a:cxn ang="0">
-                              <a:pos x="r" y="vc"/>
-                            </a:cxn>
-                            <a:cxn ang="5400000">
-                              <a:pos x="hc" y="b"/>
-                            </a:cxn>
-                            <a:cxn ang="10800000">
-                              <a:pos x="l" y="vc"/>
-                            </a:cxn>
-                            <a:cxn ang="16200000">
-                              <a:pos x="hc" y="t"/>
-                            </a:cxn>
-                          </a:cxnLst>
-                          <a:rect l="T0" t="T1" r="T2" b="T3"/>
-                          <a:pathLst>
-                            <a:path w="21600" h="21600" fill="none">
-                              <a:moveTo>
-                                <a:pt x="0" y="0"/>
-                              </a:moveTo>
-                              <a:lnTo>
-                                <a:pt x="21600" y="21600"/>
-                              </a:lnTo>
-                            </a:path>
-                          </a:pathLst>
-                        </a:custGeom>
-                        <a:solidFill>
-                          <a:srgbClr val="FFFFFF"/>
-                        </a:solidFill>
-                        <a:ln w="9525">
-                          <a:solidFill>
-                            <a:srgbClr val="000000"/>
-                          </a:solidFill>
-                          <a:miter lim="800000"/>
-                          <a:headEnd/>
-                          <a:tailEnd/>
-                        </a:ln>
-                      </wps:spPr>
-                      <wps:bodyPr rot="0" vert="horz" wrap="square" lIns="91440" tIns="45720" rIns="91440" bIns="45720" anchor="t" anchorCtr="0" upright="1">
-                        <a:noAutofit/>
-                      </wps:bodyPr>
-                    </wps:wsp>
-                  </a:graphicData>
-                </a:graphic>
-                <wp14:sizeRelH relativeFrom="page">
-                  <wp14:pctWidth>0</wp14:pctWidth>
-                </wp14:sizeRelH>
-                <wp14:sizeRelV relativeFrom="page">
-                  <wp14:pctHeight>0</wp14:pctHeight>
-                </wp14:sizeRelV>
-              </wp:anchor>
-            </w:drawing>
-          </mc:Choice>
-          <mc:Fallback>
-            <w:pict>
-              <v:shape id="shapetype_32" o:spid="_x0000_s1026" style="position:absolute;margin-left:0;margin-top:0;width:50pt;height:50pt;z-index:251654656;visibility:hidden;mso-wrap-style:square;mso-width-percent:0;mso-height-percent:0;mso-wrap-distance-left:9pt;mso-wrap-distance-top:0;mso-wrap-distance-right:9pt;mso-wrap-distance-bottom:0;mso-position-horizontal:absolute;mso-position-horizontal-relative:text;mso-position-vertical:absolute;mso-position-vertical-relative:text;mso-width-percent:0;mso-height-percent:0;mso-width-relative:page;mso-height-relative:page;v-text-anchor:top" coordsize="21600,21600" o:gfxdata="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" path="m,nfl21600,21600e">
-                <v:stroke joinstyle="miter"/>
-                <v:path o:connecttype="custom" o:connectlocs="635000,317500;317500,635000;0,317500;317500,0" o:connectangles="0,90,180,270" textboxrect="0,0,21600,21600"/>
-                <o:lock v:ext="edit" selection="t"/>
-              </v:shape>
-            </w:pict>
-          </mc:Fallback>
-        </mc:AlternateContent>
+        <w:pict>
+          <v:shape id="shapetype_32" o:spid="_x0000_s1026" style="position:absolute;margin-left:0;margin-top:0;width:50pt;height:50pt;z-index:251654656;visibility:hidden" coordsize="21600,21600" o:spt="100" o:gfxdata="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" adj="0,,0" path="m,nfl21600,21600e">
+            <v:stroke joinstyle="miter"/>
+            <v:formulas/>
+            <v:path o:connecttype="custom" o:connectlocs="635000,317500;317500,635000;0,317500;317500,0" o:connectangles="0,90,180,270" textboxrect="0,0,21600,21600"/>
+            <o:lock v:ext="edit" selection="t"/>
+          </v:shape>
+        </w:pict>
       </w:r>
     </w:p>
     <w:p>
@@ -483,7 +397,7 @@
         <w:tblCellMar>
           <w:left w:w="103" w:type="dxa"/>
         </w:tblCellMar>
-        <w:tblLook w:val="0000" w:firstRow="0" w:lastRow="0" w:firstColumn="0" w:lastColumn="0" w:noHBand="0" w:noVBand="0"/>
+        <w:tblLook w:val="0000"/>
       </w:tblPr>
       <w:tblGrid>
         <w:gridCol w:w="1871"/>
@@ -3355,8 +3269,8 @@
           <w:lang w:val="ca-ES"/>
         </w:rPr>
         <w:sectPr>
-          <w:headerReference w:type="default" r:id="rId9"/>
-          <w:footerReference w:type="default" r:id="rId10"/>
+          <w:headerReference w:type="default" r:id="rId8"/>
+          <w:footerReference w:type="default" r:id="rId9"/>
           <w:type w:val="continuous"/>
           <w:pgSz w:w="11906" w:h="16838"/>
           <w:pgMar w:top="1417" w:right="1701" w:bottom="1417" w:left="1701" w:header="708" w:footer="708" w:gutter="0"/>
@@ -3904,27 +3818,7 @@
           <w:szCs w:val="24"/>
           <w:lang w:val="ca-ES"/>
         </w:rPr>
-        <w:t xml:space="preserve"> </w:t>
-      </w:r>
-      <w:proofErr w:type="spellStart"/>
-      <w:r>
-        <w:rPr>
-          <w:rFonts w:asciiTheme="minorHAnsi" w:hAnsiTheme="minorHAnsi" w:cs="CMR10"/>
-          <w:sz w:val="24"/>
-          <w:szCs w:val="24"/>
-          <w:lang w:val="ca-ES"/>
-        </w:rPr>
-        <w:t>contable</w:t>
-      </w:r>
-      <w:proofErr w:type="spellEnd"/>
-      <w:r>
-        <w:rPr>
-          <w:rFonts w:asciiTheme="minorHAnsi" w:hAnsiTheme="minorHAnsi" w:cs="CMR10"/>
-          <w:sz w:val="24"/>
-          <w:szCs w:val="24"/>
-          <w:lang w:val="ca-ES"/>
-        </w:rPr>
-        <w:t>.</w:t>
+        <w:t xml:space="preserve"> contable.</w:t>
       </w:r>
     </w:p>
     <w:p>
@@ -5723,7 +5617,7 @@
       <w:tblPr>
         <w:tblStyle w:val="Tablaconcuadrcula"/>
         <w:tblW w:w="0" w:type="auto"/>
-        <w:tblLook w:val="04A0" w:firstRow="1" w:lastRow="0" w:firstColumn="1" w:lastColumn="0" w:noHBand="0" w:noVBand="1"/>
+        <w:tblLook w:val="04A0"/>
       </w:tblPr>
       <w:tblGrid>
         <w:gridCol w:w="8644"/>
@@ -7028,384 +6922,7 @@
           <w:szCs w:val="24"/>
           <w:lang w:val="ca-ES"/>
         </w:rPr>
-        <w:t>Crea</w:t>
-      </w:r>
-      <w:r>
-        <w:rPr>
-          <w:rFonts w:asciiTheme="minorHAnsi" w:hAnsiTheme="minorHAnsi"/>
-          <w:sz w:val="24"/>
-          <w:szCs w:val="24"/>
-          <w:lang w:val="ca-ES"/>
-        </w:rPr>
-        <w:t xml:space="preserve">ció de les funcions </w:t>
-      </w:r>
-      <w:r>
-        <w:rPr>
-          <w:rFonts w:asciiTheme="minorHAnsi" w:hAnsiTheme="minorHAnsi"/>
-          <w:sz w:val="24"/>
-          <w:szCs w:val="24"/>
-          <w:lang w:val="ca-ES"/>
-        </w:rPr>
-        <w:t xml:space="preserve"> </w:t>
-      </w:r>
-      <w:r>
-        <w:rPr>
-          <w:rFonts w:asciiTheme="minorHAnsi" w:hAnsiTheme="minorHAnsi"/>
-          <w:sz w:val="24"/>
-          <w:szCs w:val="24"/>
-          <w:lang w:val="ca-ES"/>
-        </w:rPr>
-        <w:t>set()</w:t>
-      </w:r>
-      <w:r>
-        <w:rPr>
-          <w:rFonts w:asciiTheme="minorHAnsi" w:hAnsiTheme="minorHAnsi"/>
-          <w:sz w:val="24"/>
-          <w:szCs w:val="24"/>
-          <w:lang w:val="ca-ES"/>
-        </w:rPr>
-        <w:t xml:space="preserve"> i</w:t>
-      </w:r>
-      <w:r>
-        <w:rPr>
-          <w:rFonts w:asciiTheme="minorHAnsi" w:hAnsiTheme="minorHAnsi"/>
-          <w:sz w:val="24"/>
-          <w:szCs w:val="24"/>
-          <w:lang w:val="ca-ES"/>
-        </w:rPr>
-        <w:t xml:space="preserve"> get()</w:t>
-      </w:r>
-      <w:r>
-        <w:rPr>
-          <w:rFonts w:asciiTheme="minorHAnsi" w:hAnsiTheme="minorHAnsi"/>
-          <w:sz w:val="24"/>
-          <w:szCs w:val="24"/>
-          <w:lang w:val="ca-ES"/>
-        </w:rPr>
-        <w:t>.</w:t>
-      </w:r>
-    </w:p>
-    <w:p>
-      <w:pPr>
-        <w:spacing w:line="276" w:lineRule="auto"/>
-        <w:rPr>
-          <w:rFonts w:asciiTheme="minorHAnsi" w:hAnsiTheme="minorHAnsi"/>
-          <w:lang w:val="ca-ES"/>
-        </w:rPr>
-      </w:pPr>
-    </w:p>
-    <w:p>
-      <w:pPr>
-        <w:spacing w:line="276" w:lineRule="auto"/>
-        <w:rPr>
-          <w:rFonts w:asciiTheme="minorHAnsi" w:hAnsiTheme="minorHAnsi"/>
-          <w:b/>
-          <w:lang w:val="ca-ES"/>
-        </w:rPr>
-      </w:pPr>
-      <w:r>
-        <w:rPr>
-          <w:rFonts w:asciiTheme="minorHAnsi" w:hAnsiTheme="minorHAnsi"/>
-          <w:b/>
-          <w:lang w:val="ca-ES"/>
-        </w:rPr>
-        <w:t>Report d’errors:</w:t>
-      </w:r>
-    </w:p>
-    <w:p>
-      <w:pPr>
-        <w:suppressAutoHyphens w:val="0"/>
-        <w:spacing w:line="276" w:lineRule="auto"/>
-        <w:rPr>
-          <w:rFonts w:asciiTheme="minorHAnsi" w:hAnsiTheme="minorHAnsi"/>
-          <w:color w:val="FF0000"/>
-          <w:lang w:val="ca-ES"/>
-        </w:rPr>
-      </w:pPr>
-      <w:r>
-        <w:rPr>
-          <w:rFonts w:asciiTheme="minorHAnsi" w:hAnsiTheme="minorHAnsi"/>
-          <w:color w:val="FF0000"/>
-          <w:lang w:val="ca-ES"/>
-        </w:rPr>
-        <w:t xml:space="preserve">Creació dels nous mètodes per poder obtenir els </w:t>
-      </w:r>
-      <w:proofErr w:type="spellStart"/>
-      <w:r>
-        <w:rPr>
-          <w:rFonts w:asciiTheme="minorHAnsi" w:hAnsiTheme="minorHAnsi"/>
-          <w:color w:val="FF0000"/>
-          <w:lang w:val="ca-ES"/>
-        </w:rPr>
-        <w:t>preus,nvis</w:t>
-      </w:r>
-      <w:proofErr w:type="spellEnd"/>
-      <w:r>
-        <w:rPr>
-          <w:rFonts w:asciiTheme="minorHAnsi" w:hAnsiTheme="minorHAnsi"/>
-          <w:color w:val="FF0000"/>
-          <w:lang w:val="ca-ES"/>
-        </w:rPr>
-        <w:t xml:space="preserve"> en algun get</w:t>
-      </w:r>
-      <w:r>
-        <w:rPr>
-          <w:rFonts w:asciiTheme="minorHAnsi" w:hAnsiTheme="minorHAnsi"/>
-          <w:color w:val="FF0000"/>
-          <w:lang w:val="ca-ES"/>
-        </w:rPr>
-        <w:t>()</w:t>
-      </w:r>
-      <w:r>
-        <w:rPr>
-          <w:rFonts w:asciiTheme="minorHAnsi" w:hAnsiTheme="minorHAnsi"/>
-          <w:color w:val="FF0000"/>
-          <w:lang w:val="ca-ES"/>
-        </w:rPr>
-        <w:t xml:space="preserve"> i set</w:t>
-      </w:r>
-      <w:r>
-        <w:rPr>
-          <w:rFonts w:asciiTheme="minorHAnsi" w:hAnsiTheme="minorHAnsi"/>
-          <w:color w:val="FF0000"/>
-          <w:lang w:val="ca-ES"/>
-        </w:rPr>
-        <w:t>()</w:t>
-      </w:r>
-      <w:r>
-        <w:rPr>
-          <w:rFonts w:asciiTheme="minorHAnsi" w:hAnsiTheme="minorHAnsi"/>
-          <w:color w:val="FF0000"/>
-          <w:lang w:val="ca-ES"/>
-        </w:rPr>
-        <w:t>.</w:t>
-      </w:r>
-    </w:p>
-    <w:p>
-      <w:pPr>
-        <w:suppressAutoHyphens w:val="0"/>
-        <w:spacing w:line="276" w:lineRule="auto"/>
-        <w:rPr>
-          <w:rFonts w:asciiTheme="minorHAnsi" w:hAnsiTheme="minorHAnsi"/>
-          <w:lang w:val="ca-ES"/>
-        </w:rPr>
-      </w:pPr>
-    </w:p>
-    <w:p>
-      <w:pPr>
-        <w:pStyle w:val="Ttulo2"/>
-        <w:rPr>
-          <w:rFonts w:asciiTheme="minorHAnsi" w:hAnsiTheme="minorHAnsi"/>
-          <w:lang w:val="ca-ES"/>
-        </w:rPr>
-      </w:pPr>
-      <w:bookmarkStart w:id="15" w:name="_Toc357462128"/>
-      <w:r>
-        <w:rPr>
-          <w:rFonts w:asciiTheme="minorHAnsi" w:hAnsiTheme="minorHAnsi"/>
-          <w:lang w:val="ca-ES"/>
-        </w:rPr>
-        <w:t xml:space="preserve">Classe </w:t>
-      </w:r>
-      <w:proofErr w:type="spellStart"/>
-      <w:r>
-        <w:rPr>
-          <w:rFonts w:asciiTheme="minorHAnsi" w:hAnsiTheme="minorHAnsi"/>
-          <w:lang w:val="ca-ES"/>
-        </w:rPr>
-        <w:t>Main</w:t>
-      </w:r>
-      <w:bookmarkEnd w:id="15"/>
-      <w:proofErr w:type="spellEnd"/>
-    </w:p>
-    <w:p>
-      <w:pPr>
-        <w:rPr>
-          <w:rFonts w:asciiTheme="minorHAnsi" w:hAnsiTheme="minorHAnsi"/>
-          <w:lang w:val="ca-ES"/>
-        </w:rPr>
-      </w:pPr>
-    </w:p>
-    <w:p>
-      <w:pPr>
-        <w:spacing w:line="276" w:lineRule="auto"/>
-        <w:rPr>
-          <w:rFonts w:asciiTheme="minorHAnsi" w:hAnsiTheme="minorHAnsi"/>
-          <w:b/>
-          <w:lang w:val="ca-ES"/>
-        </w:rPr>
-      </w:pPr>
-      <w:r>
-        <w:rPr>
-          <w:rFonts w:asciiTheme="minorHAnsi" w:hAnsiTheme="minorHAnsi"/>
-          <w:b/>
-          <w:lang w:val="ca-ES"/>
-        </w:rPr>
-        <w:t>Descripció general:</w:t>
-      </w:r>
-    </w:p>
-    <w:p>
-      <w:pPr>
-        <w:spacing w:line="276" w:lineRule="auto"/>
-        <w:rPr>
-          <w:rFonts w:asciiTheme="minorHAnsi" w:hAnsiTheme="minorHAnsi"/>
-          <w:lang w:val="ca-ES"/>
-        </w:rPr>
-      </w:pPr>
-      <w:r>
-        <w:rPr>
-          <w:rFonts w:asciiTheme="minorHAnsi" w:hAnsiTheme="minorHAnsi"/>
-          <w:lang w:val="ca-ES"/>
-        </w:rPr>
-        <w:tab/>
-        <w:t>Classe principal on cridarem seqüencialment</w:t>
-      </w:r>
-      <w:r>
-        <w:rPr>
-          <w:rFonts w:asciiTheme="minorHAnsi" w:hAnsiTheme="minorHAnsi"/>
-          <w:lang w:val="ca-ES"/>
-        </w:rPr>
-        <w:t xml:space="preserve"> funcions del </w:t>
-      </w:r>
-      <w:r>
-        <w:rPr>
-          <w:rFonts w:asciiTheme="minorHAnsi" w:hAnsiTheme="minorHAnsi"/>
-          <w:lang w:val="ca-ES"/>
-        </w:rPr>
-        <w:t>nostre codi</w:t>
-      </w:r>
-      <w:r>
-        <w:rPr>
-          <w:rFonts w:asciiTheme="minorHAnsi" w:hAnsiTheme="minorHAnsi"/>
-          <w:lang w:val="ca-ES"/>
-        </w:rPr>
-        <w:t xml:space="preserve"> per executar el nostre programa</w:t>
-      </w:r>
-      <w:r>
-        <w:rPr>
-          <w:rFonts w:asciiTheme="minorHAnsi" w:hAnsiTheme="minorHAnsi"/>
-          <w:lang w:val="ca-ES"/>
-        </w:rPr>
-        <w:t xml:space="preserve">. </w:t>
-      </w:r>
-      <w:r>
-        <w:rPr>
-          <w:rFonts w:asciiTheme="minorHAnsi" w:hAnsiTheme="minorHAnsi"/>
-          <w:lang w:val="ca-ES"/>
-        </w:rPr>
-        <w:t>A mes</w:t>
-      </w:r>
-      <w:r>
-        <w:rPr>
-          <w:rFonts w:asciiTheme="minorHAnsi" w:hAnsiTheme="minorHAnsi"/>
-          <w:lang w:val="ca-ES"/>
-        </w:rPr>
-        <w:t xml:space="preserve"> a mes </w:t>
-      </w:r>
-      <w:proofErr w:type="spellStart"/>
-      <w:r>
-        <w:rPr>
-          <w:rFonts w:asciiTheme="minorHAnsi" w:hAnsiTheme="minorHAnsi"/>
-          <w:lang w:val="ca-ES"/>
-        </w:rPr>
-        <w:t>hemimplementat</w:t>
-      </w:r>
-      <w:proofErr w:type="spellEnd"/>
-      <w:r>
-        <w:rPr>
-          <w:rFonts w:asciiTheme="minorHAnsi" w:hAnsiTheme="minorHAnsi"/>
-          <w:lang w:val="ca-ES"/>
-        </w:rPr>
-        <w:t xml:space="preserve"> una petita interfície</w:t>
-      </w:r>
-      <w:r>
-        <w:rPr>
-          <w:rFonts w:asciiTheme="minorHAnsi" w:hAnsiTheme="minorHAnsi"/>
-          <w:lang w:val="ca-ES"/>
-        </w:rPr>
-        <w:t xml:space="preserve"> en la </w:t>
-      </w:r>
-      <w:r>
-        <w:rPr>
-          <w:rFonts w:asciiTheme="minorHAnsi" w:hAnsiTheme="minorHAnsi"/>
-          <w:lang w:val="ca-ES"/>
-        </w:rPr>
-        <w:lastRenderedPageBreak/>
-        <w:t xml:space="preserve">que interactuarem amb un usuari que es podrà </w:t>
-      </w:r>
-      <w:proofErr w:type="spellStart"/>
-      <w:r>
-        <w:rPr>
-          <w:rFonts w:asciiTheme="minorHAnsi" w:hAnsiTheme="minorHAnsi"/>
-          <w:lang w:val="ca-ES"/>
-        </w:rPr>
-        <w:t>loguejar</w:t>
-      </w:r>
-      <w:proofErr w:type="spellEnd"/>
-      <w:r>
-        <w:rPr>
-          <w:rFonts w:asciiTheme="minorHAnsi" w:hAnsiTheme="minorHAnsi"/>
-          <w:lang w:val="ca-ES"/>
-        </w:rPr>
-        <w:t>, registrar o consultar les nostres opcions.</w:t>
-      </w:r>
-    </w:p>
-    <w:p>
-      <w:pPr>
-        <w:spacing w:line="276" w:lineRule="auto"/>
-        <w:rPr>
-          <w:rFonts w:asciiTheme="minorHAnsi" w:hAnsiTheme="minorHAnsi"/>
-          <w:lang w:val="ca-ES"/>
-        </w:rPr>
-      </w:pPr>
-    </w:p>
-    <w:p>
-      <w:pPr>
-        <w:spacing w:line="276" w:lineRule="auto"/>
-        <w:rPr>
-          <w:rFonts w:asciiTheme="minorHAnsi" w:hAnsiTheme="minorHAnsi"/>
-          <w:b/>
-          <w:lang w:val="ca-ES"/>
-        </w:rPr>
-      </w:pPr>
-      <w:r>
-        <w:rPr>
-          <w:rFonts w:asciiTheme="minorHAnsi" w:hAnsiTheme="minorHAnsi"/>
-          <w:b/>
-          <w:lang w:val="ca-ES"/>
-        </w:rPr>
-        <w:t>Canvis implementats:</w:t>
-      </w:r>
-    </w:p>
-    <w:p>
-      <w:pPr>
-        <w:pStyle w:val="Estilopredeterminado"/>
-        <w:rPr>
-          <w:rFonts w:asciiTheme="minorHAnsi" w:hAnsiTheme="minorHAnsi"/>
-          <w:sz w:val="24"/>
-          <w:szCs w:val="24"/>
-          <w:lang w:val="ca-ES"/>
-        </w:rPr>
-      </w:pPr>
-      <w:proofErr w:type="spellStart"/>
-      <w:r>
-        <w:rPr>
-          <w:rFonts w:asciiTheme="minorHAnsi" w:hAnsiTheme="minorHAnsi"/>
-          <w:sz w:val="24"/>
-          <w:szCs w:val="24"/>
-          <w:lang w:val="ca-ES"/>
-        </w:rPr>
-        <w:t>DesconectarClient</w:t>
-      </w:r>
-      <w:proofErr w:type="spellEnd"/>
-      <w:r>
-        <w:rPr>
-          <w:rFonts w:asciiTheme="minorHAnsi" w:hAnsiTheme="minorHAnsi"/>
-          <w:sz w:val="24"/>
-          <w:szCs w:val="24"/>
-          <w:lang w:val="ca-ES"/>
-        </w:rPr>
-        <w:t>() ho hem inserit dintre d’aquesta classe a la opció 6 perquè no ens doni errors</w:t>
+        <w:t>Creació del constructor de la classe.</w:t>
       </w:r>
     </w:p>
     <w:p>
@@ -7415,21 +6932,94 @@
           <w:ilvl w:val="0"/>
           <w:numId w:val="3"/>
         </w:numPr>
-        <w:rPr>
-          <w:rFonts w:asciiTheme="minorHAnsi" w:hAnsiTheme="minorHAnsi"/>
-          <w:sz w:val="24"/>
-          <w:szCs w:val="24"/>
-          <w:lang w:val="ca-ES"/>
-        </w:rPr>
-      </w:pPr>
-      <w:r>
-        <w:rPr>
-          <w:rFonts w:asciiTheme="minorHAnsi" w:hAnsiTheme="minorHAnsi"/>
-          <w:sz w:val="24"/>
-          <w:szCs w:val="24"/>
-          <w:lang w:val="ca-ES"/>
-        </w:rPr>
-        <w:t>Modificació de la variable “</w:t>
+        <w:suppressAutoHyphens w:val="0"/>
+        <w:rPr>
+          <w:rFonts w:asciiTheme="minorHAnsi" w:hAnsiTheme="minorHAnsi"/>
+          <w:sz w:val="24"/>
+          <w:szCs w:val="24"/>
+          <w:lang w:val="ca-ES"/>
+        </w:rPr>
+      </w:pPr>
+      <w:r>
+        <w:rPr>
+          <w:rFonts w:asciiTheme="minorHAnsi" w:hAnsiTheme="minorHAnsi"/>
+          <w:sz w:val="24"/>
+          <w:szCs w:val="24"/>
+          <w:lang w:val="ca-ES"/>
+        </w:rPr>
+        <w:t>Crea</w:t>
+      </w:r>
+      <w:r>
+        <w:rPr>
+          <w:rFonts w:asciiTheme="minorHAnsi" w:hAnsiTheme="minorHAnsi"/>
+          <w:sz w:val="24"/>
+          <w:szCs w:val="24"/>
+          <w:lang w:val="ca-ES"/>
+        </w:rPr>
+        <w:t xml:space="preserve">ció de les </w:t>
+      </w:r>
+      <w:r>
+        <w:rPr>
+          <w:rFonts w:asciiTheme="minorHAnsi" w:hAnsiTheme="minorHAnsi"/>
+          <w:sz w:val="24"/>
+          <w:szCs w:val="24"/>
+          <w:lang w:val="ca-ES"/>
+        </w:rPr>
+        <w:t xml:space="preserve">totes les </w:t>
+      </w:r>
+      <w:r>
+        <w:rPr>
+          <w:rFonts w:asciiTheme="minorHAnsi" w:hAnsiTheme="minorHAnsi"/>
+          <w:sz w:val="24"/>
+          <w:szCs w:val="24"/>
+          <w:lang w:val="ca-ES"/>
+        </w:rPr>
+        <w:t xml:space="preserve">funcions </w:t>
+      </w:r>
+      <w:r>
+        <w:rPr>
+          <w:rFonts w:asciiTheme="minorHAnsi" w:hAnsiTheme="minorHAnsi"/>
+          <w:sz w:val="24"/>
+          <w:szCs w:val="24"/>
+          <w:lang w:val="ca-ES"/>
+        </w:rPr>
+        <w:t xml:space="preserve"> </w:t>
+      </w:r>
+      <w:r>
+        <w:rPr>
+          <w:rFonts w:asciiTheme="minorHAnsi" w:hAnsiTheme="minorHAnsi"/>
+          <w:sz w:val="24"/>
+          <w:szCs w:val="24"/>
+          <w:lang w:val="ca-ES"/>
+        </w:rPr>
+        <w:t>set()</w:t>
+      </w:r>
+      <w:r>
+        <w:rPr>
+          <w:rFonts w:asciiTheme="minorHAnsi" w:hAnsiTheme="minorHAnsi"/>
+          <w:sz w:val="24"/>
+          <w:szCs w:val="24"/>
+          <w:lang w:val="ca-ES"/>
+        </w:rPr>
+        <w:t xml:space="preserve"> i</w:t>
+      </w:r>
+      <w:r>
+        <w:rPr>
+          <w:rFonts w:asciiTheme="minorHAnsi" w:hAnsiTheme="minorHAnsi"/>
+          <w:sz w:val="24"/>
+          <w:szCs w:val="24"/>
+          <w:lang w:val="ca-ES"/>
+        </w:rPr>
+        <w:t xml:space="preserve"> get()</w:t>
+      </w:r>
+      <w:r>
+        <w:rPr>
+          <w:rFonts w:asciiTheme="minorHAnsi" w:hAnsiTheme="minorHAnsi"/>
+          <w:sz w:val="24"/>
+          <w:szCs w:val="24"/>
+          <w:lang w:val="ca-ES"/>
+        </w:rPr>
+        <w:t xml:space="preserve"> de les variables privades de la classe (unitat, </w:t>
       </w:r>
       <w:proofErr w:type="spellStart"/>
       <w:r>
@@ -7439,7 +7029,7 @@
           <w:szCs w:val="24"/>
           <w:lang w:val="ca-ES"/>
         </w:rPr>
-        <w:t>gestion</w:t>
+        <w:t>IDlinea</w:t>
       </w:r>
       <w:proofErr w:type="spellEnd"/>
       <w:r>
@@ -7449,87 +7039,16 @@
           <w:szCs w:val="24"/>
           <w:lang w:val="ca-ES"/>
         </w:rPr>
-        <w:t>”. Hem passat la variable de “</w:t>
-      </w:r>
-      <w:proofErr w:type="spellStart"/>
-      <w:r>
-        <w:rPr>
-          <w:rFonts w:asciiTheme="minorHAnsi" w:hAnsiTheme="minorHAnsi"/>
-          <w:sz w:val="24"/>
-          <w:szCs w:val="24"/>
-          <w:lang w:val="ca-ES"/>
-        </w:rPr>
-        <w:t>private</w:t>
-      </w:r>
-      <w:proofErr w:type="spellEnd"/>
-      <w:r>
-        <w:rPr>
-          <w:rFonts w:asciiTheme="minorHAnsi" w:hAnsiTheme="minorHAnsi"/>
-          <w:sz w:val="24"/>
-          <w:szCs w:val="24"/>
-          <w:lang w:val="ca-ES"/>
-        </w:rPr>
-        <w:t xml:space="preserve"> </w:t>
-      </w:r>
-      <w:proofErr w:type="spellStart"/>
-      <w:r>
-        <w:rPr>
-          <w:rFonts w:asciiTheme="minorHAnsi" w:hAnsiTheme="minorHAnsi"/>
-          <w:sz w:val="24"/>
-          <w:szCs w:val="24"/>
-          <w:lang w:val="ca-ES"/>
-        </w:rPr>
-        <w:t>static</w:t>
-      </w:r>
-      <w:proofErr w:type="spellEnd"/>
-      <w:r>
-        <w:rPr>
-          <w:rFonts w:asciiTheme="minorHAnsi" w:hAnsiTheme="minorHAnsi"/>
-          <w:sz w:val="24"/>
-          <w:szCs w:val="24"/>
-          <w:lang w:val="ca-ES"/>
-        </w:rPr>
-        <w:t>” a “</w:t>
-      </w:r>
-      <w:proofErr w:type="spellStart"/>
-      <w:r>
-        <w:rPr>
-          <w:rFonts w:asciiTheme="minorHAnsi" w:hAnsiTheme="minorHAnsi"/>
-          <w:sz w:val="24"/>
-          <w:szCs w:val="24"/>
-          <w:lang w:val="ca-ES"/>
-        </w:rPr>
-        <w:t>public</w:t>
-      </w:r>
-      <w:proofErr w:type="spellEnd"/>
-      <w:r>
-        <w:rPr>
-          <w:rFonts w:asciiTheme="minorHAnsi" w:hAnsiTheme="minorHAnsi"/>
-          <w:sz w:val="24"/>
-          <w:szCs w:val="24"/>
-          <w:lang w:val="ca-ES"/>
-        </w:rPr>
-        <w:t xml:space="preserve"> </w:t>
-      </w:r>
-      <w:proofErr w:type="spellStart"/>
-      <w:r>
-        <w:rPr>
-          <w:rFonts w:asciiTheme="minorHAnsi" w:hAnsiTheme="minorHAnsi"/>
-          <w:sz w:val="24"/>
-          <w:szCs w:val="24"/>
-          <w:lang w:val="ca-ES"/>
-        </w:rPr>
-        <w:t>static</w:t>
-      </w:r>
-      <w:proofErr w:type="spellEnd"/>
-      <w:r>
-        <w:rPr>
-          <w:rFonts w:asciiTheme="minorHAnsi" w:hAnsiTheme="minorHAnsi"/>
-          <w:sz w:val="24"/>
-          <w:szCs w:val="24"/>
-          <w:lang w:val="ca-ES"/>
-        </w:rPr>
-        <w:t>”.</w:t>
+        <w:t>, producte)</w:t>
+      </w:r>
+      <w:r>
+        <w:rPr>
+          <w:rFonts w:asciiTheme="minorHAnsi" w:hAnsiTheme="minorHAnsi"/>
+          <w:sz w:val="24"/>
+          <w:szCs w:val="24"/>
+          <w:lang w:val="ca-ES"/>
+        </w:rPr>
+        <w:t>.</w:t>
       </w:r>
     </w:p>
     <w:p>
@@ -7539,21 +7058,22 @@
           <w:ilvl w:val="0"/>
           <w:numId w:val="3"/>
         </w:numPr>
-        <w:rPr>
-          <w:rFonts w:asciiTheme="minorHAnsi" w:hAnsiTheme="minorHAnsi"/>
-          <w:sz w:val="24"/>
-          <w:szCs w:val="24"/>
-          <w:lang w:val="ca-ES"/>
-        </w:rPr>
-      </w:pPr>
-      <w:r>
-        <w:rPr>
-          <w:rFonts w:asciiTheme="minorHAnsi" w:hAnsiTheme="minorHAnsi"/>
-          <w:sz w:val="24"/>
-          <w:szCs w:val="24"/>
-          <w:lang w:val="ca-ES"/>
-        </w:rPr>
-        <w:t xml:space="preserve">Modifiquem el tipus de tractat de la condició “col·leccions” per utilitzar </w:t>
+        <w:suppressAutoHyphens w:val="0"/>
+        <w:rPr>
+          <w:rFonts w:asciiTheme="minorHAnsi" w:hAnsiTheme="minorHAnsi"/>
+          <w:sz w:val="24"/>
+          <w:szCs w:val="24"/>
+          <w:lang w:val="ca-ES"/>
+        </w:rPr>
+      </w:pPr>
+      <w:r>
+        <w:rPr>
+          <w:rFonts w:asciiTheme="minorHAnsi" w:hAnsiTheme="minorHAnsi"/>
+          <w:sz w:val="24"/>
+          <w:szCs w:val="24"/>
+          <w:lang w:val="ca-ES"/>
+        </w:rPr>
+        <w:t xml:space="preserve">Creació del mètode </w:t>
       </w:r>
       <w:proofErr w:type="spellStart"/>
       <w:r>
@@ -7563,7 +7083,7 @@
           <w:szCs w:val="24"/>
           <w:lang w:val="ca-ES"/>
         </w:rPr>
-        <w:t>arrays</w:t>
+        <w:t>GetPreu</w:t>
       </w:r>
       <w:proofErr w:type="spellEnd"/>
       <w:r>
@@ -7573,7 +7093,321 @@
           <w:szCs w:val="24"/>
           <w:lang w:val="ca-ES"/>
         </w:rPr>
+        <w:t>(), que calcula el preu de la línea de compra (la suma del preu del producte per el número d'unitats que comprem).</w:t>
+      </w:r>
+    </w:p>
+    <w:p>
+      <w:pPr>
+        <w:spacing w:line="276" w:lineRule="auto"/>
+        <w:rPr>
+          <w:rFonts w:asciiTheme="minorHAnsi" w:hAnsiTheme="minorHAnsi"/>
+          <w:lang w:val="ca-ES"/>
+        </w:rPr>
+      </w:pPr>
+    </w:p>
+    <w:p>
+      <w:pPr>
+        <w:spacing w:line="276" w:lineRule="auto"/>
+        <w:rPr>
+          <w:rFonts w:asciiTheme="minorHAnsi" w:hAnsiTheme="minorHAnsi"/>
+          <w:b/>
+          <w:lang w:val="ca-ES"/>
+        </w:rPr>
+      </w:pPr>
+      <w:r>
+        <w:rPr>
+          <w:rFonts w:asciiTheme="minorHAnsi" w:hAnsiTheme="minorHAnsi"/>
+          <w:b/>
+          <w:lang w:val="ca-ES"/>
+        </w:rPr>
+        <w:t>Report d’errors:</w:t>
+      </w:r>
+    </w:p>
+    <w:p>
+      <w:pPr>
+        <w:suppressAutoHyphens w:val="0"/>
+        <w:spacing w:line="276" w:lineRule="auto"/>
+        <w:rPr>
+          <w:rFonts w:asciiTheme="minorHAnsi" w:hAnsiTheme="minorHAnsi"/>
+          <w:color w:val="auto"/>
+          <w:lang w:val="ca-ES"/>
+        </w:rPr>
+      </w:pPr>
+      <w:r>
+        <w:rPr>
+          <w:rFonts w:asciiTheme="minorHAnsi" w:hAnsiTheme="minorHAnsi"/>
+          <w:color w:val="auto"/>
+          <w:lang w:val="ca-ES"/>
+        </w:rPr>
+        <w:t>Creació dels nous mèto</w:t>
+      </w:r>
+      <w:r>
+        <w:rPr>
+          <w:rFonts w:asciiTheme="minorHAnsi" w:hAnsiTheme="minorHAnsi"/>
+          <w:color w:val="auto"/>
+          <w:lang w:val="ca-ES"/>
+        </w:rPr>
+        <w:t>des per poder obtenir el preu de la línia de compra i les dades del producte amb els</w:t>
+      </w:r>
+      <w:r>
+        <w:rPr>
+          <w:rFonts w:asciiTheme="minorHAnsi" w:hAnsiTheme="minorHAnsi"/>
+          <w:color w:val="auto"/>
+          <w:lang w:val="ca-ES"/>
+        </w:rPr>
+        <w:t xml:space="preserve"> get</w:t>
+      </w:r>
+      <w:r>
+        <w:rPr>
+          <w:rFonts w:asciiTheme="minorHAnsi" w:hAnsiTheme="minorHAnsi"/>
+          <w:color w:val="auto"/>
+          <w:lang w:val="ca-ES"/>
+        </w:rPr>
+        <w:t>()</w:t>
+      </w:r>
+      <w:r>
+        <w:rPr>
+          <w:rFonts w:asciiTheme="minorHAnsi" w:hAnsiTheme="minorHAnsi"/>
+          <w:color w:val="auto"/>
+          <w:lang w:val="ca-ES"/>
+        </w:rPr>
+        <w:t xml:space="preserve"> i set</w:t>
+      </w:r>
+      <w:r>
+        <w:rPr>
+          <w:rFonts w:asciiTheme="minorHAnsi" w:hAnsiTheme="minorHAnsi"/>
+          <w:color w:val="auto"/>
+          <w:lang w:val="ca-ES"/>
+        </w:rPr>
+        <w:t>()</w:t>
+      </w:r>
+      <w:r>
+        <w:rPr>
+          <w:rFonts w:asciiTheme="minorHAnsi" w:hAnsiTheme="minorHAnsi"/>
+          <w:color w:val="auto"/>
+          <w:lang w:val="ca-ES"/>
+        </w:rPr>
         <w:t>.</w:t>
+      </w:r>
+    </w:p>
+    <w:p>
+      <w:pPr>
+        <w:suppressAutoHyphens w:val="0"/>
+        <w:spacing w:line="276" w:lineRule="auto"/>
+        <w:rPr>
+          <w:rFonts w:asciiTheme="minorHAnsi" w:hAnsiTheme="minorHAnsi"/>
+          <w:lang w:val="ca-ES"/>
+        </w:rPr>
+      </w:pPr>
+    </w:p>
+    <w:p>
+      <w:pPr>
+        <w:pStyle w:val="Ttulo2"/>
+        <w:rPr>
+          <w:rFonts w:asciiTheme="minorHAnsi" w:hAnsiTheme="minorHAnsi"/>
+          <w:lang w:val="ca-ES"/>
+        </w:rPr>
+      </w:pPr>
+      <w:bookmarkStart w:id="15" w:name="_Toc357462128"/>
+      <w:r>
+        <w:rPr>
+          <w:rFonts w:asciiTheme="minorHAnsi" w:hAnsiTheme="minorHAnsi"/>
+          <w:lang w:val="ca-ES"/>
+        </w:rPr>
+        <w:lastRenderedPageBreak/>
+        <w:t xml:space="preserve">Classe </w:t>
+      </w:r>
+      <w:proofErr w:type="spellStart"/>
+      <w:r>
+        <w:rPr>
+          <w:rFonts w:asciiTheme="minorHAnsi" w:hAnsiTheme="minorHAnsi"/>
+          <w:lang w:val="ca-ES"/>
+        </w:rPr>
+        <w:t>Main</w:t>
+      </w:r>
+      <w:bookmarkEnd w:id="15"/>
+      <w:proofErr w:type="spellEnd"/>
+    </w:p>
+    <w:p>
+      <w:pPr>
+        <w:rPr>
+          <w:rFonts w:asciiTheme="minorHAnsi" w:hAnsiTheme="minorHAnsi"/>
+          <w:lang w:val="ca-ES"/>
+        </w:rPr>
+      </w:pPr>
+    </w:p>
+    <w:p>
+      <w:pPr>
+        <w:spacing w:line="276" w:lineRule="auto"/>
+        <w:rPr>
+          <w:rFonts w:asciiTheme="minorHAnsi" w:hAnsiTheme="minorHAnsi"/>
+          <w:b/>
+          <w:lang w:val="ca-ES"/>
+        </w:rPr>
+      </w:pPr>
+      <w:r>
+        <w:rPr>
+          <w:rFonts w:asciiTheme="minorHAnsi" w:hAnsiTheme="minorHAnsi"/>
+          <w:b/>
+          <w:lang w:val="ca-ES"/>
+        </w:rPr>
+        <w:t>Descripció general:</w:t>
+      </w:r>
+    </w:p>
+    <w:p>
+      <w:pPr>
+        <w:spacing w:line="276" w:lineRule="auto"/>
+        <w:rPr>
+          <w:rFonts w:asciiTheme="minorHAnsi" w:hAnsiTheme="minorHAnsi"/>
+          <w:lang w:val="ca-ES"/>
+        </w:rPr>
+      </w:pPr>
+      <w:r>
+        <w:rPr>
+          <w:rFonts w:asciiTheme="minorHAnsi" w:hAnsiTheme="minorHAnsi"/>
+          <w:lang w:val="ca-ES"/>
+        </w:rPr>
+        <w:tab/>
+        <w:t>Classe principal on cridarem seqüencialment</w:t>
+      </w:r>
+      <w:r>
+        <w:rPr>
+          <w:rFonts w:asciiTheme="minorHAnsi" w:hAnsiTheme="minorHAnsi"/>
+          <w:lang w:val="ca-ES"/>
+        </w:rPr>
+        <w:t xml:space="preserve"> funcions del </w:t>
+      </w:r>
+      <w:r>
+        <w:rPr>
+          <w:rFonts w:asciiTheme="minorHAnsi" w:hAnsiTheme="minorHAnsi"/>
+          <w:lang w:val="ca-ES"/>
+        </w:rPr>
+        <w:t>nostre codi</w:t>
+      </w:r>
+      <w:r>
+        <w:rPr>
+          <w:rFonts w:asciiTheme="minorHAnsi" w:hAnsiTheme="minorHAnsi"/>
+          <w:lang w:val="ca-ES"/>
+        </w:rPr>
+        <w:t xml:space="preserve"> per executar el nostre programa</w:t>
+      </w:r>
+      <w:r>
+        <w:rPr>
+          <w:rFonts w:asciiTheme="minorHAnsi" w:hAnsiTheme="minorHAnsi"/>
+          <w:lang w:val="ca-ES"/>
+        </w:rPr>
+        <w:t xml:space="preserve">. </w:t>
+      </w:r>
+      <w:r>
+        <w:rPr>
+          <w:rFonts w:asciiTheme="minorHAnsi" w:hAnsiTheme="minorHAnsi"/>
+          <w:lang w:val="ca-ES"/>
+        </w:rPr>
+        <w:t>A mes</w:t>
+      </w:r>
+      <w:r>
+        <w:rPr>
+          <w:rFonts w:asciiTheme="minorHAnsi" w:hAnsiTheme="minorHAnsi"/>
+          <w:lang w:val="ca-ES"/>
+        </w:rPr>
+        <w:t xml:space="preserve"> a mes </w:t>
+      </w:r>
+      <w:proofErr w:type="spellStart"/>
+      <w:r>
+        <w:rPr>
+          <w:rFonts w:asciiTheme="minorHAnsi" w:hAnsiTheme="minorHAnsi"/>
+          <w:lang w:val="ca-ES"/>
+        </w:rPr>
+        <w:t>hemimplementat</w:t>
+      </w:r>
+      <w:proofErr w:type="spellEnd"/>
+      <w:r>
+        <w:rPr>
+          <w:rFonts w:asciiTheme="minorHAnsi" w:hAnsiTheme="minorHAnsi"/>
+          <w:lang w:val="ca-ES"/>
+        </w:rPr>
+        <w:t xml:space="preserve"> una petita interfície</w:t>
+      </w:r>
+      <w:r>
+        <w:rPr>
+          <w:rFonts w:asciiTheme="minorHAnsi" w:hAnsiTheme="minorHAnsi"/>
+          <w:lang w:val="ca-ES"/>
+        </w:rPr>
+        <w:t xml:space="preserve"> en la que interactuarem amb un usuari que es podrà </w:t>
+      </w:r>
+      <w:proofErr w:type="spellStart"/>
+      <w:r>
+        <w:rPr>
+          <w:rFonts w:asciiTheme="minorHAnsi" w:hAnsiTheme="minorHAnsi"/>
+          <w:lang w:val="ca-ES"/>
+        </w:rPr>
+        <w:t>loguejar</w:t>
+      </w:r>
+      <w:proofErr w:type="spellEnd"/>
+      <w:r>
+        <w:rPr>
+          <w:rFonts w:asciiTheme="minorHAnsi" w:hAnsiTheme="minorHAnsi"/>
+          <w:lang w:val="ca-ES"/>
+        </w:rPr>
+        <w:t>, registrar o consultar les nostres opcions.</w:t>
+      </w:r>
+    </w:p>
+    <w:p>
+      <w:pPr>
+        <w:spacing w:line="276" w:lineRule="auto"/>
+        <w:rPr>
+          <w:rFonts w:asciiTheme="minorHAnsi" w:hAnsiTheme="minorHAnsi"/>
+          <w:lang w:val="ca-ES"/>
+        </w:rPr>
+      </w:pPr>
+    </w:p>
+    <w:p>
+      <w:pPr>
+        <w:spacing w:line="276" w:lineRule="auto"/>
+        <w:rPr>
+          <w:rFonts w:asciiTheme="minorHAnsi" w:hAnsiTheme="minorHAnsi"/>
+          <w:b/>
+          <w:lang w:val="ca-ES"/>
+        </w:rPr>
+      </w:pPr>
+      <w:r>
+        <w:rPr>
+          <w:rFonts w:asciiTheme="minorHAnsi" w:hAnsiTheme="minorHAnsi"/>
+          <w:b/>
+          <w:lang w:val="ca-ES"/>
+        </w:rPr>
+        <w:t>Canvis implementats:</w:t>
+      </w:r>
+    </w:p>
+    <w:p>
+      <w:pPr>
+        <w:pStyle w:val="Estilopredeterminado"/>
+        <w:rPr>
+          <w:rFonts w:asciiTheme="minorHAnsi" w:hAnsiTheme="minorHAnsi"/>
+          <w:sz w:val="24"/>
+          <w:szCs w:val="24"/>
+          <w:lang w:val="ca-ES"/>
+        </w:rPr>
+      </w:pPr>
+      <w:proofErr w:type="spellStart"/>
+      <w:r>
+        <w:rPr>
+          <w:rFonts w:asciiTheme="minorHAnsi" w:hAnsiTheme="minorHAnsi"/>
+          <w:sz w:val="24"/>
+          <w:szCs w:val="24"/>
+          <w:lang w:val="ca-ES"/>
+        </w:rPr>
+        <w:t>DesconectarClient</w:t>
+      </w:r>
+      <w:proofErr w:type="spellEnd"/>
+      <w:r>
+        <w:rPr>
+          <w:rFonts w:asciiTheme="minorHAnsi" w:hAnsiTheme="minorHAnsi"/>
+          <w:sz w:val="24"/>
+          <w:szCs w:val="24"/>
+          <w:lang w:val="ca-ES"/>
+        </w:rPr>
+        <w:t>() ho hem inserit dintre d’aquesta classe a la opció 6 perquè no ens doni errors</w:t>
       </w:r>
     </w:p>
     <w:p>
@@ -7597,55 +7431,7 @@
           <w:szCs w:val="24"/>
           <w:lang w:val="ca-ES"/>
         </w:rPr>
-        <w:t>Afegim dintre del nostre menú principal el cas 7 perquè ens permeti sortir de l’aplicació.</w:t>
-      </w:r>
-    </w:p>
-    <w:p>
-      <w:pPr>
-        <w:spacing w:line="276" w:lineRule="auto"/>
-        <w:rPr>
-          <w:rFonts w:asciiTheme="minorHAnsi" w:hAnsiTheme="minorHAnsi"/>
-          <w:lang w:val="ca-ES"/>
-        </w:rPr>
-      </w:pPr>
-    </w:p>
-    <w:p>
-      <w:pPr>
-        <w:spacing w:line="276" w:lineRule="auto"/>
-        <w:rPr>
-          <w:rFonts w:asciiTheme="minorHAnsi" w:hAnsiTheme="minorHAnsi"/>
-          <w:b/>
-          <w:lang w:val="ca-ES"/>
-        </w:rPr>
-      </w:pPr>
-      <w:r>
-        <w:rPr>
-          <w:rFonts w:asciiTheme="minorHAnsi" w:hAnsiTheme="minorHAnsi"/>
-          <w:b/>
-          <w:lang w:val="ca-ES"/>
-        </w:rPr>
-        <w:t>Report d’errors:</w:t>
-      </w:r>
-    </w:p>
-    <w:p>
-      <w:pPr>
-        <w:pStyle w:val="Estilopredeterminado"/>
-        <w:spacing w:after="0"/>
-        <w:rPr>
-          <w:rFonts w:asciiTheme="minorHAnsi" w:hAnsiTheme="minorHAnsi"/>
-          <w:sz w:val="24"/>
-          <w:szCs w:val="24"/>
-          <w:lang w:val="ca-ES"/>
-        </w:rPr>
-      </w:pPr>
-      <w:r>
-        <w:rPr>
-          <w:rFonts w:asciiTheme="minorHAnsi" w:hAnsiTheme="minorHAnsi"/>
-          <w:sz w:val="24"/>
-          <w:szCs w:val="24"/>
-          <w:lang w:val="ca-ES"/>
-        </w:rPr>
-        <w:t xml:space="preserve">Error al </w:t>
+        <w:t>Modificació de la variable “</w:t>
       </w:r>
       <w:proofErr w:type="spellStart"/>
       <w:r>
@@ -7655,7 +7441,7 @@
           <w:szCs w:val="24"/>
           <w:lang w:val="ca-ES"/>
         </w:rPr>
-        <w:t>loguejar</w:t>
+        <w:t>gestion</w:t>
       </w:r>
       <w:proofErr w:type="spellEnd"/>
       <w:r>
@@ -7665,7 +7451,7 @@
           <w:szCs w:val="24"/>
           <w:lang w:val="ca-ES"/>
         </w:rPr>
-        <w:t xml:space="preserve"> i </w:t>
+        <w:t>”. Hem passat la variable de “</w:t>
       </w:r>
       <w:proofErr w:type="spellStart"/>
       <w:r>
@@ -7675,50 +7461,17 @@
           <w:szCs w:val="24"/>
           <w:lang w:val="ca-ES"/>
         </w:rPr>
-        <w:t>desloguejar</w:t>
+        <w:t>private</w:t>
       </w:r>
       <w:proofErr w:type="spellEnd"/>
-    </w:p>
-    <w:p>
-      <w:pPr>
-        <w:pStyle w:val="Estilopredeterminado"/>
-        <w:spacing w:after="0"/>
-        <w:rPr>
-          <w:rFonts w:asciiTheme="minorHAnsi" w:hAnsiTheme="minorHAnsi"/>
-          <w:sz w:val="24"/>
-          <w:szCs w:val="24"/>
-          <w:lang w:val="ca-ES"/>
-        </w:rPr>
-      </w:pPr>
-      <w:r>
-        <w:rPr>
-          <w:rFonts w:asciiTheme="minorHAnsi" w:hAnsiTheme="minorHAnsi"/>
-          <w:sz w:val="24"/>
-          <w:szCs w:val="24"/>
-          <w:lang w:val="ca-ES"/>
-        </w:rPr>
-        <w:t>Error dintre de la compra de productes</w:t>
-      </w:r>
-    </w:p>
-    <w:p>
-      <w:pPr>
-        <w:pStyle w:val="Estilopredeterminado"/>
-        <w:spacing w:after="0"/>
-        <w:rPr>
-          <w:rFonts w:asciiTheme="minorHAnsi" w:hAnsiTheme="minorHAnsi"/>
-          <w:sz w:val="24"/>
-          <w:szCs w:val="24"/>
-          <w:lang w:val="ca-ES"/>
-        </w:rPr>
-      </w:pPr>
-      <w:r>
-        <w:rPr>
-          <w:rFonts w:asciiTheme="minorHAnsi" w:hAnsiTheme="minorHAnsi"/>
-          <w:sz w:val="24"/>
-          <w:szCs w:val="24"/>
-          <w:lang w:val="ca-ES"/>
-        </w:rPr>
-        <w:t xml:space="preserve">Error al actualitzar els </w:t>
+      <w:r>
+        <w:rPr>
+          <w:rFonts w:asciiTheme="minorHAnsi" w:hAnsiTheme="minorHAnsi"/>
+          <w:sz w:val="24"/>
+          <w:szCs w:val="24"/>
+          <w:lang w:val="ca-ES"/>
+        </w:rPr>
+        <w:t xml:space="preserve"> </w:t>
       </w:r>
       <w:proofErr w:type="spellStart"/>
       <w:r>
@@ -7728,7 +7481,7 @@
           <w:szCs w:val="24"/>
           <w:lang w:val="ca-ES"/>
         </w:rPr>
-        <w:t>txt</w:t>
+        <w:t>static</w:t>
       </w:r>
       <w:proofErr w:type="spellEnd"/>
       <w:r>
@@ -7738,156 +7491,47 @@
           <w:szCs w:val="24"/>
           <w:lang w:val="ca-ES"/>
         </w:rPr>
-        <w:t xml:space="preserve"> i comprovar les dades.</w:t>
-      </w:r>
-    </w:p>
-    <w:p>
-      <w:pPr>
-        <w:suppressAutoHyphens w:val="0"/>
-        <w:spacing w:after="200" w:line="276" w:lineRule="auto"/>
-        <w:rPr>
-          <w:rFonts w:asciiTheme="minorHAnsi" w:hAnsiTheme="minorHAnsi"/>
-          <w:b/>
-          <w:color w:val="auto"/>
-          <w:u w:val="single"/>
-          <w:lang w:val="ca-ES"/>
-        </w:rPr>
-      </w:pPr>
-    </w:p>
-    <w:p>
-      <w:pPr>
-        <w:pStyle w:val="Ttulo2"/>
-        <w:rPr>
-          <w:rFonts w:asciiTheme="minorHAnsi" w:hAnsiTheme="minorHAnsi"/>
-          <w:lang w:val="ca-ES"/>
-        </w:rPr>
-      </w:pPr>
-      <w:bookmarkStart w:id="16" w:name="_Toc357462129"/>
-      <w:r>
-        <w:rPr>
-          <w:rFonts w:asciiTheme="minorHAnsi" w:hAnsiTheme="minorHAnsi"/>
-          <w:lang w:val="ca-ES"/>
-        </w:rPr>
-        <w:t>Classe Productes</w:t>
-      </w:r>
-      <w:bookmarkEnd w:id="16"/>
-    </w:p>
-    <w:p>
-      <w:pPr>
-        <w:rPr>
-          <w:rFonts w:asciiTheme="minorHAnsi" w:hAnsiTheme="minorHAnsi"/>
-          <w:lang w:val="ca-ES"/>
-        </w:rPr>
-      </w:pPr>
-    </w:p>
-    <w:p>
-      <w:pPr>
-        <w:spacing w:line="276" w:lineRule="auto"/>
-        <w:rPr>
-          <w:rFonts w:asciiTheme="minorHAnsi" w:hAnsiTheme="minorHAnsi"/>
-          <w:lang w:val="ca-ES"/>
-        </w:rPr>
-      </w:pPr>
-      <w:r>
-        <w:rPr>
-          <w:rFonts w:asciiTheme="minorHAnsi" w:hAnsiTheme="minorHAnsi"/>
-          <w:lang w:val="ca-ES"/>
-        </w:rPr>
-        <w:t>Descripció general:</w:t>
-      </w:r>
-    </w:p>
-    <w:p>
-      <w:pPr>
-        <w:spacing w:line="276" w:lineRule="auto"/>
-        <w:rPr>
-          <w:rFonts w:asciiTheme="minorHAnsi" w:hAnsiTheme="minorHAnsi"/>
-          <w:lang w:val="ca-ES"/>
-        </w:rPr>
-      </w:pPr>
-      <w:r>
-        <w:rPr>
-          <w:rFonts w:asciiTheme="minorHAnsi" w:hAnsiTheme="minorHAnsi"/>
-          <w:lang w:val="ca-ES"/>
-        </w:rPr>
-        <w:tab/>
-        <w:t xml:space="preserve">A partir d’un arxiu </w:t>
+        <w:t>” a “</w:t>
       </w:r>
       <w:proofErr w:type="spellStart"/>
       <w:r>
         <w:rPr>
           <w:rFonts w:asciiTheme="minorHAnsi" w:hAnsiTheme="minorHAnsi"/>
-          <w:lang w:val="ca-ES"/>
-        </w:rPr>
-        <w:t>txt</w:t>
+          <w:sz w:val="24"/>
+          <w:szCs w:val="24"/>
+          <w:lang w:val="ca-ES"/>
+        </w:rPr>
+        <w:t>public</w:t>
       </w:r>
       <w:proofErr w:type="spellEnd"/>
       <w:r>
         <w:rPr>
           <w:rFonts w:asciiTheme="minorHAnsi" w:hAnsiTheme="minorHAnsi"/>
-          <w:lang w:val="ca-ES"/>
-        </w:rPr>
-        <w:t xml:space="preserve"> anirem actualitzant i obtenint les dades que tenen els productes, com el seu nom, el </w:t>
+          <w:sz w:val="24"/>
+          <w:szCs w:val="24"/>
+          <w:lang w:val="ca-ES"/>
+        </w:rPr>
+        <w:t xml:space="preserve"> </w:t>
       </w:r>
       <w:proofErr w:type="spellStart"/>
       <w:r>
         <w:rPr>
           <w:rFonts w:asciiTheme="minorHAnsi" w:hAnsiTheme="minorHAnsi"/>
-          <w:lang w:val="ca-ES"/>
-        </w:rPr>
-        <w:t>stock</w:t>
+          <w:sz w:val="24"/>
+          <w:szCs w:val="24"/>
+          <w:lang w:val="ca-ES"/>
+        </w:rPr>
+        <w:t>static</w:t>
       </w:r>
       <w:proofErr w:type="spellEnd"/>
       <w:r>
         <w:rPr>
           <w:rFonts w:asciiTheme="minorHAnsi" w:hAnsiTheme="minorHAnsi"/>
-          <w:lang w:val="ca-ES"/>
-        </w:rPr>
-        <w:t>, el preu entre altres funcions.</w:t>
-      </w:r>
-    </w:p>
-    <w:p>
-      <w:pPr>
-        <w:spacing w:line="276" w:lineRule="auto"/>
-        <w:rPr>
-          <w:rFonts w:asciiTheme="minorHAnsi" w:hAnsiTheme="minorHAnsi"/>
-          <w:lang w:val="ca-ES"/>
-        </w:rPr>
-      </w:pPr>
-    </w:p>
-    <w:p>
-      <w:pPr>
-        <w:spacing w:line="276" w:lineRule="auto"/>
-        <w:rPr>
-          <w:rFonts w:asciiTheme="minorHAnsi" w:hAnsiTheme="minorHAnsi"/>
-          <w:lang w:val="ca-ES"/>
-        </w:rPr>
-      </w:pPr>
-      <w:r>
-        <w:rPr>
-          <w:rFonts w:asciiTheme="minorHAnsi" w:hAnsiTheme="minorHAnsi"/>
-          <w:lang w:val="ca-ES"/>
-        </w:rPr>
-        <w:t>Canvis implementats:</w:t>
-      </w:r>
-    </w:p>
-    <w:p>
-      <w:pPr>
-        <w:pStyle w:val="Estilopredeterminado"/>
-        <w:rPr>
-          <w:rFonts w:asciiTheme="minorHAnsi" w:hAnsiTheme="minorHAnsi"/>
-          <w:sz w:val="24"/>
-          <w:szCs w:val="24"/>
-          <w:lang w:val="ca-ES"/>
-        </w:rPr>
-      </w:pPr>
-      <w:r>
-        <w:rPr>
-          <w:rFonts w:asciiTheme="minorHAnsi" w:hAnsiTheme="minorHAnsi"/>
-          <w:sz w:val="24"/>
-          <w:szCs w:val="24"/>
-          <w:lang w:val="ca-ES"/>
-        </w:rPr>
-        <w:t xml:space="preserve">Hem modificat la funció: </w:t>
+          <w:sz w:val="24"/>
+          <w:szCs w:val="24"/>
+          <w:lang w:val="ca-ES"/>
+        </w:rPr>
+        <w:t>”.</w:t>
       </w:r>
     </w:p>
     <w:p>
@@ -7904,6 +7548,15 @@
           <w:lang w:val="ca-ES"/>
         </w:rPr>
       </w:pPr>
+      <w:r>
+        <w:rPr>
+          <w:rFonts w:asciiTheme="minorHAnsi" w:hAnsiTheme="minorHAnsi"/>
+          <w:sz w:val="24"/>
+          <w:szCs w:val="24"/>
+          <w:lang w:val="ca-ES"/>
+        </w:rPr>
+        <w:t xml:space="preserve">Modifiquem el tipus de tractat de la condició “col·leccions” per utilitzar </w:t>
+      </w:r>
       <w:proofErr w:type="spellStart"/>
       <w:r>
         <w:rPr>
@@ -7912,7 +7565,7 @@
           <w:szCs w:val="24"/>
           <w:lang w:val="ca-ES"/>
         </w:rPr>
-        <w:t>UpdateProdTxt</w:t>
+        <w:t>arrays</w:t>
       </w:r>
       <w:proofErr w:type="spellEnd"/>
       <w:r>
@@ -7922,144 +7575,8 @@
           <w:szCs w:val="24"/>
           <w:lang w:val="ca-ES"/>
         </w:rPr>
-        <w:t>()</w:t>
-      </w:r>
-    </w:p>
-    <w:p>
-      <w:pPr>
-        <w:pStyle w:val="Estilopredeterminado"/>
-        <w:rPr>
-          <w:rFonts w:asciiTheme="minorHAnsi" w:hAnsiTheme="minorHAnsi"/>
-          <w:sz w:val="24"/>
-          <w:szCs w:val="24"/>
-          <w:lang w:val="ca-ES"/>
-        </w:rPr>
-      </w:pPr>
-      <w:r>
-        <w:rPr>
-          <w:rFonts w:asciiTheme="minorHAnsi" w:hAnsiTheme="minorHAnsi"/>
-          <w:sz w:val="24"/>
-          <w:szCs w:val="24"/>
-          <w:lang w:val="ca-ES"/>
-        </w:rPr>
-        <w:t>Canviem la posició dins de la funció “</w:t>
-      </w:r>
-      <w:proofErr w:type="spellStart"/>
-      <w:r>
-        <w:rPr>
-          <w:rFonts w:asciiTheme="minorHAnsi" w:hAnsiTheme="minorHAnsi"/>
-          <w:sz w:val="24"/>
-          <w:szCs w:val="24"/>
-          <w:lang w:val="ca-ES"/>
-        </w:rPr>
-        <w:t>UpdateProdTxt</w:t>
-      </w:r>
-      <w:proofErr w:type="spellEnd"/>
-      <w:r>
-        <w:rPr>
-          <w:rFonts w:asciiTheme="minorHAnsi" w:hAnsiTheme="minorHAnsi"/>
-          <w:sz w:val="24"/>
-          <w:szCs w:val="24"/>
-          <w:lang w:val="ca-ES"/>
-        </w:rPr>
-        <w:t>()” del “</w:t>
-      </w:r>
-      <w:proofErr w:type="spellStart"/>
-      <w:r>
-        <w:rPr>
-          <w:rFonts w:asciiTheme="minorHAnsi" w:hAnsiTheme="minorHAnsi"/>
-          <w:sz w:val="24"/>
-          <w:szCs w:val="24"/>
-          <w:lang w:val="ca-ES"/>
-        </w:rPr>
-        <w:t>Getcost</w:t>
-      </w:r>
-      <w:proofErr w:type="spellEnd"/>
-      <w:r>
-        <w:rPr>
-          <w:rFonts w:asciiTheme="minorHAnsi" w:hAnsiTheme="minorHAnsi"/>
-          <w:sz w:val="24"/>
-          <w:szCs w:val="24"/>
-          <w:lang w:val="ca-ES"/>
-        </w:rPr>
-        <w:t>()” per el “</w:t>
-      </w:r>
-      <w:proofErr w:type="spellStart"/>
-      <w:r>
-        <w:rPr>
-          <w:rFonts w:asciiTheme="minorHAnsi" w:hAnsiTheme="minorHAnsi"/>
-          <w:sz w:val="24"/>
-          <w:szCs w:val="24"/>
-          <w:lang w:val="ca-ES"/>
-        </w:rPr>
-        <w:t>GetUnitats</w:t>
-      </w:r>
-      <w:proofErr w:type="spellEnd"/>
-      <w:r>
-        <w:rPr>
-          <w:rFonts w:asciiTheme="minorHAnsi" w:hAnsiTheme="minorHAnsi"/>
-          <w:sz w:val="24"/>
-          <w:szCs w:val="24"/>
-          <w:lang w:val="ca-ES"/>
-        </w:rPr>
-        <w:t>()”</w:t>
-      </w:r>
-    </w:p>
-    <w:p>
-      <w:pPr>
-        <w:pStyle w:val="Estilopredeterminado"/>
-        <w:spacing w:after="0"/>
-        <w:rPr>
-          <w:rFonts w:asciiTheme="minorHAnsi" w:hAnsiTheme="minorHAnsi"/>
-          <w:sz w:val="24"/>
-          <w:szCs w:val="24"/>
-          <w:lang w:val="ca-ES"/>
-        </w:rPr>
-      </w:pPr>
-      <w:r>
-        <w:rPr>
-          <w:rFonts w:asciiTheme="minorHAnsi" w:hAnsiTheme="minorHAnsi"/>
-          <w:color w:val="000000"/>
-          <w:sz w:val="24"/>
-          <w:szCs w:val="24"/>
-          <w:lang w:val="ca-ES"/>
-        </w:rPr>
-        <w:t xml:space="preserve"> Hem modificat la funció “</w:t>
-      </w:r>
-      <w:proofErr w:type="spellStart"/>
-      <w:r>
-        <w:rPr>
-          <w:rFonts w:asciiTheme="minorHAnsi" w:hAnsiTheme="minorHAnsi"/>
-          <w:color w:val="000000"/>
-          <w:sz w:val="24"/>
-          <w:szCs w:val="24"/>
-          <w:lang w:val="ca-ES"/>
-        </w:rPr>
-        <w:t>IdProdStr</w:t>
-      </w:r>
-      <w:proofErr w:type="spellEnd"/>
-      <w:r>
-        <w:rPr>
-          <w:rFonts w:asciiTheme="minorHAnsi" w:hAnsiTheme="minorHAnsi"/>
-          <w:color w:val="000000"/>
-          <w:sz w:val="24"/>
-          <w:szCs w:val="24"/>
-          <w:lang w:val="ca-ES"/>
-        </w:rPr>
-        <w:t xml:space="preserve">” de la classe ”Producte” a la següent forma: </w:t>
-      </w:r>
-    </w:p>
-    <w:p>
-      <w:pPr>
-        <w:pStyle w:val="Estilopredeterminado"/>
-        <w:spacing w:after="0"/>
-        <w:rPr>
-          <w:rFonts w:asciiTheme="minorHAnsi" w:hAnsiTheme="minorHAnsi"/>
-          <w:sz w:val="24"/>
-          <w:szCs w:val="24"/>
-          <w:lang w:val="ca-ES"/>
-        </w:rPr>
-      </w:pPr>
+        <w:t>.</w:t>
+      </w:r>
     </w:p>
     <w:p>
       <w:pPr>
@@ -8075,49 +7592,41 @@
           <w:lang w:val="ca-ES"/>
         </w:rPr>
       </w:pPr>
-      <w:proofErr w:type="spellStart"/>
-      <w:r>
-        <w:rPr>
-          <w:rFonts w:asciiTheme="minorHAnsi" w:hAnsiTheme="minorHAnsi"/>
-          <w:color w:val="000000"/>
-          <w:sz w:val="24"/>
-          <w:szCs w:val="24"/>
-          <w:lang w:val="ca-ES"/>
-        </w:rPr>
-        <w:t>ProdDades</w:t>
-      </w:r>
-      <w:proofErr w:type="spellEnd"/>
-      <w:r>
-        <w:rPr>
-          <w:rFonts w:asciiTheme="minorHAnsi" w:hAnsiTheme="minorHAnsi"/>
-          <w:color w:val="000000"/>
-          <w:sz w:val="24"/>
-          <w:szCs w:val="24"/>
-          <w:lang w:val="ca-ES"/>
-        </w:rPr>
-        <w:t xml:space="preserve">[1] -&gt; </w:t>
-      </w:r>
-      <w:proofErr w:type="spellStart"/>
-      <w:r>
-        <w:rPr>
-          <w:rFonts w:asciiTheme="minorHAnsi" w:hAnsiTheme="minorHAnsi"/>
-          <w:color w:val="000000"/>
-          <w:sz w:val="24"/>
-          <w:szCs w:val="24"/>
-          <w:lang w:val="ca-ES"/>
-        </w:rPr>
-        <w:t>ProdDades</w:t>
-      </w:r>
-      <w:proofErr w:type="spellEnd"/>
-      <w:r>
-        <w:rPr>
-          <w:rFonts w:asciiTheme="minorHAnsi" w:hAnsiTheme="minorHAnsi"/>
-          <w:color w:val="000000"/>
-          <w:sz w:val="24"/>
-          <w:szCs w:val="24"/>
-          <w:lang w:val="ca-ES"/>
-        </w:rPr>
-        <w:t xml:space="preserve">[0] </w:t>
+      <w:r>
+        <w:rPr>
+          <w:rFonts w:asciiTheme="minorHAnsi" w:hAnsiTheme="minorHAnsi"/>
+          <w:sz w:val="24"/>
+          <w:szCs w:val="24"/>
+          <w:lang w:val="ca-ES"/>
+        </w:rPr>
+        <w:t>Afegim dintre del nostre menú principal el cas 7 perquè ens permeti sortir de l’aplicació.</w:t>
+      </w:r>
+    </w:p>
+    <w:p>
+      <w:pPr>
+        <w:spacing w:line="276" w:lineRule="auto"/>
+        <w:rPr>
+          <w:rFonts w:asciiTheme="minorHAnsi" w:hAnsiTheme="minorHAnsi"/>
+          <w:lang w:val="ca-ES"/>
+        </w:rPr>
+      </w:pPr>
+    </w:p>
+    <w:p>
+      <w:pPr>
+        <w:spacing w:line="276" w:lineRule="auto"/>
+        <w:rPr>
+          <w:rFonts w:asciiTheme="minorHAnsi" w:hAnsiTheme="minorHAnsi"/>
+          <w:b/>
+          <w:lang w:val="ca-ES"/>
+        </w:rPr>
+      </w:pPr>
+      <w:r>
+        <w:rPr>
+          <w:rFonts w:asciiTheme="minorHAnsi" w:hAnsiTheme="minorHAnsi"/>
+          <w:b/>
+          <w:lang w:val="ca-ES"/>
+        </w:rPr>
+        <w:t>Report d’errors:</w:t>
       </w:r>
     </w:p>
     <w:p>
@@ -8134,24 +7643,475 @@
       <w:r>
         <w:rPr>
           <w:rFonts w:asciiTheme="minorHAnsi" w:hAnsiTheme="minorHAnsi"/>
+          <w:sz w:val="24"/>
+          <w:szCs w:val="24"/>
+          <w:lang w:val="ca-ES"/>
+        </w:rPr>
+        <w:t xml:space="preserve">Error al </w:t>
+      </w:r>
+      <w:proofErr w:type="spellStart"/>
+      <w:r>
+        <w:rPr>
+          <w:rFonts w:asciiTheme="minorHAnsi" w:hAnsiTheme="minorHAnsi"/>
+          <w:sz w:val="24"/>
+          <w:szCs w:val="24"/>
+          <w:lang w:val="ca-ES"/>
+        </w:rPr>
+        <w:t>loguejar</w:t>
+      </w:r>
+      <w:proofErr w:type="spellEnd"/>
+      <w:r>
+        <w:rPr>
+          <w:rFonts w:asciiTheme="minorHAnsi" w:hAnsiTheme="minorHAnsi"/>
+          <w:sz w:val="24"/>
+          <w:szCs w:val="24"/>
+          <w:lang w:val="ca-ES"/>
+        </w:rPr>
+        <w:t xml:space="preserve"> i </w:t>
+      </w:r>
+      <w:proofErr w:type="spellStart"/>
+      <w:r>
+        <w:rPr>
+          <w:rFonts w:asciiTheme="minorHAnsi" w:hAnsiTheme="minorHAnsi"/>
+          <w:sz w:val="24"/>
+          <w:szCs w:val="24"/>
+          <w:lang w:val="ca-ES"/>
+        </w:rPr>
+        <w:t>desloguejar</w:t>
+      </w:r>
+      <w:proofErr w:type="spellEnd"/>
+      <w:r>
+        <w:rPr>
+          <w:rFonts w:asciiTheme="minorHAnsi" w:hAnsiTheme="minorHAnsi"/>
+          <w:sz w:val="24"/>
+          <w:szCs w:val="24"/>
+          <w:lang w:val="ca-ES"/>
+        </w:rPr>
+        <w:t>.</w:t>
+      </w:r>
+    </w:p>
+    <w:p>
+      <w:pPr>
+        <w:pStyle w:val="Estilopredeterminado"/>
+        <w:spacing w:after="0"/>
+        <w:rPr>
+          <w:rFonts w:asciiTheme="minorHAnsi" w:hAnsiTheme="minorHAnsi"/>
+          <w:sz w:val="24"/>
+          <w:szCs w:val="24"/>
+          <w:lang w:val="ca-ES"/>
+        </w:rPr>
+      </w:pPr>
+      <w:r>
+        <w:rPr>
+          <w:rFonts w:asciiTheme="minorHAnsi" w:hAnsiTheme="minorHAnsi"/>
+          <w:sz w:val="24"/>
+          <w:szCs w:val="24"/>
+          <w:lang w:val="ca-ES"/>
+        </w:rPr>
+        <w:t>Error dintre de la compra de productes</w:t>
+      </w:r>
+      <w:r>
+        <w:rPr>
+          <w:rFonts w:asciiTheme="minorHAnsi" w:hAnsiTheme="minorHAnsi"/>
+          <w:sz w:val="24"/>
+          <w:szCs w:val="24"/>
+          <w:lang w:val="ca-ES"/>
+        </w:rPr>
+        <w:t>.</w:t>
+      </w:r>
+    </w:p>
+    <w:p>
+      <w:pPr>
+        <w:pStyle w:val="Estilopredeterminado"/>
+        <w:spacing w:after="0"/>
+        <w:rPr>
+          <w:rFonts w:asciiTheme="minorHAnsi" w:hAnsiTheme="minorHAnsi"/>
+          <w:sz w:val="24"/>
+          <w:szCs w:val="24"/>
+          <w:lang w:val="ca-ES"/>
+        </w:rPr>
+      </w:pPr>
+      <w:r>
+        <w:rPr>
+          <w:rFonts w:asciiTheme="minorHAnsi" w:hAnsiTheme="minorHAnsi"/>
+          <w:sz w:val="24"/>
+          <w:szCs w:val="24"/>
+          <w:lang w:val="ca-ES"/>
+        </w:rPr>
+        <w:t xml:space="preserve">Error al actualitzar els </w:t>
+      </w:r>
+      <w:proofErr w:type="spellStart"/>
+      <w:r>
+        <w:rPr>
+          <w:rFonts w:asciiTheme="minorHAnsi" w:hAnsiTheme="minorHAnsi"/>
+          <w:sz w:val="24"/>
+          <w:szCs w:val="24"/>
+          <w:lang w:val="ca-ES"/>
+        </w:rPr>
+        <w:t>txt</w:t>
+      </w:r>
+      <w:proofErr w:type="spellEnd"/>
+      <w:r>
+        <w:rPr>
+          <w:rFonts w:asciiTheme="minorHAnsi" w:hAnsiTheme="minorHAnsi"/>
+          <w:sz w:val="24"/>
+          <w:szCs w:val="24"/>
+          <w:lang w:val="ca-ES"/>
+        </w:rPr>
+        <w:t xml:space="preserve"> i comprovar les dades.</w:t>
+      </w:r>
+    </w:p>
+    <w:p>
+      <w:pPr>
+        <w:suppressAutoHyphens w:val="0"/>
+        <w:spacing w:after="200" w:line="276" w:lineRule="auto"/>
+        <w:rPr>
+          <w:rFonts w:asciiTheme="minorHAnsi" w:hAnsiTheme="minorHAnsi"/>
+          <w:b/>
+          <w:color w:val="auto"/>
+          <w:u w:val="single"/>
+          <w:lang w:val="ca-ES"/>
+        </w:rPr>
+      </w:pPr>
+    </w:p>
+    <w:p>
+      <w:pPr>
+        <w:pStyle w:val="Ttulo2"/>
+        <w:rPr>
+          <w:rFonts w:asciiTheme="minorHAnsi" w:hAnsiTheme="minorHAnsi"/>
+          <w:lang w:val="ca-ES"/>
+        </w:rPr>
+      </w:pPr>
+      <w:bookmarkStart w:id="16" w:name="_Toc357462129"/>
+      <w:r>
+        <w:rPr>
+          <w:rFonts w:asciiTheme="minorHAnsi" w:hAnsiTheme="minorHAnsi"/>
+          <w:lang w:val="ca-ES"/>
+        </w:rPr>
+        <w:t>Classe Productes</w:t>
+      </w:r>
+      <w:bookmarkEnd w:id="16"/>
+    </w:p>
+    <w:p>
+      <w:pPr>
+        <w:rPr>
+          <w:rFonts w:asciiTheme="minorHAnsi" w:hAnsiTheme="minorHAnsi"/>
+          <w:lang w:val="ca-ES"/>
+        </w:rPr>
+      </w:pPr>
+    </w:p>
+    <w:p>
+      <w:pPr>
+        <w:spacing w:line="276" w:lineRule="auto"/>
+        <w:rPr>
+          <w:rFonts w:asciiTheme="minorHAnsi" w:hAnsiTheme="minorHAnsi"/>
+          <w:b/>
+          <w:lang w:val="ca-ES"/>
+        </w:rPr>
+      </w:pPr>
+      <w:r>
+        <w:rPr>
+          <w:rFonts w:asciiTheme="minorHAnsi" w:hAnsiTheme="minorHAnsi"/>
+          <w:b/>
+          <w:lang w:val="ca-ES"/>
+        </w:rPr>
+        <w:t>Descripció general:</w:t>
+      </w:r>
+    </w:p>
+    <w:p>
+      <w:pPr>
+        <w:spacing w:line="276" w:lineRule="auto"/>
+        <w:rPr>
+          <w:rFonts w:asciiTheme="minorHAnsi" w:hAnsiTheme="minorHAnsi"/>
+          <w:lang w:val="ca-ES"/>
+        </w:rPr>
+      </w:pPr>
+      <w:r>
+        <w:rPr>
+          <w:rFonts w:asciiTheme="minorHAnsi" w:hAnsiTheme="minorHAnsi"/>
+          <w:lang w:val="ca-ES"/>
+        </w:rPr>
+        <w:tab/>
+        <w:t xml:space="preserve">A partir d’un arxiu </w:t>
+      </w:r>
+      <w:proofErr w:type="spellStart"/>
+      <w:r>
+        <w:rPr>
+          <w:rFonts w:asciiTheme="minorHAnsi" w:hAnsiTheme="minorHAnsi"/>
+          <w:lang w:val="ca-ES"/>
+        </w:rPr>
+        <w:t>txt</w:t>
+      </w:r>
+      <w:proofErr w:type="spellEnd"/>
+      <w:r>
+        <w:rPr>
+          <w:rFonts w:asciiTheme="minorHAnsi" w:hAnsiTheme="minorHAnsi"/>
+          <w:lang w:val="ca-ES"/>
+        </w:rPr>
+        <w:t xml:space="preserve"> anirem actualitzant i obtenint les dades que tenen els productes, com el seu nom, el </w:t>
+      </w:r>
+      <w:proofErr w:type="spellStart"/>
+      <w:r>
+        <w:rPr>
+          <w:rFonts w:asciiTheme="minorHAnsi" w:hAnsiTheme="minorHAnsi"/>
+          <w:lang w:val="ca-ES"/>
+        </w:rPr>
+        <w:t>stock</w:t>
+      </w:r>
+      <w:proofErr w:type="spellEnd"/>
+      <w:r>
+        <w:rPr>
+          <w:rFonts w:asciiTheme="minorHAnsi" w:hAnsiTheme="minorHAnsi"/>
+          <w:lang w:val="ca-ES"/>
+        </w:rPr>
+        <w:t>, el preu entre altres funcions.</w:t>
+      </w:r>
+    </w:p>
+    <w:p>
+      <w:pPr>
+        <w:spacing w:line="276" w:lineRule="auto"/>
+        <w:rPr>
+          <w:rFonts w:asciiTheme="minorHAnsi" w:hAnsiTheme="minorHAnsi"/>
+          <w:lang w:val="ca-ES"/>
+        </w:rPr>
+      </w:pPr>
+    </w:p>
+    <w:p>
+      <w:pPr>
+        <w:spacing w:line="276" w:lineRule="auto"/>
+        <w:rPr>
+          <w:rFonts w:asciiTheme="minorHAnsi" w:hAnsiTheme="minorHAnsi"/>
+          <w:b/>
+          <w:lang w:val="ca-ES"/>
+        </w:rPr>
+      </w:pPr>
+      <w:r>
+        <w:rPr>
+          <w:rFonts w:asciiTheme="minorHAnsi" w:hAnsiTheme="minorHAnsi"/>
+          <w:b/>
+          <w:lang w:val="ca-ES"/>
+        </w:rPr>
+        <w:t>Canvis implementats:</w:t>
+      </w:r>
+    </w:p>
+    <w:p>
+      <w:pPr>
+        <w:pStyle w:val="Estilopredeterminado"/>
+        <w:rPr>
+          <w:rFonts w:asciiTheme="minorHAnsi" w:hAnsiTheme="minorHAnsi"/>
+          <w:sz w:val="24"/>
+          <w:szCs w:val="24"/>
+          <w:lang w:val="ca-ES"/>
+        </w:rPr>
+      </w:pPr>
+      <w:r>
+        <w:rPr>
+          <w:rFonts w:asciiTheme="minorHAnsi" w:hAnsiTheme="minorHAnsi"/>
+          <w:sz w:val="24"/>
+          <w:szCs w:val="24"/>
+          <w:lang w:val="ca-ES"/>
+        </w:rPr>
+        <w:t>Hem modificat les funcions</w:t>
+      </w:r>
+      <w:r>
+        <w:rPr>
+          <w:rFonts w:asciiTheme="minorHAnsi" w:hAnsiTheme="minorHAnsi"/>
+          <w:sz w:val="24"/>
+          <w:szCs w:val="24"/>
+          <w:lang w:val="ca-ES"/>
+        </w:rPr>
+        <w:t xml:space="preserve">: </w:t>
+      </w:r>
+    </w:p>
+    <w:p>
+      <w:pPr>
+        <w:pStyle w:val="Prrafodelista"/>
+        <w:numPr>
+          <w:ilvl w:val="0"/>
+          <w:numId w:val="3"/>
+        </w:numPr>
+        <w:rPr>
+          <w:rFonts w:asciiTheme="minorHAnsi" w:hAnsiTheme="minorHAnsi"/>
+          <w:sz w:val="24"/>
+          <w:szCs w:val="24"/>
+          <w:lang w:val="ca-ES"/>
+        </w:rPr>
+      </w:pPr>
+      <w:proofErr w:type="spellStart"/>
+      <w:r>
+        <w:rPr>
+          <w:rFonts w:asciiTheme="minorHAnsi" w:hAnsiTheme="minorHAnsi"/>
+          <w:sz w:val="24"/>
+          <w:szCs w:val="24"/>
+          <w:lang w:val="ca-ES"/>
+        </w:rPr>
+        <w:t>UpdateProdTxt</w:t>
+      </w:r>
+      <w:proofErr w:type="spellEnd"/>
+      <w:r>
+        <w:rPr>
+          <w:rFonts w:asciiTheme="minorHAnsi" w:hAnsiTheme="minorHAnsi"/>
+          <w:sz w:val="24"/>
+          <w:szCs w:val="24"/>
+          <w:lang w:val="ca-ES"/>
+        </w:rPr>
+        <w:t>()</w:t>
+      </w:r>
+    </w:p>
+    <w:p>
+      <w:pPr>
+        <w:pStyle w:val="Estilopredeterminado"/>
+        <w:rPr>
+          <w:rFonts w:asciiTheme="minorHAnsi" w:hAnsiTheme="minorHAnsi"/>
+          <w:sz w:val="24"/>
+          <w:szCs w:val="24"/>
+          <w:lang w:val="ca-ES"/>
+        </w:rPr>
+      </w:pPr>
+      <w:r>
+        <w:rPr>
+          <w:rFonts w:asciiTheme="minorHAnsi" w:hAnsiTheme="minorHAnsi"/>
+          <w:sz w:val="24"/>
+          <w:szCs w:val="24"/>
+          <w:lang w:val="ca-ES"/>
+        </w:rPr>
+        <w:tab/>
+      </w:r>
+      <w:r>
+        <w:rPr>
+          <w:rFonts w:asciiTheme="minorHAnsi" w:hAnsiTheme="minorHAnsi"/>
+          <w:sz w:val="24"/>
+          <w:szCs w:val="24"/>
+          <w:lang w:val="ca-ES"/>
+        </w:rPr>
+        <w:t xml:space="preserve">Canviem </w:t>
+      </w:r>
+      <w:r>
+        <w:rPr>
+          <w:rFonts w:asciiTheme="minorHAnsi" w:hAnsiTheme="minorHAnsi"/>
+          <w:sz w:val="24"/>
+          <w:szCs w:val="24"/>
+          <w:lang w:val="ca-ES"/>
+        </w:rPr>
+        <w:t xml:space="preserve">l'ordre de les posicions del </w:t>
+      </w:r>
+      <w:r>
+        <w:rPr>
+          <w:rFonts w:asciiTheme="minorHAnsi" w:hAnsiTheme="minorHAnsi"/>
+          <w:sz w:val="24"/>
+          <w:szCs w:val="24"/>
+          <w:lang w:val="ca-ES"/>
+        </w:rPr>
+        <w:t>“</w:t>
+      </w:r>
+      <w:proofErr w:type="spellStart"/>
+      <w:r>
+        <w:rPr>
+          <w:rFonts w:asciiTheme="minorHAnsi" w:hAnsiTheme="minorHAnsi"/>
+          <w:sz w:val="24"/>
+          <w:szCs w:val="24"/>
+          <w:lang w:val="ca-ES"/>
+        </w:rPr>
+        <w:t>Getcost</w:t>
+      </w:r>
+      <w:proofErr w:type="spellEnd"/>
+      <w:r>
+        <w:rPr>
+          <w:rFonts w:asciiTheme="minorHAnsi" w:hAnsiTheme="minorHAnsi"/>
+          <w:sz w:val="24"/>
+          <w:szCs w:val="24"/>
+          <w:lang w:val="ca-ES"/>
+        </w:rPr>
+        <w:t xml:space="preserve">()” </w:t>
+      </w:r>
+      <w:r>
+        <w:rPr>
+          <w:rFonts w:asciiTheme="minorHAnsi" w:hAnsiTheme="minorHAnsi"/>
+          <w:sz w:val="24"/>
+          <w:szCs w:val="24"/>
+          <w:lang w:val="ca-ES"/>
+        </w:rPr>
+        <w:t>i</w:t>
+      </w:r>
+      <w:r>
+        <w:rPr>
+          <w:rFonts w:asciiTheme="minorHAnsi" w:hAnsiTheme="minorHAnsi"/>
+          <w:sz w:val="24"/>
+          <w:szCs w:val="24"/>
+          <w:lang w:val="ca-ES"/>
+        </w:rPr>
+        <w:t xml:space="preserve"> “</w:t>
+      </w:r>
+      <w:proofErr w:type="spellStart"/>
+      <w:r>
+        <w:rPr>
+          <w:rFonts w:asciiTheme="minorHAnsi" w:hAnsiTheme="minorHAnsi"/>
+          <w:sz w:val="24"/>
+          <w:szCs w:val="24"/>
+          <w:lang w:val="ca-ES"/>
+        </w:rPr>
+        <w:t>GetUnitats</w:t>
+      </w:r>
+      <w:proofErr w:type="spellEnd"/>
+      <w:r>
+        <w:rPr>
+          <w:rFonts w:asciiTheme="minorHAnsi" w:hAnsiTheme="minorHAnsi"/>
+          <w:sz w:val="24"/>
+          <w:szCs w:val="24"/>
+          <w:lang w:val="ca-ES"/>
+        </w:rPr>
+        <w:t>()”</w:t>
+      </w:r>
+      <w:r>
+        <w:rPr>
+          <w:rFonts w:asciiTheme="minorHAnsi" w:hAnsiTheme="minorHAnsi"/>
+          <w:sz w:val="24"/>
+          <w:szCs w:val="24"/>
+          <w:lang w:val="ca-ES"/>
+        </w:rPr>
+        <w:t xml:space="preserve"> </w:t>
+      </w:r>
+      <w:r>
+        <w:rPr>
+          <w:rFonts w:asciiTheme="minorHAnsi" w:hAnsiTheme="minorHAnsi"/>
+          <w:sz w:val="24"/>
+          <w:szCs w:val="24"/>
+          <w:lang w:val="ca-ES"/>
+        </w:rPr>
+        <w:t xml:space="preserve">dins de la </w:t>
+      </w:r>
+      <w:r>
+        <w:rPr>
+          <w:rFonts w:asciiTheme="minorHAnsi" w:hAnsiTheme="minorHAnsi"/>
+          <w:sz w:val="24"/>
+          <w:szCs w:val="24"/>
+          <w:lang w:val="ca-ES"/>
+        </w:rPr>
+        <w:t>funció.</w:t>
+      </w:r>
+    </w:p>
+    <w:p>
+      <w:pPr>
+        <w:pStyle w:val="Estilopredeterminado"/>
+        <w:spacing w:after="0"/>
+        <w:ind w:left="284"/>
+        <w:rPr>
+          <w:rFonts w:asciiTheme="minorHAnsi" w:hAnsiTheme="minorHAnsi"/>
+          <w:sz w:val="24"/>
+          <w:szCs w:val="24"/>
+          <w:lang w:val="ca-ES"/>
+        </w:rPr>
+      </w:pPr>
+      <w:r>
+        <w:rPr>
+          <w:rFonts w:asciiTheme="minorHAnsi" w:hAnsiTheme="minorHAnsi"/>
           <w:color w:val="000000"/>
           <w:sz w:val="24"/>
           <w:szCs w:val="24"/>
           <w:lang w:val="ca-ES"/>
         </w:rPr>
-        <w:t xml:space="preserve">Així en retornarà l’ID del nostre producte en comptes del nom del nostre producte. </w:t>
-      </w:r>
-    </w:p>
-    <w:p>
-      <w:pPr>
-        <w:pStyle w:val="Estilopredeterminado"/>
-        <w:rPr>
-          <w:rFonts w:asciiTheme="minorHAnsi" w:hAnsiTheme="minorHAnsi"/>
-          <w:sz w:val="24"/>
-          <w:szCs w:val="24"/>
-          <w:lang w:val="ca-ES"/>
-        </w:rPr>
-      </w:pPr>
+        <w:t xml:space="preserve"> </w:t>
+      </w:r>
       <w:r>
         <w:rPr>
           <w:rFonts w:asciiTheme="minorHAnsi" w:hAnsiTheme="minorHAnsi"/>
@@ -8160,7 +8120,27 @@
           <w:szCs w:val="24"/>
           <w:lang w:val="ca-ES"/>
         </w:rPr>
-        <w:t xml:space="preserve">A més utilitzem el </w:t>
+        <w:t>-</w:t>
+      </w:r>
+      <w:r>
+        <w:rPr>
+          <w:rFonts w:asciiTheme="minorHAnsi" w:hAnsiTheme="minorHAnsi"/>
+          <w:color w:val="000000"/>
+          <w:sz w:val="24"/>
+          <w:szCs w:val="24"/>
+          <w:lang w:val="ca-ES"/>
+        </w:rPr>
+        <w:tab/>
+      </w:r>
+      <w:r>
+        <w:rPr>
+          <w:rFonts w:asciiTheme="minorHAnsi" w:hAnsiTheme="minorHAnsi"/>
+          <w:color w:val="000000"/>
+          <w:sz w:val="24"/>
+          <w:szCs w:val="24"/>
+          <w:lang w:val="ca-ES"/>
+        </w:rPr>
+        <w:t xml:space="preserve"> </w:t>
       </w:r>
       <w:proofErr w:type="spellStart"/>
       <w:r>
@@ -8171,7 +8151,7 @@
           <w:szCs w:val="24"/>
           <w:lang w:val="ca-ES"/>
         </w:rPr>
-        <w:t>str</w:t>
+        <w:t>IdProdStr</w:t>
       </w:r>
       <w:proofErr w:type="spellEnd"/>
       <w:r>
@@ -8182,7 +8162,167 @@
           <w:szCs w:val="24"/>
           <w:lang w:val="ca-ES"/>
         </w:rPr>
-        <w:t xml:space="preserve"> perquè ens doni tota la línia del nostre producte i poder modificar-la.</w:t>
+        <w:t>()</w:t>
+      </w:r>
+    </w:p>
+    <w:p>
+      <w:pPr>
+        <w:pStyle w:val="Prrafodelista"/>
+        <w:ind w:left="644"/>
+        <w:rPr>
+          <w:rFonts w:asciiTheme="minorHAnsi" w:hAnsiTheme="minorHAnsi"/>
+          <w:sz w:val="24"/>
+          <w:szCs w:val="24"/>
+          <w:lang w:val="ca-ES"/>
+        </w:rPr>
+      </w:pPr>
+      <w:r>
+        <w:rPr>
+          <w:rFonts w:asciiTheme="minorHAnsi" w:hAnsiTheme="minorHAnsi"/>
+          <w:color w:val="000000"/>
+          <w:sz w:val="24"/>
+          <w:szCs w:val="24"/>
+          <w:lang w:val="ca-ES"/>
+        </w:rPr>
+        <w:t xml:space="preserve">Hem modificat: </w:t>
+      </w:r>
+      <w:proofErr w:type="spellStart"/>
+      <w:r>
+        <w:rPr>
+          <w:rFonts w:asciiTheme="minorHAnsi" w:hAnsiTheme="minorHAnsi"/>
+          <w:color w:val="000000"/>
+          <w:sz w:val="24"/>
+          <w:szCs w:val="24"/>
+          <w:lang w:val="ca-ES"/>
+        </w:rPr>
+        <w:t>ProdDades</w:t>
+      </w:r>
+      <w:proofErr w:type="spellEnd"/>
+      <w:r>
+        <w:rPr>
+          <w:rFonts w:asciiTheme="minorHAnsi" w:hAnsiTheme="minorHAnsi"/>
+          <w:color w:val="000000"/>
+          <w:sz w:val="24"/>
+          <w:szCs w:val="24"/>
+          <w:lang w:val="ca-ES"/>
+        </w:rPr>
+        <w:t>[</w:t>
+      </w:r>
+      <w:r>
+        <w:rPr>
+          <w:rFonts w:asciiTheme="minorHAnsi" w:hAnsiTheme="minorHAnsi"/>
+          <w:b/>
+          <w:color w:val="000000"/>
+          <w:sz w:val="24"/>
+          <w:szCs w:val="24"/>
+          <w:lang w:val="ca-ES"/>
+        </w:rPr>
+        <w:t>1</w:t>
+      </w:r>
+      <w:r>
+        <w:rPr>
+          <w:rFonts w:asciiTheme="minorHAnsi" w:hAnsiTheme="minorHAnsi"/>
+          <w:color w:val="000000"/>
+          <w:sz w:val="24"/>
+          <w:szCs w:val="24"/>
+          <w:lang w:val="ca-ES"/>
+        </w:rPr>
+        <w:t xml:space="preserve">] -&gt; </w:t>
+      </w:r>
+      <w:proofErr w:type="spellStart"/>
+      <w:r>
+        <w:rPr>
+          <w:rFonts w:asciiTheme="minorHAnsi" w:hAnsiTheme="minorHAnsi"/>
+          <w:color w:val="000000"/>
+          <w:sz w:val="24"/>
+          <w:szCs w:val="24"/>
+          <w:lang w:val="ca-ES"/>
+        </w:rPr>
+        <w:t>ProdDades</w:t>
+      </w:r>
+      <w:proofErr w:type="spellEnd"/>
+      <w:r>
+        <w:rPr>
+          <w:rFonts w:asciiTheme="minorHAnsi" w:hAnsiTheme="minorHAnsi"/>
+          <w:color w:val="000000"/>
+          <w:sz w:val="24"/>
+          <w:szCs w:val="24"/>
+          <w:lang w:val="ca-ES"/>
+        </w:rPr>
+        <w:t>[</w:t>
+      </w:r>
+      <w:r>
+        <w:rPr>
+          <w:rFonts w:asciiTheme="minorHAnsi" w:hAnsiTheme="minorHAnsi"/>
+          <w:b/>
+          <w:color w:val="000000"/>
+          <w:sz w:val="24"/>
+          <w:szCs w:val="24"/>
+          <w:lang w:val="ca-ES"/>
+        </w:rPr>
+        <w:t>0</w:t>
+      </w:r>
+      <w:r>
+        <w:rPr>
+          <w:rFonts w:asciiTheme="minorHAnsi" w:hAnsiTheme="minorHAnsi"/>
+          <w:color w:val="000000"/>
+          <w:sz w:val="24"/>
+          <w:szCs w:val="24"/>
+          <w:lang w:val="ca-ES"/>
+        </w:rPr>
+        <w:t xml:space="preserve">]. </w:t>
+      </w:r>
+      <w:r>
+        <w:rPr>
+          <w:rFonts w:asciiTheme="minorHAnsi" w:hAnsiTheme="minorHAnsi"/>
+          <w:color w:val="000000"/>
+          <w:sz w:val="24"/>
+          <w:szCs w:val="24"/>
+          <w:lang w:val="ca-ES"/>
+        </w:rPr>
+        <w:t>Així</w:t>
+      </w:r>
+      <w:r>
+        <w:rPr>
+          <w:rFonts w:asciiTheme="minorHAnsi" w:hAnsiTheme="minorHAnsi"/>
+          <w:color w:val="000000"/>
+          <w:sz w:val="24"/>
+          <w:szCs w:val="24"/>
+          <w:lang w:val="ca-ES"/>
+        </w:rPr>
+        <w:t>,</w:t>
+      </w:r>
+      <w:r>
+        <w:rPr>
+          <w:rFonts w:asciiTheme="minorHAnsi" w:hAnsiTheme="minorHAnsi"/>
+          <w:color w:val="000000"/>
+          <w:sz w:val="24"/>
+          <w:szCs w:val="24"/>
+          <w:lang w:val="ca-ES"/>
+        </w:rPr>
+        <w:t xml:space="preserve"> en retornarà </w:t>
+      </w:r>
+      <w:proofErr w:type="spellStart"/>
+      <w:r>
+        <w:rPr>
+          <w:rFonts w:asciiTheme="minorHAnsi" w:hAnsiTheme="minorHAnsi"/>
+          <w:color w:val="000000"/>
+          <w:sz w:val="24"/>
+          <w:szCs w:val="24"/>
+          <w:lang w:val="ca-ES"/>
+        </w:rPr>
+        <w:t>l’ID</w:t>
+      </w:r>
+      <w:proofErr w:type="spellEnd"/>
+      <w:r>
+        <w:rPr>
+          <w:rFonts w:asciiTheme="minorHAnsi" w:hAnsiTheme="minorHAnsi"/>
+          <w:color w:val="000000"/>
+          <w:sz w:val="24"/>
+          <w:szCs w:val="24"/>
+          <w:lang w:val="ca-ES"/>
+        </w:rPr>
+        <w:t xml:space="preserve"> del nostre producte en comptes del nom del nostre producte. </w:t>
       </w:r>
     </w:p>
     <w:p>
@@ -8190,21 +8330,14 @@
         <w:spacing w:line="276" w:lineRule="auto"/>
         <w:rPr>
           <w:rFonts w:asciiTheme="minorHAnsi" w:hAnsiTheme="minorHAnsi"/>
-          <w:lang w:val="ca-ES"/>
-        </w:rPr>
-      </w:pPr>
-    </w:p>
-    <w:p>
-      <w:pPr>
-        <w:spacing w:line="276" w:lineRule="auto"/>
-        <w:rPr>
-          <w:rFonts w:asciiTheme="minorHAnsi" w:hAnsiTheme="minorHAnsi"/>
-          <w:lang w:val="ca-ES"/>
-        </w:rPr>
-      </w:pPr>
-      <w:r>
-        <w:rPr>
-          <w:rFonts w:asciiTheme="minorHAnsi" w:hAnsiTheme="minorHAnsi"/>
+          <w:b/>
+          <w:lang w:val="ca-ES"/>
+        </w:rPr>
+      </w:pPr>
+      <w:r>
+        <w:rPr>
+          <w:rFonts w:asciiTheme="minorHAnsi" w:hAnsiTheme="minorHAnsi"/>
+          <w:b/>
           <w:lang w:val="ca-ES"/>
         </w:rPr>
         <w:t>Report d’errors:</w:t>
@@ -8644,39 +8777,6 @@
     </w:p>
     <w:p>
       <w:pPr>
-        <w:pStyle w:val="Estilopredeterminado"/>
-        <w:rPr>
-          <w:rFonts w:asciiTheme="minorHAnsi" w:hAnsiTheme="minorHAnsi"/>
-          <w:sz w:val="24"/>
-          <w:szCs w:val="24"/>
-          <w:lang w:val="ca-ES"/>
-        </w:rPr>
-      </w:pPr>
-    </w:p>
-    <w:p>
-      <w:pPr>
-        <w:pStyle w:val="Estilopredeterminado"/>
-        <w:rPr>
-          <w:rFonts w:asciiTheme="minorHAnsi" w:hAnsiTheme="minorHAnsi"/>
-          <w:sz w:val="24"/>
-          <w:szCs w:val="24"/>
-          <w:lang w:val="ca-ES"/>
-        </w:rPr>
-      </w:pPr>
-    </w:p>
-    <w:p>
-      <w:pPr>
-        <w:pStyle w:val="Estilopredeterminado"/>
-        <w:rPr>
-          <w:rFonts w:asciiTheme="minorHAnsi" w:hAnsiTheme="minorHAnsi"/>
-          <w:sz w:val="24"/>
-          <w:szCs w:val="24"/>
-          <w:lang w:val="ca-ES"/>
-        </w:rPr>
-      </w:pPr>
-    </w:p>
-    <w:p>
-      <w:pPr>
         <w:pStyle w:val="Ttulo1"/>
         <w:numPr>
           <w:ilvl w:val="0"/>
@@ -8697,6 +8797,7 @@
           <w:rFonts w:asciiTheme="minorHAnsi" w:hAnsiTheme="minorHAnsi"/>
           <w:lang w:val="ca-ES"/>
         </w:rPr>
+        <w:lastRenderedPageBreak/>
         <w:t>Test</w:t>
       </w:r>
       <w:bookmarkEnd w:id="20"/>
@@ -8753,12 +8854,14 @@
         <w:spacing w:line="276" w:lineRule="auto"/>
         <w:rPr>
           <w:rFonts w:asciiTheme="minorHAnsi" w:hAnsiTheme="minorHAnsi"/>
-          <w:lang w:val="ca-ES"/>
-        </w:rPr>
-      </w:pPr>
-      <w:r>
-        <w:rPr>
-          <w:rFonts w:asciiTheme="minorHAnsi" w:hAnsiTheme="minorHAnsi"/>
+          <w:b/>
+          <w:lang w:val="ca-ES"/>
+        </w:rPr>
+      </w:pPr>
+      <w:r>
+        <w:rPr>
+          <w:rFonts w:asciiTheme="minorHAnsi" w:hAnsiTheme="minorHAnsi"/>
+          <w:b/>
           <w:lang w:val="ca-ES"/>
         </w:rPr>
         <w:t>Descripció general:</w:t>
@@ -8811,12 +8914,14 @@
         <w:spacing w:line="276" w:lineRule="auto"/>
         <w:rPr>
           <w:rFonts w:asciiTheme="minorHAnsi" w:hAnsiTheme="minorHAnsi"/>
-          <w:lang w:val="ca-ES"/>
-        </w:rPr>
-      </w:pPr>
-      <w:r>
-        <w:rPr>
-          <w:rFonts w:asciiTheme="minorHAnsi" w:hAnsiTheme="minorHAnsi"/>
+          <w:b/>
+          <w:lang w:val="ca-ES"/>
+        </w:rPr>
+      </w:pPr>
+      <w:r>
+        <w:rPr>
+          <w:rFonts w:asciiTheme="minorHAnsi" w:hAnsiTheme="minorHAnsi"/>
+          <w:b/>
           <w:lang w:val="ca-ES"/>
         </w:rPr>
         <w:t>Canvis implementats:</w:t>
@@ -8826,68 +8931,29 @@
       <w:pPr>
         <w:pStyle w:val="Estilopredeterminado"/>
         <w:rPr>
-          <w:rFonts w:asciiTheme="minorHAnsi" w:hAnsiTheme="minorHAnsi"/>
-          <w:sz w:val="24"/>
-          <w:szCs w:val="24"/>
-          <w:lang w:val="ca-ES"/>
-        </w:rPr>
-      </w:pPr>
-      <w:r>
-        <w:rPr>
           <w:rFonts w:asciiTheme="minorHAnsi" w:hAnsiTheme="minorHAnsi" w:cs="Times New Roman"/>
           <w:sz w:val="24"/>
           <w:szCs w:val="24"/>
           <w:lang w:val="ca-ES"/>
         </w:rPr>
+      </w:pPr>
+      <w:r>
+        <w:rPr>
+          <w:rFonts w:asciiTheme="minorHAnsi" w:hAnsiTheme="minorHAnsi" w:cs="Times New Roman"/>
+          <w:sz w:val="24"/>
+          <w:szCs w:val="24"/>
+          <w:lang w:val="ca-ES"/>
+        </w:rPr>
         <w:t>Aquest test lo que ens farà serà comprovar que hi ha una ruta o un objecte que existeix.</w:t>
       </w:r>
     </w:p>
     <w:p>
       <w:pPr>
-        <w:spacing w:line="276" w:lineRule="auto"/>
-        <w:rPr>
-          <w:rFonts w:asciiTheme="minorHAnsi" w:hAnsiTheme="minorHAnsi"/>
-          <w:lang w:val="ca-ES"/>
-        </w:rPr>
-      </w:pPr>
-    </w:p>
-    <w:p>
-      <w:pPr>
-        <w:spacing w:line="276" w:lineRule="auto"/>
-        <w:rPr>
-          <w:rFonts w:asciiTheme="minorHAnsi" w:hAnsiTheme="minorHAnsi"/>
-          <w:lang w:val="ca-ES"/>
-        </w:rPr>
-      </w:pPr>
-      <w:r>
-        <w:rPr>
-          <w:rFonts w:asciiTheme="minorHAnsi" w:hAnsiTheme="minorHAnsi"/>
-          <w:lang w:val="ca-ES"/>
-        </w:rPr>
-        <w:t>Report d’errors:</w:t>
-      </w:r>
-    </w:p>
-    <w:p>
-      <w:pPr>
-        <w:spacing w:line="276" w:lineRule="auto"/>
-        <w:rPr>
-          <w:rFonts w:asciiTheme="minorHAnsi" w:hAnsiTheme="minorHAnsi"/>
-          <w:lang w:val="ca-ES"/>
-        </w:rPr>
-      </w:pPr>
-      <w:r>
-        <w:rPr>
-          <w:rFonts w:asciiTheme="minorHAnsi" w:hAnsiTheme="minorHAnsi"/>
-          <w:lang w:val="ca-ES"/>
-        </w:rPr>
-        <w:t>No retorna res.</w:t>
-      </w:r>
-    </w:p>
-    <w:p>
-      <w:pPr>
-        <w:spacing w:line="276" w:lineRule="auto"/>
-        <w:rPr>
-          <w:rFonts w:asciiTheme="minorHAnsi" w:hAnsiTheme="minorHAnsi"/>
+        <w:pStyle w:val="Estilopredeterminado"/>
+        <w:rPr>
+          <w:rFonts w:asciiTheme="minorHAnsi" w:hAnsiTheme="minorHAnsi"/>
+          <w:sz w:val="24"/>
+          <w:szCs w:val="24"/>
           <w:lang w:val="ca-ES"/>
         </w:rPr>
       </w:pPr>
@@ -8932,12 +8998,14 @@
         <w:spacing w:line="276" w:lineRule="auto"/>
         <w:rPr>
           <w:rFonts w:asciiTheme="minorHAnsi" w:hAnsiTheme="minorHAnsi"/>
-          <w:lang w:val="ca-ES"/>
-        </w:rPr>
-      </w:pPr>
-      <w:r>
-        <w:rPr>
-          <w:rFonts w:asciiTheme="minorHAnsi" w:hAnsiTheme="minorHAnsi"/>
+          <w:b/>
+          <w:lang w:val="ca-ES"/>
+        </w:rPr>
+      </w:pPr>
+      <w:r>
+        <w:rPr>
+          <w:rFonts w:asciiTheme="minorHAnsi" w:hAnsiTheme="minorHAnsi"/>
+          <w:b/>
           <w:lang w:val="ca-ES"/>
         </w:rPr>
         <w:t>Descripció general:</w:t>
@@ -8974,12 +9042,14 @@
         <w:spacing w:line="276" w:lineRule="auto"/>
         <w:rPr>
           <w:rFonts w:asciiTheme="minorHAnsi" w:hAnsiTheme="minorHAnsi"/>
-          <w:lang w:val="ca-ES"/>
-        </w:rPr>
-      </w:pPr>
-      <w:r>
-        <w:rPr>
-          <w:rFonts w:asciiTheme="minorHAnsi" w:hAnsiTheme="minorHAnsi"/>
+          <w:b/>
+          <w:lang w:val="ca-ES"/>
+        </w:rPr>
+      </w:pPr>
+      <w:r>
+        <w:rPr>
+          <w:rFonts w:asciiTheme="minorHAnsi" w:hAnsiTheme="minorHAnsi"/>
+          <w:b/>
           <w:lang w:val="ca-ES"/>
         </w:rPr>
         <w:t>Canvis implementats:</w:t>
@@ -9122,7 +9192,16 @@
           <w:szCs w:val="24"/>
           <w:lang w:val="ca-ES"/>
         </w:rPr>
-        <w:t>-  Hem influït els .</w:t>
+        <w:t>-  Hem afegit</w:t>
+      </w:r>
+      <w:r>
+        <w:rPr>
+          <w:rFonts w:asciiTheme="minorHAnsi" w:hAnsiTheme="minorHAnsi" w:cs="Times New Roman"/>
+          <w:sz w:val="24"/>
+          <w:szCs w:val="24"/>
+          <w:lang w:val="ca-ES"/>
+        </w:rPr>
+        <w:t xml:space="preserve"> els .</w:t>
       </w:r>
       <w:proofErr w:type="spellStart"/>
       <w:r>
@@ -9382,7 +9461,6 @@
           <w:szCs w:val="24"/>
           <w:lang w:val="ca-ES"/>
         </w:rPr>
-        <w:lastRenderedPageBreak/>
         <w:t>- Modifiquem la funció “</w:t>
       </w:r>
       <w:proofErr w:type="spellStart"/>
@@ -9464,31 +9542,6 @@
           <w:lang w:val="ca-ES"/>
         </w:rPr>
         <w:t>”</w:t>
-      </w:r>
-    </w:p>
-    <w:p>
-      <w:pPr>
-        <w:spacing w:line="276" w:lineRule="auto"/>
-        <w:rPr>
-          <w:rFonts w:asciiTheme="minorHAnsi" w:hAnsiTheme="minorHAnsi"/>
-          <w:lang w:val="ca-ES"/>
-        </w:rPr>
-      </w:pPr>
-    </w:p>
-    <w:p>
-      <w:pPr>
-        <w:spacing w:line="276" w:lineRule="auto"/>
-        <w:rPr>
-          <w:rFonts w:asciiTheme="minorHAnsi" w:hAnsiTheme="minorHAnsi"/>
-          <w:lang w:val="ca-ES"/>
-        </w:rPr>
-      </w:pPr>
-      <w:r>
-        <w:rPr>
-          <w:rFonts w:asciiTheme="minorHAnsi" w:hAnsiTheme="minorHAnsi"/>
-          <w:lang w:val="ca-ES"/>
-        </w:rPr>
-        <w:t>Report d’errors:</w:t>
       </w:r>
     </w:p>
     <w:p>
@@ -9504,13 +9557,6 @@
       </w:pPr>
       <w:r>
         <w:rPr>
-          <w:rFonts w:asciiTheme="minorHAnsi" w:hAnsiTheme="minorHAnsi"/>
-          <w:lang w:val="ca-ES"/>
-        </w:rPr>
-        <w:t>No afegeix productes bé.</w:t>
-      </w:r>
-      <w:r>
-        <w:rPr>
           <w:rFonts w:asciiTheme="minorHAnsi" w:hAnsiTheme="minorHAnsi" w:cs="Times New Roman"/>
           <w:b/>
           <w:u w:val="single"/>
@@ -9560,12 +9606,14 @@
         <w:spacing w:line="276" w:lineRule="auto"/>
         <w:rPr>
           <w:rFonts w:asciiTheme="minorHAnsi" w:hAnsiTheme="minorHAnsi"/>
-          <w:lang w:val="ca-ES"/>
-        </w:rPr>
-      </w:pPr>
-      <w:r>
-        <w:rPr>
-          <w:rFonts w:asciiTheme="minorHAnsi" w:hAnsiTheme="minorHAnsi"/>
+          <w:b/>
+          <w:lang w:val="ca-ES"/>
+        </w:rPr>
+      </w:pPr>
+      <w:r>
+        <w:rPr>
+          <w:rFonts w:asciiTheme="minorHAnsi" w:hAnsiTheme="minorHAnsi"/>
+          <w:b/>
           <w:lang w:val="ca-ES"/>
         </w:rPr>
         <w:t>Descripció general:</w:t>
@@ -9602,12 +9650,14 @@
         <w:spacing w:line="276" w:lineRule="auto"/>
         <w:rPr>
           <w:rFonts w:asciiTheme="minorHAnsi" w:hAnsiTheme="minorHAnsi"/>
-          <w:lang w:val="ca-ES"/>
-        </w:rPr>
-      </w:pPr>
-      <w:r>
-        <w:rPr>
-          <w:rFonts w:asciiTheme="minorHAnsi" w:hAnsiTheme="minorHAnsi"/>
+          <w:b/>
+          <w:lang w:val="ca-ES"/>
+        </w:rPr>
+      </w:pPr>
+      <w:r>
+        <w:rPr>
+          <w:rFonts w:asciiTheme="minorHAnsi" w:hAnsiTheme="minorHAnsi"/>
+          <w:b/>
           <w:lang w:val="ca-ES"/>
         </w:rPr>
         <w:t>Canvis implementats:</w:t>
@@ -9630,7 +9680,61 @@
           <w:szCs w:val="24"/>
           <w:lang w:val="ca-ES"/>
         </w:rPr>
-        <w:t>-El primer canvi que hem tingut que realitzar ha sigut el ”</w:t>
+        <w:t>-</w:t>
+      </w:r>
+      <w:r>
+        <w:rPr>
+          <w:rFonts w:asciiTheme="minorHAnsi" w:hAnsiTheme="minorHAnsi" w:cs="Times New Roman"/>
+          <w:sz w:val="24"/>
+          <w:szCs w:val="24"/>
+          <w:lang w:val="ca-ES"/>
+        </w:rPr>
+        <w:t>L'únic</w:t>
+      </w:r>
+      <w:r>
+        <w:rPr>
+          <w:rFonts w:asciiTheme="minorHAnsi" w:hAnsiTheme="minorHAnsi" w:cs="Times New Roman"/>
+          <w:sz w:val="24"/>
+          <w:szCs w:val="24"/>
+          <w:lang w:val="ca-ES"/>
+        </w:rPr>
+        <w:t xml:space="preserve"> canvi que hem tingut que realitzar ha sigut </w:t>
+      </w:r>
+      <w:r>
+        <w:rPr>
+          <w:rFonts w:asciiTheme="minorHAnsi" w:hAnsiTheme="minorHAnsi" w:cs="Times New Roman"/>
+          <w:sz w:val="24"/>
+          <w:szCs w:val="24"/>
+          <w:lang w:val="ca-ES"/>
+        </w:rPr>
+        <w:t xml:space="preserve">en </w:t>
+      </w:r>
+      <w:r>
+        <w:rPr>
+          <w:rFonts w:asciiTheme="minorHAnsi" w:hAnsiTheme="minorHAnsi" w:cs="Times New Roman"/>
+          <w:sz w:val="24"/>
+          <w:szCs w:val="24"/>
+          <w:lang w:val="ca-ES"/>
+        </w:rPr>
+        <w:t>el</w:t>
+      </w:r>
+      <w:r>
+        <w:rPr>
+          <w:rFonts w:asciiTheme="minorHAnsi" w:hAnsiTheme="minorHAnsi" w:cs="Times New Roman"/>
+          <w:sz w:val="24"/>
+          <w:szCs w:val="24"/>
+          <w:lang w:val="ca-ES"/>
+        </w:rPr>
+        <w:t xml:space="preserve"> mètode</w:t>
+      </w:r>
+      <w:r>
+        <w:rPr>
+          <w:rFonts w:asciiTheme="minorHAnsi" w:hAnsiTheme="minorHAnsi" w:cs="Times New Roman"/>
+          <w:sz w:val="24"/>
+          <w:szCs w:val="24"/>
+          <w:lang w:val="ca-ES"/>
+        </w:rPr>
+        <w:t xml:space="preserve"> ”</w:t>
       </w:r>
       <w:proofErr w:type="spellStart"/>
       <w:r>
@@ -9650,7 +9754,25 @@
           <w:szCs w:val="24"/>
           <w:lang w:val="ca-ES"/>
         </w:rPr>
-        <w:t>” on hem afegit tots els test de la classe ( “</w:t>
+        <w:t>”</w:t>
+      </w:r>
+      <w:r>
+        <w:rPr>
+          <w:rFonts w:asciiTheme="minorHAnsi" w:hAnsiTheme="minorHAnsi" w:cs="Times New Roman"/>
+          <w:sz w:val="24"/>
+          <w:szCs w:val="24"/>
+          <w:lang w:val="ca-ES"/>
+        </w:rPr>
+        <w:t>,</w:t>
+      </w:r>
+      <w:r>
+        <w:rPr>
+          <w:rFonts w:asciiTheme="minorHAnsi" w:hAnsiTheme="minorHAnsi" w:cs="Times New Roman"/>
+          <w:sz w:val="24"/>
+          <w:szCs w:val="24"/>
+          <w:lang w:val="ca-ES"/>
+        </w:rPr>
+        <w:t xml:space="preserve"> on hem afegit tots els test de la classe ( “</w:t>
       </w:r>
       <w:proofErr w:type="spellStart"/>
       <w:r>
@@ -9751,51 +9873,6 @@
           <w:lang w:val="ca-ES"/>
         </w:rPr>
         <w:t>”).</w:t>
-      </w:r>
-    </w:p>
-    <w:p>
-      <w:pPr>
-        <w:spacing w:line="276" w:lineRule="auto"/>
-        <w:rPr>
-          <w:rFonts w:asciiTheme="minorHAnsi" w:hAnsiTheme="minorHAnsi"/>
-          <w:lang w:val="ca-ES"/>
-        </w:rPr>
-      </w:pPr>
-    </w:p>
-    <w:p>
-      <w:pPr>
-        <w:spacing w:line="276" w:lineRule="auto"/>
-        <w:rPr>
-          <w:rFonts w:asciiTheme="minorHAnsi" w:hAnsiTheme="minorHAnsi"/>
-          <w:lang w:val="ca-ES"/>
-        </w:rPr>
-      </w:pPr>
-      <w:r>
-        <w:rPr>
-          <w:rFonts w:asciiTheme="minorHAnsi" w:hAnsiTheme="minorHAnsi"/>
-          <w:lang w:val="ca-ES"/>
-        </w:rPr>
-        <w:t>Report d’errors:</w:t>
-      </w:r>
-    </w:p>
-    <w:p>
-      <w:pPr>
-        <w:pStyle w:val="Estilopredeterminado"/>
-        <w:rPr>
-          <w:rFonts w:asciiTheme="minorHAnsi" w:hAnsiTheme="minorHAnsi"/>
-          <w:sz w:val="24"/>
-          <w:szCs w:val="24"/>
-          <w:lang w:val="ca-ES"/>
-        </w:rPr>
-      </w:pPr>
-      <w:r>
-        <w:rPr>
-          <w:rFonts w:asciiTheme="minorHAnsi" w:hAnsiTheme="minorHAnsi"/>
-          <w:sz w:val="24"/>
-          <w:szCs w:val="24"/>
-          <w:lang w:val="ca-ES"/>
-        </w:rPr>
-        <w:t>A la que hi ha N usuaris ens dona errors.</w:t>
       </w:r>
     </w:p>
     <w:p>
@@ -9849,12 +9926,14 @@
         <w:spacing w:line="276" w:lineRule="auto"/>
         <w:rPr>
           <w:rFonts w:asciiTheme="minorHAnsi" w:hAnsiTheme="minorHAnsi"/>
-          <w:lang w:val="ca-ES"/>
-        </w:rPr>
-      </w:pPr>
-      <w:r>
-        <w:rPr>
-          <w:rFonts w:asciiTheme="minorHAnsi" w:hAnsiTheme="minorHAnsi"/>
+          <w:b/>
+          <w:lang w:val="ca-ES"/>
+        </w:rPr>
+      </w:pPr>
+      <w:r>
+        <w:rPr>
+          <w:rFonts w:asciiTheme="minorHAnsi" w:hAnsiTheme="minorHAnsi"/>
+          <w:b/>
           <w:lang w:val="ca-ES"/>
         </w:rPr>
         <w:t>Descripció general:</w:t>
@@ -9891,12 +9970,14 @@
         <w:spacing w:line="276" w:lineRule="auto"/>
         <w:rPr>
           <w:rFonts w:asciiTheme="minorHAnsi" w:hAnsiTheme="minorHAnsi"/>
-          <w:lang w:val="ca-ES"/>
-        </w:rPr>
-      </w:pPr>
-      <w:r>
-        <w:rPr>
-          <w:rFonts w:asciiTheme="minorHAnsi" w:hAnsiTheme="minorHAnsi"/>
+          <w:b/>
+          <w:lang w:val="ca-ES"/>
+        </w:rPr>
+      </w:pPr>
+      <w:r>
+        <w:rPr>
+          <w:rFonts w:asciiTheme="minorHAnsi" w:hAnsiTheme="minorHAnsi"/>
+          <w:b/>
           <w:lang w:val="ca-ES"/>
         </w:rPr>
         <w:t>Canvis implementats:</w:t>
@@ -9906,185 +9987,47 @@
       <w:pPr>
         <w:pStyle w:val="Estilopredeterminado"/>
         <w:rPr>
-          <w:rFonts w:asciiTheme="minorHAnsi" w:hAnsiTheme="minorHAnsi"/>
-          <w:sz w:val="24"/>
-          <w:szCs w:val="24"/>
-          <w:lang w:val="ca-ES"/>
-        </w:rPr>
-      </w:pPr>
-      <w:r>
-        <w:rPr>
           <w:rFonts w:asciiTheme="minorHAnsi" w:hAnsiTheme="minorHAnsi" w:cs="Times New Roman"/>
           <w:sz w:val="24"/>
           <w:szCs w:val="24"/>
           <w:lang w:val="ca-ES"/>
         </w:rPr>
-        <w:t>Dins d’aquesta classe utilitzarem diferents mètodes per a comprovar que podem inserir i veure si els productes estan correctament inserits o son iguals.</w:t>
-      </w:r>
-    </w:p>
-    <w:p>
-      <w:pPr>
-        <w:spacing w:line="276" w:lineRule="auto"/>
-        <w:rPr>
-          <w:rFonts w:asciiTheme="minorHAnsi" w:hAnsiTheme="minorHAnsi"/>
-          <w:lang w:val="ca-ES"/>
-        </w:rPr>
-      </w:pPr>
-    </w:p>
-    <w:p>
-      <w:pPr>
-        <w:spacing w:line="276" w:lineRule="auto"/>
-        <w:rPr>
-          <w:rFonts w:asciiTheme="minorHAnsi" w:hAnsiTheme="minorHAnsi"/>
-          <w:lang w:val="ca-ES"/>
-        </w:rPr>
-      </w:pPr>
-      <w:r>
-        <w:rPr>
-          <w:rFonts w:asciiTheme="minorHAnsi" w:hAnsiTheme="minorHAnsi"/>
-          <w:lang w:val="ca-ES"/>
-        </w:rPr>
-        <w:t>Report d’errors:</w:t>
-      </w:r>
-    </w:p>
-    <w:p>
-      <w:pPr>
-        <w:spacing w:line="276" w:lineRule="auto"/>
-        <w:rPr>
-          <w:rFonts w:asciiTheme="minorHAnsi" w:hAnsiTheme="minorHAnsi"/>
-          <w:lang w:val="ca-ES"/>
-        </w:rPr>
-      </w:pPr>
-      <w:r>
-        <w:rPr>
-          <w:rFonts w:asciiTheme="minorHAnsi" w:hAnsiTheme="minorHAnsi"/>
-          <w:lang w:val="ca-ES"/>
-        </w:rPr>
-        <w:t>No hi ha</w:t>
-      </w:r>
-    </w:p>
-    <w:p>
-      <w:pPr>
-        <w:spacing w:line="276" w:lineRule="auto"/>
-        <w:rPr>
-          <w:rFonts w:asciiTheme="minorHAnsi" w:hAnsiTheme="minorHAnsi"/>
-          <w:lang w:val="ca-ES"/>
-        </w:rPr>
-      </w:pPr>
-    </w:p>
-    <w:p>
-      <w:pPr>
-        <w:spacing w:line="276" w:lineRule="auto"/>
-        <w:rPr>
-          <w:rFonts w:asciiTheme="minorHAnsi" w:hAnsiTheme="minorHAnsi"/>
-          <w:lang w:val="ca-ES"/>
-        </w:rPr>
-      </w:pPr>
-    </w:p>
-    <w:p>
-      <w:pPr>
-        <w:spacing w:line="276" w:lineRule="auto"/>
-        <w:rPr>
-          <w:rFonts w:asciiTheme="minorHAnsi" w:hAnsiTheme="minorHAnsi"/>
-          <w:lang w:val="ca-ES"/>
-        </w:rPr>
-      </w:pPr>
-    </w:p>
-    <w:p>
-      <w:pPr>
-        <w:spacing w:line="276" w:lineRule="auto"/>
-        <w:rPr>
-          <w:rFonts w:asciiTheme="minorHAnsi" w:hAnsiTheme="minorHAnsi"/>
-          <w:lang w:val="ca-ES"/>
-        </w:rPr>
-      </w:pPr>
-    </w:p>
-    <w:p>
-      <w:pPr>
-        <w:spacing w:line="276" w:lineRule="auto"/>
-        <w:rPr>
-          <w:rFonts w:asciiTheme="minorHAnsi" w:hAnsiTheme="minorHAnsi"/>
-          <w:lang w:val="ca-ES"/>
-        </w:rPr>
-      </w:pPr>
-    </w:p>
-    <w:p>
-      <w:pPr>
-        <w:spacing w:line="276" w:lineRule="auto"/>
-        <w:rPr>
-          <w:rFonts w:asciiTheme="minorHAnsi" w:hAnsiTheme="minorHAnsi"/>
-          <w:lang w:val="ca-ES"/>
-        </w:rPr>
-      </w:pPr>
-    </w:p>
-    <w:p>
-      <w:pPr>
-        <w:spacing w:line="276" w:lineRule="auto"/>
-        <w:rPr>
-          <w:rFonts w:asciiTheme="minorHAnsi" w:hAnsiTheme="minorHAnsi"/>
-          <w:lang w:val="ca-ES"/>
-        </w:rPr>
-      </w:pPr>
-    </w:p>
-    <w:p>
-      <w:pPr>
-        <w:spacing w:line="276" w:lineRule="auto"/>
-        <w:rPr>
-          <w:rFonts w:asciiTheme="minorHAnsi" w:hAnsiTheme="minorHAnsi"/>
-          <w:lang w:val="ca-ES"/>
-        </w:rPr>
-      </w:pPr>
-    </w:p>
-    <w:p>
-      <w:pPr>
-        <w:spacing w:line="276" w:lineRule="auto"/>
-        <w:rPr>
-          <w:rFonts w:asciiTheme="minorHAnsi" w:hAnsiTheme="minorHAnsi"/>
-          <w:lang w:val="ca-ES"/>
-        </w:rPr>
-      </w:pPr>
-    </w:p>
-    <w:p>
-      <w:pPr>
-        <w:spacing w:line="276" w:lineRule="auto"/>
-        <w:rPr>
-          <w:rFonts w:asciiTheme="minorHAnsi" w:hAnsiTheme="minorHAnsi"/>
-          <w:lang w:val="ca-ES"/>
-        </w:rPr>
-      </w:pPr>
-    </w:p>
-    <w:p>
-      <w:pPr>
-        <w:spacing w:line="276" w:lineRule="auto"/>
-        <w:rPr>
-          <w:rFonts w:asciiTheme="minorHAnsi" w:hAnsiTheme="minorHAnsi"/>
-          <w:lang w:val="ca-ES"/>
-        </w:rPr>
-      </w:pPr>
-    </w:p>
-    <w:p>
-      <w:pPr>
-        <w:spacing w:line="276" w:lineRule="auto"/>
-        <w:rPr>
-          <w:rFonts w:asciiTheme="minorHAnsi" w:hAnsiTheme="minorHAnsi"/>
-          <w:lang w:val="ca-ES"/>
-        </w:rPr>
-      </w:pPr>
-    </w:p>
-    <w:p>
-      <w:pPr>
-        <w:spacing w:line="276" w:lineRule="auto"/>
-        <w:rPr>
-          <w:rFonts w:asciiTheme="minorHAnsi" w:hAnsiTheme="minorHAnsi"/>
-          <w:lang w:val="ca-ES"/>
-        </w:rPr>
-      </w:pPr>
-    </w:p>
-    <w:p>
-      <w:pPr>
-        <w:spacing w:line="276" w:lineRule="auto"/>
-        <w:rPr>
-          <w:rFonts w:asciiTheme="minorHAnsi" w:hAnsiTheme="minorHAnsi"/>
+      </w:pPr>
+      <w:r>
+        <w:rPr>
+          <w:rFonts w:asciiTheme="minorHAnsi" w:hAnsiTheme="minorHAnsi" w:cs="Times New Roman"/>
+          <w:sz w:val="24"/>
+          <w:szCs w:val="24"/>
+          <w:lang w:val="ca-ES"/>
+        </w:rPr>
+        <w:t>S'ha tingut que implementar tots els test dels mètodes de la classe Producte, ja que no estaven fets i comprovem que les dades</w:t>
+      </w:r>
+      <w:r>
+        <w:rPr>
+          <w:rFonts w:asciiTheme="minorHAnsi" w:hAnsiTheme="minorHAnsi" w:cs="Times New Roman"/>
+          <w:sz w:val="24"/>
+          <w:szCs w:val="24"/>
+          <w:lang w:val="ca-ES"/>
+        </w:rPr>
+        <w:t>,</w:t>
+      </w:r>
+      <w:r>
+        <w:rPr>
+          <w:rFonts w:asciiTheme="minorHAnsi" w:hAnsiTheme="minorHAnsi" w:cs="Times New Roman"/>
+          <w:sz w:val="24"/>
+          <w:szCs w:val="24"/>
+          <w:lang w:val="ca-ES"/>
+        </w:rPr>
+        <w:t xml:space="preserve"> que s'introdueixen del producte, són correctes.</w:t>
+      </w:r>
+    </w:p>
+    <w:p>
+      <w:pPr>
+        <w:pStyle w:val="Estilopredeterminado"/>
+        <w:rPr>
+          <w:rFonts w:asciiTheme="minorHAnsi" w:hAnsiTheme="minorHAnsi"/>
+          <w:sz w:val="24"/>
+          <w:szCs w:val="24"/>
           <w:lang w:val="ca-ES"/>
         </w:rPr>
       </w:pPr>
@@ -10111,7 +10054,6 @@
           <w:rFonts w:asciiTheme="minorHAnsi" w:hAnsiTheme="minorHAnsi"/>
           <w:lang w:val="ca-ES"/>
         </w:rPr>
-        <w:lastRenderedPageBreak/>
         <w:t>Conclusió</w:t>
       </w:r>
       <w:bookmarkEnd w:id="27"/>
@@ -10141,7 +10083,16 @@
           <w:szCs w:val="24"/>
           <w:lang w:val="ca-ES"/>
         </w:rPr>
-        <w:t xml:space="preserve">Una vegada realitzat la feina de </w:t>
+        <w:t>U</w:t>
+      </w:r>
+      <w:r>
+        <w:rPr>
+          <w:rFonts w:asciiTheme="minorHAnsi" w:hAnsiTheme="minorHAnsi"/>
+          <w:sz w:val="24"/>
+          <w:szCs w:val="24"/>
+          <w:lang w:val="ca-ES"/>
+        </w:rPr>
+        <w:t>na vegada realitzat la feina d'</w:t>
       </w:r>
       <w:r>
         <w:rPr>
@@ -10159,7 +10110,7 @@
           <w:szCs w:val="24"/>
           <w:lang w:val="ca-ES"/>
         </w:rPr>
-        <w:t xml:space="preserve"> del codi de l </w:t>
+        <w:t xml:space="preserve"> del codi de l'</w:t>
       </w:r>
       <w:r>
         <w:rPr>
@@ -10195,7 +10146,43 @@
           <w:szCs w:val="24"/>
           <w:lang w:val="ca-ES"/>
         </w:rPr>
-        <w:t xml:space="preserve"> de treball, podem afirma que s'han modific</w:t>
+        <w:t xml:space="preserve"> de treball, podem afirma</w:t>
+      </w:r>
+      <w:r>
+        <w:rPr>
+          <w:rFonts w:asciiTheme="minorHAnsi" w:hAnsiTheme="minorHAnsi"/>
+          <w:sz w:val="24"/>
+          <w:szCs w:val="24"/>
+          <w:lang w:val="ca-ES"/>
+        </w:rPr>
+        <w:t>r</w:t>
+      </w:r>
+      <w:r>
+        <w:rPr>
+          <w:rFonts w:asciiTheme="minorHAnsi" w:hAnsiTheme="minorHAnsi"/>
+          <w:sz w:val="24"/>
+          <w:szCs w:val="24"/>
+          <w:lang w:val="ca-ES"/>
+        </w:rPr>
+        <w:t xml:space="preserve"> que </w:t>
+      </w:r>
+      <w:r>
+        <w:rPr>
+          <w:rFonts w:asciiTheme="minorHAnsi" w:hAnsiTheme="minorHAnsi"/>
+          <w:sz w:val="24"/>
+          <w:szCs w:val="24"/>
+          <w:lang w:val="ca-ES"/>
+        </w:rPr>
+        <w:t xml:space="preserve">el codi estava mol malt implementat i que </w:t>
+      </w:r>
+      <w:r>
+        <w:rPr>
+          <w:rFonts w:asciiTheme="minorHAnsi" w:hAnsiTheme="minorHAnsi"/>
+          <w:sz w:val="24"/>
+          <w:szCs w:val="24"/>
+          <w:lang w:val="ca-ES"/>
+        </w:rPr>
+        <w:t>s'han modific</w:t>
       </w:r>
       <w:r>
         <w:rPr>
@@ -10240,7 +10227,70 @@
           <w:szCs w:val="24"/>
           <w:lang w:val="ca-ES"/>
         </w:rPr>
-        <w:t xml:space="preserve"> de codi i que s'han realitzat </w:t>
+        <w:t xml:space="preserve"> de</w:t>
+      </w:r>
+      <w:r>
+        <w:rPr>
+          <w:rFonts w:asciiTheme="minorHAnsi" w:hAnsiTheme="minorHAnsi"/>
+          <w:sz w:val="24"/>
+          <w:szCs w:val="24"/>
+          <w:lang w:val="ca-ES"/>
+        </w:rPr>
+        <w:t>l programa.</w:t>
+      </w:r>
+      <w:r>
+        <w:rPr>
+          <w:rFonts w:asciiTheme="minorHAnsi" w:hAnsiTheme="minorHAnsi"/>
+          <w:sz w:val="24"/>
+          <w:szCs w:val="24"/>
+          <w:lang w:val="ca-ES"/>
+        </w:rPr>
+        <w:t xml:space="preserve"> </w:t>
+      </w:r>
+      <w:r>
+        <w:rPr>
+          <w:rFonts w:asciiTheme="minorHAnsi" w:hAnsiTheme="minorHAnsi"/>
+          <w:sz w:val="24"/>
+          <w:szCs w:val="24"/>
+          <w:lang w:val="ca-ES"/>
+        </w:rPr>
+        <w:t xml:space="preserve">Després d'acabar d'arreglar els errors, hem hagut d'acabar de </w:t>
+      </w:r>
+      <w:r>
+        <w:rPr>
+          <w:rFonts w:asciiTheme="minorHAnsi" w:hAnsiTheme="minorHAnsi"/>
+          <w:sz w:val="24"/>
+          <w:szCs w:val="24"/>
+          <w:lang w:val="ca-ES"/>
+        </w:rPr>
+        <w:t>realitza</w:t>
+      </w:r>
+      <w:r>
+        <w:rPr>
+          <w:rFonts w:asciiTheme="minorHAnsi" w:hAnsiTheme="minorHAnsi"/>
+          <w:sz w:val="24"/>
+          <w:szCs w:val="24"/>
+          <w:lang w:val="ca-ES"/>
+        </w:rPr>
+        <w:t>r</w:t>
+      </w:r>
+      <w:r>
+        <w:rPr>
+          <w:rFonts w:asciiTheme="minorHAnsi" w:hAnsiTheme="minorHAnsi"/>
+          <w:sz w:val="24"/>
+          <w:szCs w:val="24"/>
+          <w:lang w:val="ca-ES"/>
+        </w:rPr>
+        <w:t xml:space="preserve"> </w:t>
+      </w:r>
+      <w:r>
+        <w:rPr>
+          <w:rFonts w:asciiTheme="minorHAnsi" w:hAnsiTheme="minorHAnsi"/>
+          <w:sz w:val="24"/>
+          <w:szCs w:val="24"/>
+          <w:lang w:val="ca-ES"/>
+        </w:rPr>
+        <w:t xml:space="preserve">els </w:t>
       </w:r>
       <w:r>
         <w:rPr>
@@ -10258,73 +10308,35 @@
           <w:szCs w:val="24"/>
           <w:lang w:val="ca-ES"/>
         </w:rPr>
-        <w:t xml:space="preserve"> per confirma que s'ha fet una bona </w:t>
-      </w:r>
-      <w:r>
-        <w:rPr>
-          <w:rFonts w:asciiTheme="minorHAnsi" w:hAnsiTheme="minorHAnsi"/>
-          <w:sz w:val="24"/>
-          <w:szCs w:val="24"/>
-          <w:lang w:val="ca-ES"/>
-        </w:rPr>
-        <w:t>implementació</w:t>
-      </w:r>
-      <w:r>
-        <w:rPr>
-          <w:rFonts w:asciiTheme="minorHAnsi" w:hAnsiTheme="minorHAnsi"/>
-          <w:sz w:val="24"/>
-          <w:szCs w:val="24"/>
-          <w:lang w:val="ca-ES"/>
-        </w:rPr>
-        <w:t xml:space="preserve"> i que tot el codi es </w:t>
-      </w:r>
-      <w:r>
-        <w:rPr>
-          <w:rFonts w:asciiTheme="minorHAnsi" w:hAnsiTheme="minorHAnsi"/>
-          <w:sz w:val="24"/>
-          <w:szCs w:val="24"/>
-          <w:lang w:val="ca-ES"/>
-        </w:rPr>
-        <w:t>sòlid</w:t>
-      </w:r>
-      <w:r>
-        <w:rPr>
-          <w:rFonts w:asciiTheme="minorHAnsi" w:hAnsiTheme="minorHAnsi"/>
-          <w:sz w:val="24"/>
-          <w:szCs w:val="24"/>
-          <w:lang w:val="ca-ES"/>
-        </w:rPr>
-        <w:t xml:space="preserve"> de manera que passa els </w:t>
-      </w:r>
-      <w:r>
-        <w:rPr>
-          <w:rFonts w:asciiTheme="minorHAnsi" w:hAnsiTheme="minorHAnsi"/>
-          <w:sz w:val="24"/>
-          <w:szCs w:val="24"/>
-          <w:lang w:val="ca-ES"/>
-        </w:rPr>
-        <w:t>tests</w:t>
-      </w:r>
-      <w:r>
-        <w:rPr>
-          <w:rFonts w:asciiTheme="minorHAnsi" w:hAnsiTheme="minorHAnsi"/>
-          <w:sz w:val="24"/>
-          <w:szCs w:val="24"/>
-          <w:lang w:val="ca-ES"/>
-        </w:rPr>
-        <w:t xml:space="preserve"> descrits per el client per acceptar el treball realitzat.</w:t>
-      </w:r>
-    </w:p>
-    <w:p>
-      <w:pPr>
-        <w:pStyle w:val="Estilopredeterminado"/>
-        <w:rPr>
-          <w:rFonts w:asciiTheme="minorHAnsi" w:hAnsiTheme="minorHAnsi"/>
-          <w:sz w:val="24"/>
-          <w:szCs w:val="24"/>
-          <w:lang w:val="ca-ES"/>
-        </w:rPr>
-      </w:pPr>
+        <w:t xml:space="preserve"> per confirma que s'ha fet una </w:t>
+      </w:r>
+      <w:r>
+        <w:rPr>
+          <w:rFonts w:asciiTheme="minorHAnsi" w:hAnsiTheme="minorHAnsi"/>
+          <w:sz w:val="24"/>
+          <w:szCs w:val="24"/>
+          <w:lang w:val="ca-ES"/>
+        </w:rPr>
+        <w:t>bona feina amb el codi i</w:t>
+      </w:r>
+      <w:r>
+        <w:rPr>
+          <w:rFonts w:asciiTheme="minorHAnsi" w:hAnsiTheme="minorHAnsi"/>
+          <w:sz w:val="24"/>
+          <w:szCs w:val="24"/>
+          <w:lang w:val="ca-ES"/>
+        </w:rPr>
+        <w:t xml:space="preserve"> que tot el </w:t>
+      </w:r>
+      <w:r>
+        <w:rPr>
+          <w:rFonts w:asciiTheme="minorHAnsi" w:hAnsiTheme="minorHAnsi"/>
+          <w:sz w:val="24"/>
+          <w:szCs w:val="24"/>
+          <w:lang w:val="ca-ES"/>
+        </w:rPr>
+        <w:t>programa està llest per al seu posterior funcionament.</w:t>
+      </w:r>
     </w:p>
     <w:sectPr>
       <w:type w:val="continuous"/>
@@ -10340,7 +10352,7 @@
 </file>
 
 <file path=word/endnotes.xml><?xml version="1.0" encoding="utf-8"?>
-<w:endnotes xmlns:wpc="http://schemas.microsoft.com/office/word/2010/wordprocessingCanvas" xmlns:mc="http://schemas.openxmlformats.org/markup-compatibility/2006" xmlns:o="urn:schemas-microsoft-com:office:office" xmlns:r="http://schemas.openxmlformats.org/officeDocument/2006/relationships" xmlns:m="http://schemas.openxmlformats.org/officeDocument/2006/math" xmlns:v="urn:schemas-microsoft-com:vml" xmlns:wp14="http://schemas.microsoft.com/office/word/2010/wordprocessingDrawing" xmlns:wp="http://schemas.openxmlformats.org/drawingml/2006/wordprocessingDrawing" xmlns:w10="urn:schemas-microsoft-com:office:word" xmlns:w="http://schemas.openxmlformats.org/wordprocessingml/2006/main" xmlns:w14="http://schemas.microsoft.com/office/word/2010/wordml" xmlns:wpg="http://schemas.microsoft.com/office/word/2010/wordprocessingGroup" xmlns:wpi="http://schemas.microsoft.com/office/word/2010/wordprocessingInk" xmlns:wne="http://schemas.microsoft.com/office/word/2006/wordml" xmlns:wps="http://schemas.microsoft.com/office/word/2010/wordprocessingShape" mc:Ignorable="w14 wp14">
+<w:endnotes xmlns:ve="http://schemas.openxmlformats.org/markup-compatibility/2006" xmlns:o="urn:schemas-microsoft-com:office:office" xmlns:r="http://schemas.openxmlformats.org/officeDocument/2006/relationships" xmlns:m="http://schemas.openxmlformats.org/officeDocument/2006/math" xmlns:v="urn:schemas-microsoft-com:vml" xmlns:wp="http://schemas.openxmlformats.org/drawingml/2006/wordprocessingDrawing" xmlns:w10="urn:schemas-microsoft-com:office:word" xmlns:w="http://schemas.openxmlformats.org/wordprocessingml/2006/main" xmlns:wne="http://schemas.microsoft.com/office/word/2006/wordml">
   <w:endnote w:type="separator" w:id="-1">
     <w:p>
       <w:pPr>
@@ -10365,7 +10377,7 @@
 </file>
 
 <file path=word/footer1.xml><?xml version="1.0" encoding="utf-8"?>
-<w:ftr xmlns:wpc="http://schemas.microsoft.com/office/word/2010/wordprocessingCanvas" xmlns:mc="http://schemas.openxmlformats.org/markup-compatibility/2006" xmlns:o="urn:schemas-microsoft-com:office:office" xmlns:r="http://schemas.openxmlformats.org/officeDocument/2006/relationships" xmlns:m="http://schemas.openxmlformats.org/officeDocument/2006/math" xmlns:v="urn:schemas-microsoft-com:vml" xmlns:wp14="http://schemas.microsoft.com/office/word/2010/wordprocessingDrawing" xmlns:wp="http://schemas.openxmlformats.org/drawingml/2006/wordprocessingDrawing" xmlns:w10="urn:schemas-microsoft-com:office:word" xmlns:w="http://schemas.openxmlformats.org/wordprocessingml/2006/main" xmlns:w14="http://schemas.microsoft.com/office/word/2010/wordml" xmlns:wpg="http://schemas.microsoft.com/office/word/2010/wordprocessingGroup" xmlns:wpi="http://schemas.microsoft.com/office/word/2010/wordprocessingInk" xmlns:wne="http://schemas.microsoft.com/office/word/2006/wordml" xmlns:wps="http://schemas.microsoft.com/office/word/2010/wordprocessingShape" mc:Ignorable="w14 wp14">
+<w:ftr xmlns:ve="http://schemas.openxmlformats.org/markup-compatibility/2006" xmlns:o="urn:schemas-microsoft-com:office:office" xmlns:r="http://schemas.openxmlformats.org/officeDocument/2006/relationships" xmlns:m="http://schemas.openxmlformats.org/officeDocument/2006/math" xmlns:v="urn:schemas-microsoft-com:vml" xmlns:wp="http://schemas.openxmlformats.org/drawingml/2006/wordprocessingDrawing" xmlns:w10="urn:schemas-microsoft-com:office:word" xmlns:w="http://schemas.openxmlformats.org/wordprocessingml/2006/main" xmlns:wne="http://schemas.microsoft.com/office/word/2006/wordml">
   <w:tbl>
     <w:tblPr>
       <w:tblW w:w="5000" w:type="pct"/>
@@ -10373,7 +10385,7 @@
         <w:top w:val="single" w:sz="18" w:space="0" w:color="808080" w:themeColor="background1" w:themeShade="80"/>
         <w:insideV w:val="single" w:sz="18" w:space="0" w:color="808080" w:themeColor="background1" w:themeShade="80"/>
       </w:tblBorders>
-      <w:tblLook w:val="04A0" w:firstRow="1" w:lastRow="0" w:firstColumn="1" w:lastColumn="0" w:noHBand="0" w:noVBand="1"/>
+      <w:tblLook w:val="04A0"/>
     </w:tblPr>
     <w:tblGrid>
       <w:gridCol w:w="909"/>
@@ -10420,7 +10432,7 @@
               <w:sz w:val="32"/>
               <w:szCs w:val="32"/>
             </w:rPr>
-            <w:t>6</w:t>
+            <w:t>10</w:t>
           </w:r>
           <w:r>
             <w:rPr>
@@ -10455,7 +10467,7 @@
 </file>
 
 <file path=word/footnotes.xml><?xml version="1.0" encoding="utf-8"?>
-<w:footnotes xmlns:wpc="http://schemas.microsoft.com/office/word/2010/wordprocessingCanvas" xmlns:mc="http://schemas.openxmlformats.org/markup-compatibility/2006" xmlns:o="urn:schemas-microsoft-com:office:office" xmlns:r="http://schemas.openxmlformats.org/officeDocument/2006/relationships" xmlns:m="http://schemas.openxmlformats.org/officeDocument/2006/math" xmlns:v="urn:schemas-microsoft-com:vml" xmlns:wp14="http://schemas.microsoft.com/office/word/2010/wordprocessingDrawing" xmlns:wp="http://schemas.openxmlformats.org/drawingml/2006/wordprocessingDrawing" xmlns:w10="urn:schemas-microsoft-com:office:word" xmlns:w="http://schemas.openxmlformats.org/wordprocessingml/2006/main" xmlns:w14="http://schemas.microsoft.com/office/word/2010/wordml" xmlns:wpg="http://schemas.microsoft.com/office/word/2010/wordprocessingGroup" xmlns:wpi="http://schemas.microsoft.com/office/word/2010/wordprocessingInk" xmlns:wne="http://schemas.microsoft.com/office/word/2006/wordml" xmlns:wps="http://schemas.microsoft.com/office/word/2010/wordprocessingShape" mc:Ignorable="w14 wp14">
+<w:footnotes xmlns:ve="http://schemas.openxmlformats.org/markup-compatibility/2006" xmlns:o="urn:schemas-microsoft-com:office:office" xmlns:r="http://schemas.openxmlformats.org/officeDocument/2006/relationships" xmlns:m="http://schemas.openxmlformats.org/officeDocument/2006/math" xmlns:v="urn:schemas-microsoft-com:vml" xmlns:wp="http://schemas.openxmlformats.org/drawingml/2006/wordprocessingDrawing" xmlns:w10="urn:schemas-microsoft-com:office:word" xmlns:w="http://schemas.openxmlformats.org/wordprocessingml/2006/main" xmlns:wne="http://schemas.microsoft.com/office/word/2006/wordml">
   <w:footnote w:type="separator" w:id="-1">
     <w:p>
       <w:pPr>
@@ -10480,7 +10492,7 @@
 </file>
 
 <file path=word/header1.xml><?xml version="1.0" encoding="utf-8"?>
-<w:hdr xmlns:wpc="http://schemas.microsoft.com/office/word/2010/wordprocessingCanvas" xmlns:mc="http://schemas.openxmlformats.org/markup-compatibility/2006" xmlns:o="urn:schemas-microsoft-com:office:office" xmlns:r="http://schemas.openxmlformats.org/officeDocument/2006/relationships" xmlns:m="http://schemas.openxmlformats.org/officeDocument/2006/math" xmlns:v="urn:schemas-microsoft-com:vml" xmlns:wp14="http://schemas.microsoft.com/office/word/2010/wordprocessingDrawing" xmlns:wp="http://schemas.openxmlformats.org/drawingml/2006/wordprocessingDrawing" xmlns:w10="urn:schemas-microsoft-com:office:word" xmlns:w="http://schemas.openxmlformats.org/wordprocessingml/2006/main" xmlns:w14="http://schemas.microsoft.com/office/word/2010/wordml" xmlns:wpg="http://schemas.microsoft.com/office/word/2010/wordprocessingGroup" xmlns:wpi="http://schemas.microsoft.com/office/word/2010/wordprocessingInk" xmlns:wne="http://schemas.microsoft.com/office/word/2006/wordml" xmlns:wps="http://schemas.microsoft.com/office/word/2010/wordprocessingShape" mc:Ignorable="w14 wp14">
+<w:hdr xmlns:ve="http://schemas.openxmlformats.org/markup-compatibility/2006" xmlns:o="urn:schemas-microsoft-com:office:office" xmlns:r="http://schemas.openxmlformats.org/officeDocument/2006/relationships" xmlns:m="http://schemas.openxmlformats.org/officeDocument/2006/math" xmlns:v="urn:schemas-microsoft-com:vml" xmlns:wp="http://schemas.openxmlformats.org/drawingml/2006/wordprocessingDrawing" xmlns:w10="urn:schemas-microsoft-com:office:word" xmlns:w="http://schemas.openxmlformats.org/wordprocessingml/2006/main" xmlns:wne="http://schemas.microsoft.com/office/word/2006/wordml">
   <w:p>
     <w:pPr>
       <w:pStyle w:val="Encabezado"/>
@@ -10490,7 +10502,7 @@
 </file>
 
 <file path=word/numbering.xml><?xml version="1.0" encoding="utf-8"?>
-<w:numbering xmlns:wpc="http://schemas.microsoft.com/office/word/2010/wordprocessingCanvas" xmlns:mc="http://schemas.openxmlformats.org/markup-compatibility/2006" xmlns:o="urn:schemas-microsoft-com:office:office" xmlns:r="http://schemas.openxmlformats.org/officeDocument/2006/relationships" xmlns:m="http://schemas.openxmlformats.org/officeDocument/2006/math" xmlns:v="urn:schemas-microsoft-com:vml" xmlns:wp14="http://schemas.microsoft.com/office/word/2010/wordprocessingDrawing" xmlns:wp="http://schemas.openxmlformats.org/drawingml/2006/wordprocessingDrawing" xmlns:w10="urn:schemas-microsoft-com:office:word" xmlns:w="http://schemas.openxmlformats.org/wordprocessingml/2006/main" xmlns:w14="http://schemas.microsoft.com/office/word/2010/wordml" xmlns:wpg="http://schemas.microsoft.com/office/word/2010/wordprocessingGroup" xmlns:wpi="http://schemas.microsoft.com/office/word/2010/wordprocessingInk" xmlns:wne="http://schemas.microsoft.com/office/word/2006/wordml" xmlns:wps="http://schemas.microsoft.com/office/word/2010/wordprocessingShape" mc:Ignorable="w14 wp14">
+<w:numbering xmlns:ve="http://schemas.openxmlformats.org/markup-compatibility/2006" xmlns:o="urn:schemas-microsoft-com:office:office" xmlns:r="http://schemas.openxmlformats.org/officeDocument/2006/relationships" xmlns:m="http://schemas.openxmlformats.org/officeDocument/2006/math" xmlns:v="urn:schemas-microsoft-com:vml" xmlns:wp="http://schemas.openxmlformats.org/drawingml/2006/wordprocessingDrawing" xmlns:w10="urn:schemas-microsoft-com:office:word" xmlns:w="http://schemas.openxmlformats.org/wordprocessingml/2006/main" xmlns:wne="http://schemas.microsoft.com/office/word/2006/wordml">
   <w:abstractNum w:abstractNumId="0">
     <w:nsid w:val="07B83C30"/>
     <w:multiLevelType w:val="hybridMultilevel"/>
@@ -11033,7 +11045,7 @@
 </file>
 
 <file path=word/styles.xml><?xml version="1.0" encoding="utf-8"?>
-<w:styles xmlns:mc="http://schemas.openxmlformats.org/markup-compatibility/2006" xmlns:r="http://schemas.openxmlformats.org/officeDocument/2006/relationships" xmlns:w="http://schemas.openxmlformats.org/wordprocessingml/2006/main" xmlns:w14="http://schemas.microsoft.com/office/word/2010/wordml" mc:Ignorable="w14">
+<w:styles xmlns:r="http://schemas.openxmlformats.org/officeDocument/2006/relationships" xmlns:w="http://schemas.openxmlformats.org/wordprocessingml/2006/main">
   <w:docDefaults>
     <w:rPrDefault>
       <w:rPr>
@@ -11190,6 +11202,7 @@
   </w:latentStyles>
   <w:style w:type="paragraph" w:default="1" w:styleId="Normal">
     <w:name w:val="Normal"/>
+    <w:rsid w:val="006D7DF9"/>
     <w:pPr>
       <w:suppressAutoHyphens/>
       <w:spacing w:after="0" w:line="100" w:lineRule="atLeast"/>
@@ -11282,6 +11295,7 @@
     <w:uiPriority w:val="99"/>
     <w:semiHidden/>
     <w:unhideWhenUsed/>
+    <w:qFormat/>
     <w:tblPr>
       <w:tblInd w:w="0" w:type="dxa"/>
       <w:tblCellMar>
@@ -11300,6 +11314,7 @@
   </w:style>
   <w:style w:type="paragraph" w:customStyle="1" w:styleId="Estilopredeterminado">
     <w:name w:val="Estilo predeterminado"/>
+    <w:rsid w:val="006D7DF9"/>
     <w:pPr>
       <w:suppressAutoHyphens/>
     </w:pPr>
@@ -11311,6 +11326,7 @@
   <w:style w:type="paragraph" w:customStyle="1" w:styleId="Encabezado1">
     <w:name w:val="Encabezado 1"/>
     <w:basedOn w:val="Estilopredeterminado"/>
+    <w:rsid w:val="006D7DF9"/>
     <w:pPr>
       <w:keepNext/>
       <w:keepLines/>
@@ -11328,15 +11344,18 @@
   <w:style w:type="character" w:customStyle="1" w:styleId="EncabezadoCar">
     <w:name w:val="Encabezado Car"/>
     <w:basedOn w:val="Fuentedeprrafopredeter"/>
+    <w:rsid w:val="006D7DF9"/>
   </w:style>
   <w:style w:type="character" w:customStyle="1" w:styleId="PiedepginaCar">
     <w:name w:val="Pie de página Car"/>
     <w:basedOn w:val="Fuentedeprrafopredeter"/>
     <w:uiPriority w:val="99"/>
+    <w:rsid w:val="006D7DF9"/>
   </w:style>
   <w:style w:type="character" w:customStyle="1" w:styleId="TextodegloboCar">
     <w:name w:val="Texto de globo Car"/>
     <w:basedOn w:val="Fuentedeprrafopredeter"/>
+    <w:rsid w:val="006D7DF9"/>
     <w:rPr>
       <w:rFonts w:ascii="Tahoma" w:hAnsi="Tahoma" w:cs="Tahoma"/>
       <w:sz w:val="16"/>
@@ -11346,6 +11365,7 @@
   <w:style w:type="character" w:customStyle="1" w:styleId="EnlacedeInternet">
     <w:name w:val="Enlace de Internet"/>
     <w:basedOn w:val="Fuentedeprrafopredeter"/>
+    <w:rsid w:val="006D7DF9"/>
     <w:rPr>
       <w:color w:val="0000FF"/>
       <w:u w:val="single"/>
@@ -11354,6 +11374,7 @@
   <w:style w:type="character" w:customStyle="1" w:styleId="Ttulo1Car">
     <w:name w:val="Título 1 Car"/>
     <w:basedOn w:val="Fuentedeprrafopredeter"/>
+    <w:rsid w:val="006D7DF9"/>
     <w:rPr>
       <w:rFonts w:ascii="Cambria" w:hAnsi="Cambria"/>
       <w:b/>
@@ -11367,6 +11388,7 @@
     <w:name w:val="Subtítulo Car"/>
     <w:basedOn w:val="Fuentedeprrafopredeter"/>
     <w:uiPriority w:val="11"/>
+    <w:rsid w:val="006D7DF9"/>
     <w:rPr>
       <w:rFonts w:ascii="Cambria" w:hAnsi="Cambria"/>
       <w:i/>
@@ -11379,26 +11401,31 @@
   </w:style>
   <w:style w:type="character" w:customStyle="1" w:styleId="ListLabel1">
     <w:name w:val="ListLabel 1"/>
+    <w:rsid w:val="006D7DF9"/>
     <w:rPr>
       <w:rFonts w:cs="Calibri"/>
     </w:rPr>
   </w:style>
   <w:style w:type="character" w:customStyle="1" w:styleId="ListLabel2">
     <w:name w:val="ListLabel 2"/>
+    <w:rsid w:val="006D7DF9"/>
     <w:rPr>
       <w:rFonts w:cs="Courier New"/>
     </w:rPr>
   </w:style>
   <w:style w:type="character" w:customStyle="1" w:styleId="Enlacedelndice">
     <w:name w:val="Enlace del índice"/>
+    <w:rsid w:val="006D7DF9"/>
   </w:style>
   <w:style w:type="paragraph" w:styleId="Encabezado">
     <w:name w:val="header"/>
     <w:basedOn w:val="Estilopredeterminado"/>
+    <w:rsid w:val="006D7DF9"/>
   </w:style>
   <w:style w:type="paragraph" w:customStyle="1" w:styleId="Cuerpodetexto">
     <w:name w:val="Cuerpo de texto"/>
     <w:basedOn w:val="Estilopredeterminado"/>
+    <w:rsid w:val="006D7DF9"/>
     <w:pPr>
       <w:spacing w:after="120"/>
     </w:pPr>
@@ -11406,6 +11433,7 @@
   <w:style w:type="paragraph" w:styleId="Lista">
     <w:name w:val="List"/>
     <w:basedOn w:val="Cuerpodetexto"/>
+    <w:rsid w:val="006D7DF9"/>
     <w:rPr>
       <w:rFonts w:cs="Lohit Hindi"/>
     </w:rPr>
@@ -11413,6 +11441,7 @@
   <w:style w:type="paragraph" w:customStyle="1" w:styleId="Etiqueta">
     <w:name w:val="Etiqueta"/>
     <w:basedOn w:val="Estilopredeterminado"/>
+    <w:rsid w:val="006D7DF9"/>
     <w:pPr>
       <w:suppressLineNumbers/>
       <w:spacing w:before="120" w:after="120"/>
@@ -11428,6 +11457,7 @@
   <w:style w:type="paragraph" w:customStyle="1" w:styleId="ndice">
     <w:name w:val="Índice"/>
     <w:basedOn w:val="Estilopredeterminado"/>
+    <w:rsid w:val="006D7DF9"/>
     <w:pPr>
       <w:suppressLineNumbers/>
     </w:pPr>
@@ -11438,6 +11468,7 @@
   <w:style w:type="paragraph" w:styleId="Prrafodelista">
     <w:name w:val="List Paragraph"/>
     <w:basedOn w:val="Estilopredeterminado"/>
+    <w:rsid w:val="006D7DF9"/>
     <w:pPr>
       <w:ind w:left="720"/>
       <w:contextualSpacing/>
@@ -11447,6 +11478,7 @@
     <w:name w:val="footer"/>
     <w:basedOn w:val="Estilopredeterminado"/>
     <w:uiPriority w:val="99"/>
+    <w:rsid w:val="006D7DF9"/>
     <w:pPr>
       <w:tabs>
         <w:tab w:val="center" w:pos="4252"/>
@@ -11458,6 +11490,7 @@
   <w:style w:type="paragraph" w:styleId="Textodeglobo">
     <w:name w:val="Balloon Text"/>
     <w:basedOn w:val="Estilopredeterminado"/>
+    <w:rsid w:val="006D7DF9"/>
     <w:pPr>
       <w:spacing w:after="0" w:line="100" w:lineRule="atLeast"/>
     </w:pPr>
@@ -11470,6 +11503,7 @@
   <w:style w:type="paragraph" w:styleId="ndice1">
     <w:name w:val="index 1"/>
     <w:basedOn w:val="Estilopredeterminado"/>
+    <w:rsid w:val="006D7DF9"/>
     <w:pPr>
       <w:spacing w:after="100"/>
     </w:pPr>
@@ -11477,6 +11511,7 @@
   <w:style w:type="paragraph" w:customStyle="1" w:styleId="Encabezadodelndice">
     <w:name w:val="Encabezado del índice"/>
     <w:basedOn w:val="Encabezado1"/>
+    <w:rsid w:val="006D7DF9"/>
     <w:rPr>
       <w:lang w:eastAsia="es-ES"/>
     </w:rPr>
@@ -11484,6 +11519,7 @@
   <w:style w:type="paragraph" w:customStyle="1" w:styleId="Encabezado10">
     <w:name w:val="Encabezado1"/>
     <w:basedOn w:val="Estilopredeterminado"/>
+    <w:rsid w:val="006D7DF9"/>
     <w:pPr>
       <w:widowControl w:val="0"/>
       <w:spacing w:after="0" w:line="100" w:lineRule="atLeast"/>
@@ -11501,6 +11537,7 @@
   <w:style w:type="paragraph" w:customStyle="1" w:styleId="Tabletext">
     <w:name w:val="Tabletext"/>
     <w:basedOn w:val="Estilopredeterminado"/>
+    <w:rsid w:val="006D7DF9"/>
     <w:pPr>
       <w:keepLines/>
       <w:widowControl w:val="0"/>
@@ -11518,6 +11555,7 @@
     <w:basedOn w:val="Estilopredeterminado"/>
     <w:uiPriority w:val="11"/>
     <w:qFormat/>
+    <w:rsid w:val="006D7DF9"/>
     <w:rPr>
       <w:rFonts w:ascii="Cambria" w:hAnsi="Cambria"/>
       <w:i/>
@@ -11531,6 +11569,7 @@
   <w:style w:type="paragraph" w:customStyle="1" w:styleId="Contenidodelmarco">
     <w:name w:val="Contenido del marco"/>
     <w:basedOn w:val="Cuerpodetexto"/>
+    <w:rsid w:val="006D7DF9"/>
   </w:style>
   <w:style w:type="character" w:customStyle="1" w:styleId="Ttulo1Car1">
     <w:name w:val="Título 1 Car1"/>
@@ -12401,7 +12440,7 @@
 </file>
 
 <file path=word/glossary/document.xml><?xml version="1.0" encoding="utf-8"?>
-<w:glossaryDocument xmlns:wpc="http://schemas.microsoft.com/office/word/2010/wordprocessingCanvas" xmlns:mc="http://schemas.openxmlformats.org/markup-compatibility/2006" xmlns:o="urn:schemas-microsoft-com:office:office" xmlns:r="http://schemas.openxmlformats.org/officeDocument/2006/relationships" xmlns:m="http://schemas.openxmlformats.org/officeDocument/2006/math" xmlns:v="urn:schemas-microsoft-com:vml" xmlns:wp14="http://schemas.microsoft.com/office/word/2010/wordprocessingDrawing" xmlns:wp="http://schemas.openxmlformats.org/drawingml/2006/wordprocessingDrawing" xmlns:w10="urn:schemas-microsoft-com:office:word" xmlns:w="http://schemas.openxmlformats.org/wordprocessingml/2006/main" xmlns:w14="http://schemas.microsoft.com/office/word/2010/wordml" xmlns:wpg="http://schemas.microsoft.com/office/word/2010/wordprocessingGroup" xmlns:wpi="http://schemas.microsoft.com/office/word/2010/wordprocessingInk" xmlns:wne="http://schemas.microsoft.com/office/word/2006/wordml" xmlns:wps="http://schemas.microsoft.com/office/word/2010/wordprocessingShape" mc:Ignorable="w14 wp14">
+<w:glossaryDocument xmlns:ve="http://schemas.openxmlformats.org/markup-compatibility/2006" xmlns:o="urn:schemas-microsoft-com:office:office" xmlns:r="http://schemas.openxmlformats.org/officeDocument/2006/relationships" xmlns:m="http://schemas.openxmlformats.org/officeDocument/2006/math" xmlns:v="urn:schemas-microsoft-com:vml" xmlns:wp="http://schemas.openxmlformats.org/drawingml/2006/wordprocessingDrawing" xmlns:w10="urn:schemas-microsoft-com:office:word" xmlns:w="http://schemas.openxmlformats.org/wordprocessingml/2006/main" xmlns:wne="http://schemas.microsoft.com/office/word/2006/wordml">
   <w:docParts>
     <w:docPart>
       <w:docPartPr>
@@ -12464,41 +12503,12 @@
         </w:p>
       </w:docPartBody>
     </w:docPart>
-    <w:docPart>
-      <w:docPartPr>
-        <w:name w:val="3F6CA0941B994273BAF42D23ECE08BA7"/>
-        <w:category>
-          <w:name w:val="General"/>
-          <w:gallery w:val="placeholder"/>
-        </w:category>
-        <w:types>
-          <w:type w:val="bbPlcHdr"/>
-        </w:types>
-        <w:behaviors>
-          <w:behavior w:val="content"/>
-        </w:behaviors>
-        <w:guid w:val="{53A19962-F204-43F9-A516-00FF7C8654D6}"/>
-      </w:docPartPr>
-      <w:docPartBody>
-        <w:p>
-          <w:pPr>
-            <w:pStyle w:val="3F6CA0941B994273BAF42D23ECE08BA7"/>
-          </w:pPr>
-          <w:r>
-            <w:rPr>
-              <w:rFonts w:asciiTheme="majorHAnsi" w:eastAsiaTheme="majorEastAsia" w:hAnsiTheme="majorHAnsi" w:cstheme="majorBidi"/>
-            </w:rPr>
-            <w:t>[Escriba el subtítulo del documento]</w:t>
-          </w:r>
-        </w:p>
-      </w:docPartBody>
-    </w:docPart>
   </w:docParts>
 </w:glossaryDocument>
 </file>
 
 <file path=word/glossary/fontTable.xml><?xml version="1.0" encoding="utf-8"?>
-<w:fonts xmlns:mc="http://schemas.openxmlformats.org/markup-compatibility/2006" xmlns:r="http://schemas.openxmlformats.org/officeDocument/2006/relationships" xmlns:w="http://schemas.openxmlformats.org/wordprocessingml/2006/main" xmlns:w14="http://schemas.microsoft.com/office/word/2010/wordml" mc:Ignorable="w14">
+<w:fonts xmlns:r="http://schemas.openxmlformats.org/officeDocument/2006/relationships" xmlns:w="http://schemas.openxmlformats.org/wordprocessingml/2006/main">
   <w:font w:name="Times New Roman">
     <w:panose1 w:val="02020603050405020304"/>
     <w:charset w:val="00"/>
@@ -12511,7 +12521,7 @@
     <w:charset w:val="00"/>
     <w:family w:val="swiss"/>
     <w:pitch w:val="variable"/>
-    <w:sig w:usb0="E00002FF" w:usb1="4000ACFF" w:usb2="00000001" w:usb3="00000000" w:csb0="0000019F" w:csb1="00000000"/>
+    <w:sig w:usb0="E10002FF" w:usb1="4000ACFF" w:usb2="00000009" w:usb3="00000000" w:csb0="0000019F" w:csb1="00000000"/>
   </w:font>
   <w:font w:name="Courier New">
     <w:panose1 w:val="02070309020205020404"/>
@@ -12541,6 +12551,7 @@
     <w:family w:val="roman"/>
     <w:notTrueType/>
     <w:pitch w:val="default"/>
+    <w:sig w:usb0="00000000" w:usb1="00000000" w:usb2="00000000" w:usb3="00000000" w:csb0="00000000" w:csb1="00000000"/>
   </w:font>
   <w:font w:name="Cambria">
     <w:panose1 w:val="02040503050406030204"/>
@@ -12563,6 +12574,7 @@
     <w:family w:val="roman"/>
     <w:notTrueType/>
     <w:pitch w:val="default"/>
+    <w:sig w:usb0="00000000" w:usb1="00000000" w:usb2="00000000" w:usb3="00000000" w:csb0="00000000" w:csb1="00000000"/>
   </w:font>
   <w:font w:name="Arial">
     <w:panose1 w:val="020B0604020202020204"/>
@@ -12578,6 +12590,7 @@
     <w:family w:val="roman"/>
     <w:notTrueType/>
     <w:pitch w:val="default"/>
+    <w:sig w:usb0="00000000" w:usb1="00000000" w:usb2="00000000" w:usb3="00000000" w:csb0="00000000" w:csb1="00000000"/>
   </w:font>
   <w:font w:name="CMR10">
     <w:panose1 w:val="00000000000000000000"/>
@@ -12585,6 +12598,7 @@
     <w:family w:val="roman"/>
     <w:notTrueType/>
     <w:pitch w:val="default"/>
+    <w:sig w:usb0="00000000" w:usb1="00000000" w:usb2="00000000" w:usb3="00000000" w:csb0="00000000" w:csb1="00000000"/>
   </w:font>
   <w:font w:name="Consolas">
     <w:panose1 w:val="020B0609020204030204"/>
@@ -12597,27 +12611,24 @@
 </file>
 
 <file path=word/glossary/settings.xml><?xml version="1.0" encoding="utf-8"?>
-<w:settings xmlns:mc="http://schemas.openxmlformats.org/markup-compatibility/2006" xmlns:o="urn:schemas-microsoft-com:office:office" xmlns:r="http://schemas.openxmlformats.org/officeDocument/2006/relationships" xmlns:m="http://schemas.openxmlformats.org/officeDocument/2006/math" xmlns:v="urn:schemas-microsoft-com:vml" xmlns:w10="urn:schemas-microsoft-com:office:word" xmlns:w="http://schemas.openxmlformats.org/wordprocessingml/2006/main" xmlns:w14="http://schemas.microsoft.com/office/word/2010/wordml" xmlns:sl="http://schemas.openxmlformats.org/schemaLibrary/2006/main" mc:Ignorable="w14">
+<w:settings xmlns:o="urn:schemas-microsoft-com:office:office" xmlns:r="http://schemas.openxmlformats.org/officeDocument/2006/relationships" xmlns:m="http://schemas.openxmlformats.org/officeDocument/2006/math" xmlns:v="urn:schemas-microsoft-com:vml" xmlns:w10="urn:schemas-microsoft-com:office:word" xmlns:w="http://schemas.openxmlformats.org/wordprocessingml/2006/main" xmlns:sl="http://schemas.openxmlformats.org/schemaLibrary/2006/main">
   <w:view w:val="normal"/>
   <w:defaultTabStop w:val="708"/>
   <w:hyphenationZone w:val="425"/>
   <w:characterSpacingControl w:val="doNotCompress"/>
   <w:compat>
     <w:useFELayout/>
-    <w:compatSetting w:name="compatibilityMode" w:uri="http://schemas.microsoft.com/office/word" w:val="14"/>
-    <w:compatSetting w:name="overrideTableStyleFontSizeAndJustification" w:uri="http://schemas.microsoft.com/office/word" w:val="1"/>
-    <w:compatSetting w:name="enableOpenTypeFeatures" w:uri="http://schemas.microsoft.com/office/word" w:val="1"/>
-    <w:compatSetting w:name="doNotFlipMirrorIndents" w:uri="http://schemas.microsoft.com/office/word" w:val="1"/>
   </w:compat>
   <w:rsids>
     <w:rsidRoot w:val="00127F8C"/>
     <w:rsid w:val="00127F8C"/>
+    <w:rsid w:val="00A97606"/>
   </w:rsids>
   <m:mathPr>
     <m:mathFont m:val="Cambria Math"/>
     <m:brkBin m:val="before"/>
     <m:brkBinSub m:val="--"/>
-    <m:smallFrac m:val="0"/>
+    <m:smallFrac m:val="off"/>
     <m:dispDef/>
     <m:lMargin m:val="0"/>
     <m:rMargin m:val="0"/>
@@ -12634,7 +12645,7 @@
 </file>
 
 <file path=word/glossary/styles.xml><?xml version="1.0" encoding="utf-8"?>
-<w:styles xmlns:mc="http://schemas.openxmlformats.org/markup-compatibility/2006" xmlns:r="http://schemas.openxmlformats.org/officeDocument/2006/relationships" xmlns:w="http://schemas.openxmlformats.org/wordprocessingml/2006/main" xmlns:w14="http://schemas.microsoft.com/office/word/2010/wordml" mc:Ignorable="w14">
+<w:styles xmlns:r="http://schemas.openxmlformats.org/officeDocument/2006/relationships" xmlns:w="http://schemas.openxmlformats.org/wordprocessingml/2006/main">
   <w:docDefaults>
     <w:rPrDefault>
       <w:rPr>
@@ -12792,6 +12803,7 @@
   <w:style w:type="paragraph" w:default="1" w:styleId="Normal">
     <w:name w:val="Normal"/>
     <w:qFormat/>
+    <w:rsid w:val="00A97606"/>
   </w:style>
   <w:style w:type="character" w:default="1" w:styleId="Fuentedeprrafopredeter">
     <w:name w:val="Default Paragraph Font"/>
@@ -12804,232 +12816,7 @@
     <w:uiPriority w:val="99"/>
     <w:semiHidden/>
     <w:unhideWhenUsed/>
-    <w:tblPr>
-      <w:tblInd w:w="0" w:type="dxa"/>
-      <w:tblCellMar>
-        <w:top w:w="0" w:type="dxa"/>
-        <w:left w:w="108" w:type="dxa"/>
-        <w:bottom w:w="0" w:type="dxa"/>
-        <w:right w:w="108" w:type="dxa"/>
-      </w:tblCellMar>
-    </w:tblPr>
-  </w:style>
-  <w:style w:type="numbering" w:default="1" w:styleId="Sinlista">
-    <w:name w:val="No List"/>
-    <w:uiPriority w:val="99"/>
-    <w:semiHidden/>
-    <w:unhideWhenUsed/>
-  </w:style>
-  <w:style w:type="paragraph" w:customStyle="1" w:styleId="DAD098F3835447ACB995782FC5428D4E">
-    <w:name w:val="DAD098F3835447ACB995782FC5428D4E"/>
-    <w:rsid w:val="00127F8C"/>
-  </w:style>
-  <w:style w:type="paragraph" w:customStyle="1" w:styleId="76F0658C424844D095DB3C84F23B91A1">
-    <w:name w:val="76F0658C424844D095DB3C84F23B91A1"/>
-    <w:rsid w:val="00127F8C"/>
-  </w:style>
-  <w:style w:type="paragraph" w:customStyle="1" w:styleId="58CC26CB23824FB6B81230496ABB29DD">
-    <w:name w:val="58CC26CB23824FB6B81230496ABB29DD"/>
-    <w:rsid w:val="00127F8C"/>
-  </w:style>
-  <w:style w:type="paragraph" w:customStyle="1" w:styleId="09CBC3DE12FA4889B5D0DCAACF5B532D">
-    <w:name w:val="09CBC3DE12FA4889B5D0DCAACF5B532D"/>
-    <w:rsid w:val="00127F8C"/>
-  </w:style>
-  <w:style w:type="paragraph" w:customStyle="1" w:styleId="52CA4CD6E6F94E298EEAC4B89CF36225">
-    <w:name w:val="52CA4CD6E6F94E298EEAC4B89CF36225"/>
-    <w:rsid w:val="00127F8C"/>
-  </w:style>
-  <w:style w:type="paragraph" w:customStyle="1" w:styleId="3F6CA0941B994273BAF42D23ECE08BA7">
-    <w:name w:val="3F6CA0941B994273BAF42D23ECE08BA7"/>
-    <w:rsid w:val="00127F8C"/>
-  </w:style>
-  <w:style w:type="paragraph" w:customStyle="1" w:styleId="F5B5EE228B02415EB54724A0FE1ED209">
-    <w:name w:val="F5B5EE228B02415EB54724A0FE1ED209"/>
-    <w:rsid w:val="00127F8C"/>
-  </w:style>
-  <w:style w:type="paragraph" w:customStyle="1" w:styleId="6CD1CE805D0B4E8DBDE64D6518BE5BA2">
-    <w:name w:val="6CD1CE805D0B4E8DBDE64D6518BE5BA2"/>
-    <w:rsid w:val="00127F8C"/>
-  </w:style>
-  <w:style w:type="paragraph" w:customStyle="1" w:styleId="054CC18A10C64E2B825CD4802E71D5B9">
-    <w:name w:val="054CC18A10C64E2B825CD4802E71D5B9"/>
-    <w:rsid w:val="00127F8C"/>
-  </w:style>
-</w:styles>
-</file>
-
-<file path=word/glossary/stylesWithEffects.xml><?xml version="1.0" encoding="utf-8"?>
-<w:styles xmlns:wpc="http://schemas.microsoft.com/office/word/2010/wordprocessingCanvas" xmlns:mc="http://schemas.openxmlformats.org/markup-compatibility/2006" xmlns:o="urn:schemas-microsoft-com:office:office" xmlns:r="http://schemas.openxmlformats.org/officeDocument/2006/relationships" xmlns:m="http://schemas.openxmlformats.org/officeDocument/2006/math" xmlns:v="urn:schemas-microsoft-com:vml" xmlns:wp14="http://schemas.microsoft.com/office/word/2010/wordprocessingDrawing" xmlns:wp="http://schemas.openxmlformats.org/drawingml/2006/wordprocessingDrawing" xmlns:w10="urn:schemas-microsoft-com:office:word" xmlns:w="http://schemas.openxmlformats.org/wordprocessingml/2006/main" xmlns:w14="http://schemas.microsoft.com/office/word/2010/wordml" xmlns:wpg="http://schemas.microsoft.com/office/word/2010/wordprocessingGroup" xmlns:wpi="http://schemas.microsoft.com/office/word/2010/wordprocessingInk" xmlns:wne="http://schemas.microsoft.com/office/word/2006/wordml" xmlns:wps="http://schemas.microsoft.com/office/word/2010/wordprocessingShape" mc:Ignorable="w14 wp14">
-  <w:docDefaults>
-    <w:rPrDefault>
-      <w:rPr>
-        <w:rFonts w:asciiTheme="minorHAnsi" w:eastAsiaTheme="minorEastAsia" w:hAnsiTheme="minorHAnsi" w:cstheme="minorBidi"/>
-        <w:sz w:val="22"/>
-        <w:szCs w:val="22"/>
-        <w:lang w:val="es-ES" w:eastAsia="es-ES" w:bidi="ar-SA"/>
-      </w:rPr>
-    </w:rPrDefault>
-    <w:pPrDefault>
-      <w:pPr>
-        <w:spacing w:after="200" w:line="276" w:lineRule="auto"/>
-      </w:pPr>
-    </w:pPrDefault>
-  </w:docDefaults>
-  <w:latentStyles w:defLockedState="0" w:defUIPriority="99" w:defSemiHidden="1" w:defUnhideWhenUsed="1" w:defQFormat="0" w:count="267">
-    <w:lsdException w:name="Normal" w:semiHidden="0" w:uiPriority="0" w:unhideWhenUsed="0" w:qFormat="1"/>
-    <w:lsdException w:name="heading 1" w:semiHidden="0" w:uiPriority="9" w:unhideWhenUsed="0" w:qFormat="1"/>
-    <w:lsdException w:name="heading 2" w:uiPriority="9" w:qFormat="1"/>
-    <w:lsdException w:name="heading 3" w:uiPriority="9" w:qFormat="1"/>
-    <w:lsdException w:name="heading 4" w:uiPriority="9" w:qFormat="1"/>
-    <w:lsdException w:name="heading 5" w:uiPriority="9" w:qFormat="1"/>
-    <w:lsdException w:name="heading 6" w:uiPriority="9" w:qFormat="1"/>
-    <w:lsdException w:name="heading 7" w:uiPriority="9" w:qFormat="1"/>
-    <w:lsdException w:name="heading 8" w:uiPriority="9" w:qFormat="1"/>
-    <w:lsdException w:name="heading 9" w:uiPriority="9" w:qFormat="1"/>
-    <w:lsdException w:name="toc 1" w:uiPriority="39"/>
-    <w:lsdException w:name="toc 2" w:uiPriority="39"/>
-    <w:lsdException w:name="toc 3" w:uiPriority="39"/>
-    <w:lsdException w:name="toc 4" w:uiPriority="39"/>
-    <w:lsdException w:name="toc 5" w:uiPriority="39"/>
-    <w:lsdException w:name="toc 6" w:uiPriority="39"/>
-    <w:lsdException w:name="toc 7" w:uiPriority="39"/>
-    <w:lsdException w:name="toc 8" w:uiPriority="39"/>
-    <w:lsdException w:name="toc 9" w:uiPriority="39"/>
-    <w:lsdException w:name="caption" w:uiPriority="35" w:qFormat="1"/>
-    <w:lsdException w:name="Title" w:semiHidden="0" w:uiPriority="10" w:unhideWhenUsed="0" w:qFormat="1"/>
-    <w:lsdException w:name="Default Paragraph Font" w:uiPriority="1"/>
-    <w:lsdException w:name="Subtitle" w:semiHidden="0" w:uiPriority="11" w:unhideWhenUsed="0" w:qFormat="1"/>
-    <w:lsdException w:name="Strong" w:semiHidden="0" w:uiPriority="22" w:unhideWhenUsed="0" w:qFormat="1"/>
-    <w:lsdException w:name="Emphasis" w:semiHidden="0" w:uiPriority="20" w:unhideWhenUsed="0" w:qFormat="1"/>
-    <w:lsdException w:name="Table Grid" w:semiHidden="0" w:uiPriority="59" w:unhideWhenUsed="0"/>
-    <w:lsdException w:name="Placeholder Text" w:unhideWhenUsed="0"/>
-    <w:lsdException w:name="No Spacing" w:semiHidden="0" w:uiPriority="1" w:unhideWhenUsed="0" w:qFormat="1"/>
-    <w:lsdException w:name="Light Shading" w:semiHidden="0" w:uiPriority="60" w:unhideWhenUsed="0"/>
-    <w:lsdException w:name="Light List" w:semiHidden="0" w:uiPriority="61" w:unhideWhenUsed="0"/>
-    <w:lsdException w:name="Light Grid" w:semiHidden="0" w:uiPriority="62" w:unhideWhenUsed="0"/>
-    <w:lsdException w:name="Medium Shading 1" w:semiHidden="0" w:uiPriority="63" w:unhideWhenUsed="0"/>
-    <w:lsdException w:name="Medium Shading 2" w:semiHidden="0" w:uiPriority="64" w:unhideWhenUsed="0"/>
-    <w:lsdException w:name="Medium List 1" w:semiHidden="0" w:uiPriority="65" w:unhideWhenUsed="0"/>
-    <w:lsdException w:name="Medium List 2" w:semiHidden="0" w:uiPriority="66" w:unhideWhenUsed="0"/>
-    <w:lsdException w:name="Medium Grid 1" w:semiHidden="0" w:uiPriority="67" w:unhideWhenUsed="0"/>
-    <w:lsdException w:name="Medium Grid 2" w:semiHidden="0" w:uiPriority="68" w:unhideWhenUsed="0"/>
-    <w:lsdException w:name="Medium Grid 3" w:semiHidden="0" w:uiPriority="69" w:unhideWhenUsed="0"/>
-    <w:lsdException w:name="Dark List" w:semiHidden="0" w:uiPriority="70" w:unhideWhenUsed="0"/>
-    <w:lsdException w:name="Colorful Shading" w:semiHidden="0" w:uiPriority="71" w:unhideWhenUsed="0"/>
-    <w:lsdException w:name="Colorful List" w:semiHidden="0" w:uiPriority="72" w:unhideWhenUsed="0"/>
-    <w:lsdException w:name="Colorful Grid" w:semiHidden="0" w:uiPriority="73" w:unhideWhenUsed="0"/>
-    <w:lsdException w:name="Light Shading Accent 1" w:semiHidden="0" w:uiPriority="60" w:unhideWhenUsed="0"/>
-    <w:lsdException w:name="Light List Accent 1" w:semiHidden="0" w:uiPriority="61" w:unhideWhenUsed="0"/>
-    <w:lsdException w:name="Light Grid Accent 1" w:semiHidden="0" w:uiPriority="62" w:unhideWhenUsed="0"/>
-    <w:lsdException w:name="Medium Shading 1 Accent 1" w:semiHidden="0" w:uiPriority="63" w:unhideWhenUsed="0"/>
-    <w:lsdException w:name="Medium Shading 2 Accent 1" w:semiHidden="0" w:uiPriority="64" w:unhideWhenUsed="0"/>
-    <w:lsdException w:name="Medium List 1 Accent 1" w:semiHidden="0" w:uiPriority="65" w:unhideWhenUsed="0"/>
-    <w:lsdException w:name="Revision" w:unhideWhenUsed="0"/>
-    <w:lsdException w:name="List Paragraph" w:semiHidden="0" w:uiPriority="34" w:unhideWhenUsed="0" w:qFormat="1"/>
-    <w:lsdException w:name="Quote" w:semiHidden="0" w:uiPriority="29" w:unhideWhenUsed="0" w:qFormat="1"/>
-    <w:lsdException w:name="Intense Quote" w:semiHidden="0" w:uiPriority="30" w:unhideWhenUsed="0" w:qFormat="1"/>
-    <w:lsdException w:name="Medium List 2 Accent 1" w:semiHidden="0" w:uiPriority="66" w:unhideWhenUsed="0"/>
-    <w:lsdException w:name="Medium Grid 1 Accent 1" w:semiHidden="0" w:uiPriority="67" w:unhideWhenUsed="0"/>
-    <w:lsdException w:name="Medium Grid 2 Accent 1" w:semiHidden="0" w:uiPriority="68" w:unhideWhenUsed="0"/>
-    <w:lsdException w:name="Medium Grid 3 Accent 1" w:semiHidden="0" w:uiPriority="69" w:unhideWhenUsed="0"/>
-    <w:lsdException w:name="Dark List Accent 1" w:semiHidden="0" w:uiPriority="70" w:unhideWhenUsed="0"/>
-    <w:lsdException w:name="Colorful Shading Accent 1" w:semiHidden="0" w:uiPriority="71" w:unhideWhenUsed="0"/>
-    <w:lsdException w:name="Colorful List Accent 1" w:semiHidden="0" w:uiPriority="72" w:unhideWhenUsed="0"/>
-    <w:lsdException w:name="Colorful Grid Accent 1" w:semiHidden="0" w:uiPriority="73" w:unhideWhenUsed="0"/>
-    <w:lsdException w:name="Light Shading Accent 2" w:semiHidden="0" w:uiPriority="60" w:unhideWhenUsed="0"/>
-    <w:lsdException w:name="Light List Accent 2" w:semiHidden="0" w:uiPriority="61" w:unhideWhenUsed="0"/>
-    <w:lsdException w:name="Light Grid Accent 2" w:semiHidden="0" w:uiPriority="62" w:unhideWhenUsed="0"/>
-    <w:lsdException w:name="Medium Shading 1 Accent 2" w:semiHidden="0" w:uiPriority="63" w:unhideWhenUsed="0"/>
-    <w:lsdException w:name="Medium Shading 2 Accent 2" w:semiHidden="0" w:uiPriority="64" w:unhideWhenUsed="0"/>
-    <w:lsdException w:name="Medium List 1 Accent 2" w:semiHidden="0" w:uiPriority="65" w:unhideWhenUsed="0"/>
-    <w:lsdException w:name="Medium List 2 Accent 2" w:semiHidden="0" w:uiPriority="66" w:unhideWhenUsed="0"/>
-    <w:lsdException w:name="Medium Grid 1 Accent 2" w:semiHidden="0" w:uiPriority="67" w:unhideWhenUsed="0"/>
-    <w:lsdException w:name="Medium Grid 2 Accent 2" w:semiHidden="0" w:uiPriority="68" w:unhideWhenUsed="0"/>
-    <w:lsdException w:name="Medium Grid 3 Accent 2" w:semiHidden="0" w:uiPriority="69" w:unhideWhenUsed="0"/>
-    <w:lsdException w:name="Dark List Accent 2" w:semiHidden="0" w:uiPriority="70" w:unhideWhenUsed="0"/>
-    <w:lsdException w:name="Colorful Shading Accent 2" w:semiHidden="0" w:uiPriority="71" w:unhideWhenUsed="0"/>
-    <w:lsdException w:name="Colorful List Accent 2" w:semiHidden="0" w:uiPriority="72" w:unhideWhenUsed="0"/>
-    <w:lsdException w:name="Colorful Grid Accent 2" w:semiHidden="0" w:uiPriority="73" w:unhideWhenUsed="0"/>
-    <w:lsdException w:name="Light Shading Accent 3" w:semiHidden="0" w:uiPriority="60" w:unhideWhenUsed="0"/>
-    <w:lsdException w:name="Light List Accent 3" w:semiHidden="0" w:uiPriority="61" w:unhideWhenUsed="0"/>
-    <w:lsdException w:name="Light Grid Accent 3" w:semiHidden="0" w:uiPriority="62" w:unhideWhenUsed="0"/>
-    <w:lsdException w:name="Medium Shading 1 Accent 3" w:semiHidden="0" w:uiPriority="63" w:unhideWhenUsed="0"/>
-    <w:lsdException w:name="Medium Shading 2 Accent 3" w:semiHidden="0" w:uiPriority="64" w:unhideWhenUsed="0"/>
-    <w:lsdException w:name="Medium List 1 Accent 3" w:semiHidden="0" w:uiPriority="65" w:unhideWhenUsed="0"/>
-    <w:lsdException w:name="Medium List 2 Accent 3" w:semiHidden="0" w:uiPriority="66" w:unhideWhenUsed="0"/>
-    <w:lsdException w:name="Medium Grid 1 Accent 3" w:semiHidden="0" w:uiPriority="67" w:unhideWhenUsed="0"/>
-    <w:lsdException w:name="Medium Grid 2 Accent 3" w:semiHidden="0" w:uiPriority="68" w:unhideWhenUsed="0"/>
-    <w:lsdException w:name="Medium Grid 3 Accent 3" w:semiHidden="0" w:uiPriority="69" w:unhideWhenUsed="0"/>
-    <w:lsdException w:name="Dark List Accent 3" w:semiHidden="0" w:uiPriority="70" w:unhideWhenUsed="0"/>
-    <w:lsdException w:name="Colorful Shading Accent 3" w:semiHidden="0" w:uiPriority="71" w:unhideWhenUsed="0"/>
-    <w:lsdException w:name="Colorful List Accent 3" w:semiHidden="0" w:uiPriority="72" w:unhideWhenUsed="0"/>
-    <w:lsdException w:name="Colorful Grid Accent 3" w:semiHidden="0" w:uiPriority="73" w:unhideWhenUsed="0"/>
-    <w:lsdException w:name="Light Shading Accent 4" w:semiHidden="0" w:uiPriority="60" w:unhideWhenUsed="0"/>
-    <w:lsdException w:name="Light List Accent 4" w:semiHidden="0" w:uiPriority="61" w:unhideWhenUsed="0"/>
-    <w:lsdException w:name="Light Grid Accent 4" w:semiHidden="0" w:uiPriority="62" w:unhideWhenUsed="0"/>
-    <w:lsdException w:name="Medium Shading 1 Accent 4" w:semiHidden="0" w:uiPriority="63" w:unhideWhenUsed="0"/>
-    <w:lsdException w:name="Medium Shading 2 Accent 4" w:semiHidden="0" w:uiPriority="64" w:unhideWhenUsed="0"/>
-    <w:lsdException w:name="Medium List 1 Accent 4" w:semiHidden="0" w:uiPriority="65" w:unhideWhenUsed="0"/>
-    <w:lsdException w:name="Medium List 2 Accent 4" w:semiHidden="0" w:uiPriority="66" w:unhideWhenUsed="0"/>
-    <w:lsdException w:name="Medium Grid 1 Accent 4" w:semiHidden="0" w:uiPriority="67" w:unhideWhenUsed="0"/>
-    <w:lsdException w:name="Medium Grid 2 Accent 4" w:semiHidden="0" w:uiPriority="68" w:unhideWhenUsed="0"/>
-    <w:lsdException w:name="Medium Grid 3 Accent 4" w:semiHidden="0" w:uiPriority="69" w:unhideWhenUsed="0"/>
-    <w:lsdException w:name="Dark List Accent 4" w:semiHidden="0" w:uiPriority="70" w:unhideWhenUsed="0"/>
-    <w:lsdException w:name="Colorful Shading Accent 4" w:semiHidden="0" w:uiPriority="71" w:unhideWhenUsed="0"/>
-    <w:lsdException w:name="Colorful List Accent 4" w:semiHidden="0" w:uiPriority="72" w:unhideWhenUsed="0"/>
-    <w:lsdException w:name="Colorful Grid Accent 4" w:semiHidden="0" w:uiPriority="73" w:unhideWhenUsed="0"/>
-    <w:lsdException w:name="Light Shading Accent 5" w:semiHidden="0" w:uiPriority="60" w:unhideWhenUsed="0"/>
-    <w:lsdException w:name="Light List Accent 5" w:semiHidden="0" w:uiPriority="61" w:unhideWhenUsed="0"/>
-    <w:lsdException w:name="Light Grid Accent 5" w:semiHidden="0" w:uiPriority="62" w:unhideWhenUsed="0"/>
-    <w:lsdException w:name="Medium Shading 1 Accent 5" w:semiHidden="0" w:uiPriority="63" w:unhideWhenUsed="0"/>
-    <w:lsdException w:name="Medium Shading 2 Accent 5" w:semiHidden="0" w:uiPriority="64" w:unhideWhenUsed="0"/>
-    <w:lsdException w:name="Medium List 1 Accent 5" w:semiHidden="0" w:uiPriority="65" w:unhideWhenUsed="0"/>
-    <w:lsdException w:name="Medium List 2 Accent 5" w:semiHidden="0" w:uiPriority="66" w:unhideWhenUsed="0"/>
-    <w:lsdException w:name="Medium Grid 1 Accent 5" w:semiHidden="0" w:uiPriority="67" w:unhideWhenUsed="0"/>
-    <w:lsdException w:name="Medium Grid 2 Accent 5" w:semiHidden="0" w:uiPriority="68" w:unhideWhenUsed="0"/>
-    <w:lsdException w:name="Medium Grid 3 Accent 5" w:semiHidden="0" w:uiPriority="69" w:unhideWhenUsed="0"/>
-    <w:lsdException w:name="Dark List Accent 5" w:semiHidden="0" w:uiPriority="70" w:unhideWhenUsed="0"/>
-    <w:lsdException w:name="Colorful Shading Accent 5" w:semiHidden="0" w:uiPriority="71" w:unhideWhenUsed="0"/>
-    <w:lsdException w:name="Colorful List Accent 5" w:semiHidden="0" w:uiPriority="72" w:unhideWhenUsed="0"/>
-    <w:lsdException w:name="Colorful Grid Accent 5" w:semiHidden="0" w:uiPriority="73" w:unhideWhenUsed="0"/>
-    <w:lsdException w:name="Light Shading Accent 6" w:semiHidden="0" w:uiPriority="60" w:unhideWhenUsed="0"/>
-    <w:lsdException w:name="Light List Accent 6" w:semiHidden="0" w:uiPriority="61" w:unhideWhenUsed="0"/>
-    <w:lsdException w:name="Light Grid Accent 6" w:semiHidden="0" w:uiPriority="62" w:unhideWhenUsed="0"/>
-    <w:lsdException w:name="Medium Shading 1 Accent 6" w:semiHidden="0" w:uiPriority="63" w:unhideWhenUsed="0"/>
-    <w:lsdException w:name="Medium Shading 2 Accent 6" w:semiHidden="0" w:uiPriority="64" w:unhideWhenUsed="0"/>
-    <w:lsdException w:name="Medium List 1 Accent 6" w:semiHidden="0" w:uiPriority="65" w:unhideWhenUsed="0"/>
-    <w:lsdException w:name="Medium List 2 Accent 6" w:semiHidden="0" w:uiPriority="66" w:unhideWhenUsed="0"/>
-    <w:lsdException w:name="Medium Grid 1 Accent 6" w:semiHidden="0" w:uiPriority="67" w:unhideWhenUsed="0"/>
-    <w:lsdException w:name="Medium Grid 2 Accent 6" w:semiHidden="0" w:uiPriority="68" w:unhideWhenUsed="0"/>
-    <w:lsdException w:name="Medium Grid 3 Accent 6" w:semiHidden="0" w:uiPriority="69" w:unhideWhenUsed="0"/>
-    <w:lsdException w:name="Dark List Accent 6" w:semiHidden="0" w:uiPriority="70" w:unhideWhenUsed="0"/>
-    <w:lsdException w:name="Colorful Shading Accent 6" w:semiHidden="0" w:uiPriority="71" w:unhideWhenUsed="0"/>
-    <w:lsdException w:name="Colorful List Accent 6" w:semiHidden="0" w:uiPriority="72" w:unhideWhenUsed="0"/>
-    <w:lsdException w:name="Colorful Grid Accent 6" w:semiHidden="0" w:uiPriority="73" w:unhideWhenUsed="0"/>
-    <w:lsdException w:name="Subtle Emphasis" w:semiHidden="0" w:uiPriority="19" w:unhideWhenUsed="0" w:qFormat="1"/>
-    <w:lsdException w:name="Intense Emphasis" w:semiHidden="0" w:uiPriority="21" w:unhideWhenUsed="0" w:qFormat="1"/>
-    <w:lsdException w:name="Subtle Reference" w:semiHidden="0" w:uiPriority="31" w:unhideWhenUsed="0" w:qFormat="1"/>
-    <w:lsdException w:name="Intense Reference" w:semiHidden="0" w:uiPriority="32" w:unhideWhenUsed="0" w:qFormat="1"/>
-    <w:lsdException w:name="Book Title" w:semiHidden="0" w:uiPriority="33" w:unhideWhenUsed="0" w:qFormat="1"/>
-    <w:lsdException w:name="Bibliography" w:uiPriority="37"/>
-    <w:lsdException w:name="TOC Heading" w:uiPriority="39" w:qFormat="1"/>
-  </w:latentStyles>
-  <w:style w:type="paragraph" w:default="1" w:styleId="Normal">
-    <w:name w:val="Normal"/>
     <w:qFormat/>
-  </w:style>
-  <w:style w:type="character" w:default="1" w:styleId="Fuentedeprrafopredeter">
-    <w:name w:val="Default Paragraph Font"/>
-    <w:uiPriority w:val="1"/>
-    <w:semiHidden/>
-    <w:unhideWhenUsed/>
-  </w:style>
-  <w:style w:type="table" w:default="1" w:styleId="Tablanormal">
-    <w:name w:val="Normal Table"/>
-    <w:uiPriority w:val="99"/>
-    <w:semiHidden/>
-    <w:unhideWhenUsed/>
     <w:tblPr>
       <w:tblInd w:w="0" w:type="dxa"/>
       <w:tblCellMar>
@@ -13086,7 +12873,7 @@
 </file>
 
 <file path=word/glossary/webSettings.xml><?xml version="1.0" encoding="utf-8"?>
-<w:webSettings xmlns:mc="http://schemas.openxmlformats.org/markup-compatibility/2006" xmlns:r="http://schemas.openxmlformats.org/officeDocument/2006/relationships" xmlns:w="http://schemas.openxmlformats.org/wordprocessingml/2006/main" xmlns:w14="http://schemas.microsoft.com/office/word/2010/wordml" mc:Ignorable="w14">
+<w:webSettings xmlns:r="http://schemas.openxmlformats.org/officeDocument/2006/relationships" xmlns:w="http://schemas.openxmlformats.org/wordprocessingml/2006/main">
   <w:optimizeForBrowser/>
   <w:allowPNG/>
 </w:webSettings>
@@ -13382,7 +13169,7 @@
 </file>
 
 <file path=customXml/itemProps1.xml><?xml version="1.0" encoding="utf-8"?>
-<ds:datastoreItem xmlns:ds="http://schemas.openxmlformats.org/officeDocument/2006/customXml" ds:itemID="{BDE2B916-DA85-49EB-91E7-539063E4B40D}">
+<ds:datastoreItem xmlns:ds="http://schemas.openxmlformats.org/officeDocument/2006/customXml" ds:itemID="{9F4267E0-D286-4D09-A269-4B0AC75D51E9}">
   <ds:schemaRefs>
     <ds:schemaRef ds:uri="http://schemas.openxmlformats.org/officeDocument/2006/bibliography"/>
   </ds:schemaRefs>

</xml_diff>